<commit_message>
Added model build up and comparison
</commit_message>
<xml_diff>
--- a/kus_marek_praca_magisterska _20230516.docx
+++ b/kus_marek_praca_magisterska _20230516.docx
@@ -16312,54 +16312,3969 @@
         <w:t>osiągnięto</w:t>
       </w:r>
       <w:r>
-        <w:t xml:space="preserve"> już bardzo dobre wyniki na zbiorze testowym. Pierwszy model składał się głównie z </w:t>
-      </w:r>
-      <w:r>
-        <w:t xml:space="preserve">dwóch </w:t>
-      </w:r>
-      <w:r>
-        <w:t>warstw konwolucyjnych, dwóch max-</w:t>
-      </w:r>
-      <w:proofErr w:type="spellStart"/>
-      <w:r>
-        <w:t>poolingowych</w:t>
-      </w:r>
-      <w:proofErr w:type="spellEnd"/>
-      <w:r>
-        <w:t xml:space="preserve"> i dwóch warstw w pełni połączonych. Łącznie posiadał około 300 000 parametrów. Był to więc bardzo lekki i prosty model. Na zbiorze treningowym wykazywał się około 97% </w:t>
-      </w:r>
-      <w:r>
-        <w:t>trafnością</w:t>
-      </w:r>
-      <w:r>
-        <w:t>, jednakże dokładność ta spadała do 95% na zbiorze testowym. Nie był to więc satysfakcjonujący wynik, ponieważ większość modeli obecnie osiąga wartości około 99%</w:t>
-      </w:r>
-      <w:r>
-        <w:t xml:space="preserve"> trafności</w:t>
-      </w:r>
-      <w:r>
-        <w:t xml:space="preserve"> na zbiorze testowym. W związku z tym zaczęto stopniowo dodawać warstwy normalizujące, konwolucyjne, w pełni połączone i </w:t>
-      </w:r>
-      <w:proofErr w:type="spellStart"/>
-      <w:r>
-        <w:t>dropoutu</w:t>
-      </w:r>
-      <w:proofErr w:type="spellEnd"/>
-      <w:r>
-        <w:t>. Dzięki temu powstał model ostateczny, którego architektura została przedstawiona w rozdziale IV.</w:t>
+        <w:t xml:space="preserve"> już bardzo dobre wyniki na zbiorze testowym. </w:t>
+      </w:r>
+      <w:r>
+        <w:t xml:space="preserve">Wyniki sieci neuronowych, które są poprzednikami modelu końcowego, zostały przedstawione w tabeli nr 2. </w:t>
       </w:r>
     </w:p>
+    <w:tbl>
+      <w:tblPr>
+        <w:tblStyle w:val="TableGrid"/>
+        <w:tblpPr w:leftFromText="180" w:rightFromText="180" w:vertAnchor="text" w:horzAnchor="margin" w:tblpXSpec="center" w:tblpY="227"/>
+        <w:tblW w:w="0" w:type="auto"/>
+        <w:tblBorders>
+          <w:top w:val="none" w:sz="0" w:space="0" w:color="auto"/>
+          <w:left w:val="none" w:sz="0" w:space="0" w:color="auto"/>
+          <w:bottom w:val="none" w:sz="0" w:space="0" w:color="auto"/>
+          <w:right w:val="none" w:sz="0" w:space="0" w:color="auto"/>
+          <w:insideH w:val="none" w:sz="0" w:space="0" w:color="auto"/>
+          <w:insideV w:val="none" w:sz="0" w:space="0" w:color="auto"/>
+        </w:tblBorders>
+        <w:tblLook w:val="04A0" w:firstRow="1" w:lastRow="0" w:firstColumn="1" w:lastColumn="0" w:noHBand="0" w:noVBand="1"/>
+      </w:tblPr>
+      <w:tblGrid>
+        <w:gridCol w:w="8505"/>
+      </w:tblGrid>
+      <w:tr>
+        <w:tc>
+          <w:tcPr>
+            <w:tcW w:w="8505" w:type="dxa"/>
+          </w:tcPr>
+          <w:p>
+            <w:pPr>
+              <w:pStyle w:val="Caption"/>
+              <w:jc w:val="center"/>
+              <w:rPr>
+                <w:sz w:val="24"/>
+                <w:szCs w:val="24"/>
+              </w:rPr>
+            </w:pPr>
+            <w:r>
+              <w:rPr>
+                <w:sz w:val="24"/>
+                <w:szCs w:val="24"/>
+              </w:rPr>
+              <w:t xml:space="preserve">Tabela </w:t>
+            </w:r>
+            <w:r>
+              <w:rPr>
+                <w:sz w:val="24"/>
+                <w:szCs w:val="24"/>
+              </w:rPr>
+              <w:t>2</w:t>
+            </w:r>
+            <w:r>
+              <w:rPr>
+                <w:sz w:val="24"/>
+                <w:szCs w:val="24"/>
+              </w:rPr>
+              <w:t xml:space="preserve">. </w:t>
+            </w:r>
+            <w:r>
+              <w:rPr>
+                <w:sz w:val="24"/>
+                <w:szCs w:val="24"/>
+              </w:rPr>
+              <w:t>Wyniki poprzednich</w:t>
+            </w:r>
+            <w:r>
+              <w:rPr>
+                <w:sz w:val="24"/>
+                <w:szCs w:val="24"/>
+              </w:rPr>
+              <w:t xml:space="preserve"> modeli</w:t>
+            </w:r>
+          </w:p>
+        </w:tc>
+      </w:tr>
+      <w:tr>
+        <w:tc>
+          <w:tcPr>
+            <w:tcW w:w="8505" w:type="dxa"/>
+          </w:tcPr>
+          <w:tbl>
+            <w:tblPr>
+              <w:tblStyle w:val="TableContemporary"/>
+              <w:tblW w:w="8465" w:type="dxa"/>
+              <w:tblLook w:val="04A0" w:firstRow="1" w:lastRow="0" w:firstColumn="1" w:lastColumn="0" w:noHBand="0" w:noVBand="1"/>
+            </w:tblPr>
+            <w:tblGrid>
+              <w:gridCol w:w="5000"/>
+              <w:gridCol w:w="1138"/>
+              <w:gridCol w:w="995"/>
+              <w:gridCol w:w="1156"/>
+            </w:tblGrid>
+            <w:tr>
+              <w:trPr>
+                <w:cnfStyle w:val="100000000000" w:firstRow="1" w:lastRow="0" w:firstColumn="0" w:lastColumn="0" w:oddVBand="0" w:evenVBand="0" w:oddHBand="0" w:evenHBand="0" w:firstRowFirstColumn="0" w:firstRowLastColumn="0" w:lastRowFirstColumn="0" w:lastRowLastColumn="0"/>
+                <w:trHeight w:val="300"/>
+              </w:trPr>
+              <w:tc>
+                <w:tcPr>
+                  <w:tcW w:w="5114" w:type="dxa"/>
+                  <w:noWrap/>
+                  <w:hideMark/>
+                </w:tcPr>
+                <w:p>
+                  <w:pPr>
+                    <w:framePr w:hSpace="180" w:wrap="around" w:vAnchor="text" w:hAnchor="margin" w:xAlign="center" w:y="227"/>
+                    <w:rPr>
+                      <w:rFonts w:ascii="Calibri" w:hAnsi="Calibri" w:cs="Calibri"/>
+                      <w:b/>
+                      <w:bCs/>
+                      <w:color w:val="000000"/>
+                      <w:sz w:val="22"/>
+                      <w:szCs w:val="22"/>
+                      <w:lang w:val="en-GB" w:eastAsia="en-GB"/>
+                    </w:rPr>
+                  </w:pPr>
+                  <w:r>
+                    <w:rPr>
+                      <w:rFonts w:ascii="Calibri" w:hAnsi="Calibri" w:cs="Calibri"/>
+                      <w:b/>
+                      <w:bCs/>
+                      <w:color w:val="000000"/>
+                      <w:sz w:val="22"/>
+                      <w:szCs w:val="22"/>
+                    </w:rPr>
+                    <w:t>Model</w:t>
+                  </w:r>
+                </w:p>
+              </w:tc>
+              <w:tc>
+                <w:tcPr>
+                  <w:tcW w:w="1160" w:type="dxa"/>
+                  <w:noWrap/>
+                  <w:hideMark/>
+                </w:tcPr>
+                <w:p>
+                  <w:pPr>
+                    <w:framePr w:hSpace="180" w:wrap="around" w:vAnchor="text" w:hAnchor="margin" w:xAlign="center" w:y="227"/>
+                    <w:rPr>
+                      <w:rFonts w:ascii="Calibri" w:hAnsi="Calibri" w:cs="Calibri"/>
+                      <w:b/>
+                      <w:bCs/>
+                      <w:color w:val="000000"/>
+                      <w:sz w:val="22"/>
+                      <w:szCs w:val="22"/>
+                    </w:rPr>
+                  </w:pPr>
+                  <w:proofErr w:type="spellStart"/>
+                  <w:r>
+                    <w:rPr>
+                      <w:rFonts w:ascii="Calibri" w:hAnsi="Calibri" w:cs="Calibri"/>
+                      <w:b/>
+                      <w:bCs/>
+                      <w:color w:val="000000"/>
+                      <w:sz w:val="22"/>
+                      <w:szCs w:val="22"/>
+                    </w:rPr>
+                    <w:t>Acc</w:t>
+                  </w:r>
+                  <w:proofErr w:type="spellEnd"/>
+                  <w:r>
+                    <w:rPr>
+                      <w:rFonts w:ascii="Calibri" w:hAnsi="Calibri" w:cs="Calibri"/>
+                      <w:b/>
+                      <w:bCs/>
+                      <w:color w:val="000000"/>
+                      <w:sz w:val="22"/>
+                      <w:szCs w:val="22"/>
+                    </w:rPr>
+                    <w:t xml:space="preserve"> </w:t>
+                  </w:r>
+                  <w:proofErr w:type="spellStart"/>
+                  <w:r>
+                    <w:rPr>
+                      <w:rFonts w:ascii="Calibri" w:hAnsi="Calibri" w:cs="Calibri"/>
+                      <w:b/>
+                      <w:bCs/>
+                      <w:color w:val="000000"/>
+                      <w:sz w:val="22"/>
+                      <w:szCs w:val="22"/>
+                    </w:rPr>
+                    <w:t>train</w:t>
+                  </w:r>
+                  <w:proofErr w:type="spellEnd"/>
+                </w:p>
+              </w:tc>
+              <w:tc>
+                <w:tcPr>
+                  <w:tcW w:w="1013" w:type="dxa"/>
+                  <w:noWrap/>
+                  <w:hideMark/>
+                </w:tcPr>
+                <w:p>
+                  <w:pPr>
+                    <w:framePr w:hSpace="180" w:wrap="around" w:vAnchor="text" w:hAnchor="margin" w:xAlign="center" w:y="227"/>
+                    <w:rPr>
+                      <w:rFonts w:ascii="Calibri" w:hAnsi="Calibri" w:cs="Calibri"/>
+                      <w:b/>
+                      <w:bCs/>
+                      <w:color w:val="000000"/>
+                      <w:sz w:val="22"/>
+                      <w:szCs w:val="22"/>
+                    </w:rPr>
+                  </w:pPr>
+                  <w:proofErr w:type="spellStart"/>
+                  <w:r>
+                    <w:rPr>
+                      <w:rFonts w:ascii="Calibri" w:hAnsi="Calibri" w:cs="Calibri"/>
+                      <w:b/>
+                      <w:bCs/>
+                      <w:color w:val="000000"/>
+                      <w:sz w:val="22"/>
+                      <w:szCs w:val="22"/>
+                    </w:rPr>
+                    <w:t>Acc</w:t>
+                  </w:r>
+                  <w:proofErr w:type="spellEnd"/>
+                  <w:r>
+                    <w:rPr>
+                      <w:rFonts w:ascii="Calibri" w:hAnsi="Calibri" w:cs="Calibri"/>
+                      <w:b/>
+                      <w:bCs/>
+                      <w:color w:val="000000"/>
+                      <w:sz w:val="22"/>
+                      <w:szCs w:val="22"/>
+                    </w:rPr>
+                    <w:t xml:space="preserve"> test</w:t>
+                  </w:r>
+                </w:p>
+              </w:tc>
+              <w:tc>
+                <w:tcPr>
+                  <w:tcW w:w="1178" w:type="dxa"/>
+                  <w:noWrap/>
+                  <w:hideMark/>
+                </w:tcPr>
+                <w:p>
+                  <w:pPr>
+                    <w:framePr w:hSpace="180" w:wrap="around" w:vAnchor="text" w:hAnchor="margin" w:xAlign="center" w:y="227"/>
+                    <w:rPr>
+                      <w:rFonts w:ascii="Calibri" w:hAnsi="Calibri" w:cs="Calibri"/>
+                      <w:b/>
+                      <w:bCs/>
+                      <w:color w:val="000000"/>
+                      <w:sz w:val="22"/>
+                      <w:szCs w:val="22"/>
+                    </w:rPr>
+                  </w:pPr>
+                  <w:r>
+                    <w:rPr>
+                      <w:rFonts w:ascii="Calibri" w:hAnsi="Calibri" w:cs="Calibri"/>
+                      <w:b/>
+                      <w:bCs/>
+                      <w:color w:val="000000"/>
+                      <w:sz w:val="22"/>
+                      <w:szCs w:val="22"/>
+                    </w:rPr>
+                    <w:t xml:space="preserve">Total </w:t>
+                  </w:r>
+                  <w:proofErr w:type="spellStart"/>
+                  <w:r>
+                    <w:rPr>
+                      <w:rFonts w:ascii="Calibri" w:hAnsi="Calibri" w:cs="Calibri"/>
+                      <w:b/>
+                      <w:bCs/>
+                      <w:color w:val="000000"/>
+                      <w:sz w:val="22"/>
+                      <w:szCs w:val="22"/>
+                    </w:rPr>
+                    <w:t>params</w:t>
+                  </w:r>
+                  <w:proofErr w:type="spellEnd"/>
+                </w:p>
+              </w:tc>
+            </w:tr>
+            <w:tr>
+              <w:trPr>
+                <w:cnfStyle w:val="000000100000" w:firstRow="0" w:lastRow="0" w:firstColumn="0" w:lastColumn="0" w:oddVBand="0" w:evenVBand="0" w:oddHBand="1" w:evenHBand="0" w:firstRowFirstColumn="0" w:firstRowLastColumn="0" w:lastRowFirstColumn="0" w:lastRowLastColumn="0"/>
+                <w:trHeight w:val="300"/>
+              </w:trPr>
+              <w:tc>
+                <w:tcPr>
+                  <w:tcW w:w="5114" w:type="dxa"/>
+                  <w:noWrap/>
+                  <w:hideMark/>
+                </w:tcPr>
+                <w:p>
+                  <w:pPr>
+                    <w:framePr w:hSpace="180" w:wrap="around" w:vAnchor="text" w:hAnchor="margin" w:xAlign="center" w:y="227"/>
+                    <w:rPr>
+                      <w:rFonts w:ascii="Calibri" w:hAnsi="Calibri" w:cs="Calibri"/>
+                      <w:color w:val="000000"/>
+                      <w:sz w:val="22"/>
+                      <w:szCs w:val="22"/>
+                    </w:rPr>
+                  </w:pPr>
+                  <w:r>
+                    <w:rPr>
+                      <w:rFonts w:ascii="Calibri" w:hAnsi="Calibri" w:cs="Calibri"/>
+                      <w:color w:val="000000"/>
+                      <w:sz w:val="22"/>
+                      <w:szCs w:val="22"/>
+                    </w:rPr>
+                    <w:t xml:space="preserve">ANN 2 </w:t>
+                  </w:r>
+                  <w:proofErr w:type="spellStart"/>
+                  <w:r>
+                    <w:rPr>
+                      <w:rFonts w:ascii="Calibri" w:hAnsi="Calibri" w:cs="Calibri"/>
+                      <w:color w:val="000000"/>
+                      <w:sz w:val="22"/>
+                      <w:szCs w:val="22"/>
+                    </w:rPr>
+                    <w:t>dense</w:t>
+                  </w:r>
+                  <w:proofErr w:type="spellEnd"/>
+                  <w:r>
+                    <w:rPr>
+                      <w:rFonts w:ascii="Calibri" w:hAnsi="Calibri" w:cs="Calibri"/>
+                      <w:color w:val="000000"/>
+                      <w:sz w:val="22"/>
+                      <w:szCs w:val="22"/>
+                    </w:rPr>
+                    <w:t xml:space="preserve"> </w:t>
+                  </w:r>
+                  <w:proofErr w:type="spellStart"/>
+                  <w:r>
+                    <w:rPr>
+                      <w:rFonts w:ascii="Calibri" w:hAnsi="Calibri" w:cs="Calibri"/>
+                      <w:color w:val="000000"/>
+                      <w:sz w:val="22"/>
+                      <w:szCs w:val="22"/>
+                    </w:rPr>
+                    <w:t>layers</w:t>
+                  </w:r>
+                  <w:proofErr w:type="spellEnd"/>
+                </w:p>
+              </w:tc>
+              <w:tc>
+                <w:tcPr>
+                  <w:tcW w:w="1160" w:type="dxa"/>
+                  <w:noWrap/>
+                  <w:hideMark/>
+                </w:tcPr>
+                <w:p>
+                  <w:pPr>
+                    <w:framePr w:hSpace="180" w:wrap="around" w:vAnchor="text" w:hAnchor="margin" w:xAlign="center" w:y="227"/>
+                    <w:jc w:val="right"/>
+                    <w:rPr>
+                      <w:rFonts w:ascii="Calibri" w:hAnsi="Calibri" w:cs="Calibri"/>
+                      <w:color w:val="000000"/>
+                      <w:sz w:val="22"/>
+                      <w:szCs w:val="22"/>
+                    </w:rPr>
+                  </w:pPr>
+                  <w:r>
+                    <w:rPr>
+                      <w:rFonts w:ascii="Calibri" w:hAnsi="Calibri" w:cs="Calibri"/>
+                      <w:color w:val="000000"/>
+                      <w:sz w:val="22"/>
+                      <w:szCs w:val="22"/>
+                    </w:rPr>
+                    <w:t>5.74%</w:t>
+                  </w:r>
+                </w:p>
+              </w:tc>
+              <w:tc>
+                <w:tcPr>
+                  <w:tcW w:w="1013" w:type="dxa"/>
+                  <w:noWrap/>
+                  <w:hideMark/>
+                </w:tcPr>
+                <w:p>
+                  <w:pPr>
+                    <w:framePr w:hSpace="180" w:wrap="around" w:vAnchor="text" w:hAnchor="margin" w:xAlign="center" w:y="227"/>
+                    <w:jc w:val="right"/>
+                    <w:rPr>
+                      <w:rFonts w:ascii="Calibri" w:hAnsi="Calibri" w:cs="Calibri"/>
+                      <w:color w:val="000000"/>
+                      <w:sz w:val="22"/>
+                      <w:szCs w:val="22"/>
+                    </w:rPr>
+                  </w:pPr>
+                  <w:r>
+                    <w:rPr>
+                      <w:rFonts w:ascii="Calibri" w:hAnsi="Calibri" w:cs="Calibri"/>
+                      <w:color w:val="000000"/>
+                      <w:sz w:val="22"/>
+                      <w:szCs w:val="22"/>
+                    </w:rPr>
+                    <w:t>5.93%</w:t>
+                  </w:r>
+                </w:p>
+              </w:tc>
+              <w:tc>
+                <w:tcPr>
+                  <w:tcW w:w="1178" w:type="dxa"/>
+                  <w:noWrap/>
+                  <w:hideMark/>
+                </w:tcPr>
+                <w:p>
+                  <w:pPr>
+                    <w:framePr w:hSpace="180" w:wrap="around" w:vAnchor="text" w:hAnchor="margin" w:xAlign="center" w:y="227"/>
+                    <w:rPr>
+                      <w:rFonts w:ascii="Calibri" w:hAnsi="Calibri" w:cs="Calibri"/>
+                      <w:color w:val="000000"/>
+                      <w:sz w:val="22"/>
+                      <w:szCs w:val="22"/>
+                    </w:rPr>
+                  </w:pPr>
+                  <w:r>
+                    <w:rPr>
+                      <w:rFonts w:ascii="Calibri" w:hAnsi="Calibri" w:cs="Calibri"/>
+                      <w:color w:val="000000"/>
+                      <w:sz w:val="22"/>
+                      <w:szCs w:val="22"/>
+                    </w:rPr>
+                    <w:t>99,755</w:t>
+                  </w:r>
+                </w:p>
+              </w:tc>
+            </w:tr>
+            <w:tr>
+              <w:trPr>
+                <w:cnfStyle w:val="000000010000" w:firstRow="0" w:lastRow="0" w:firstColumn="0" w:lastColumn="0" w:oddVBand="0" w:evenVBand="0" w:oddHBand="0" w:evenHBand="1" w:firstRowFirstColumn="0" w:firstRowLastColumn="0" w:lastRowFirstColumn="0" w:lastRowLastColumn="0"/>
+                <w:trHeight w:val="300"/>
+              </w:trPr>
+              <w:tc>
+                <w:tcPr>
+                  <w:tcW w:w="5114" w:type="dxa"/>
+                  <w:noWrap/>
+                  <w:hideMark/>
+                </w:tcPr>
+                <w:p>
+                  <w:pPr>
+                    <w:framePr w:hSpace="180" w:wrap="around" w:vAnchor="text" w:hAnchor="margin" w:xAlign="center" w:y="227"/>
+                    <w:rPr>
+                      <w:rFonts w:ascii="Calibri" w:hAnsi="Calibri" w:cs="Calibri"/>
+                      <w:color w:val="000000"/>
+                      <w:sz w:val="22"/>
+                      <w:szCs w:val="22"/>
+                    </w:rPr>
+                  </w:pPr>
+                  <w:r>
+                    <w:rPr>
+                      <w:rFonts w:ascii="Calibri" w:hAnsi="Calibri" w:cs="Calibri"/>
+                      <w:color w:val="000000"/>
+                      <w:sz w:val="22"/>
+                      <w:szCs w:val="22"/>
+                    </w:rPr>
+                    <w:t xml:space="preserve">ANN 4 </w:t>
+                  </w:r>
+                  <w:proofErr w:type="spellStart"/>
+                  <w:r>
+                    <w:rPr>
+                      <w:rFonts w:ascii="Calibri" w:hAnsi="Calibri" w:cs="Calibri"/>
+                      <w:color w:val="000000"/>
+                      <w:sz w:val="22"/>
+                      <w:szCs w:val="22"/>
+                    </w:rPr>
+                    <w:t>dense</w:t>
+                  </w:r>
+                  <w:proofErr w:type="spellEnd"/>
+                  <w:r>
+                    <w:rPr>
+                      <w:rFonts w:ascii="Calibri" w:hAnsi="Calibri" w:cs="Calibri"/>
+                      <w:color w:val="000000"/>
+                      <w:sz w:val="22"/>
+                      <w:szCs w:val="22"/>
+                    </w:rPr>
+                    <w:t xml:space="preserve"> </w:t>
+                  </w:r>
+                  <w:proofErr w:type="spellStart"/>
+                  <w:r>
+                    <w:rPr>
+                      <w:rFonts w:ascii="Calibri" w:hAnsi="Calibri" w:cs="Calibri"/>
+                      <w:color w:val="000000"/>
+                      <w:sz w:val="22"/>
+                      <w:szCs w:val="22"/>
+                    </w:rPr>
+                    <w:t>layers</w:t>
+                  </w:r>
+                  <w:proofErr w:type="spellEnd"/>
+                </w:p>
+              </w:tc>
+              <w:tc>
+                <w:tcPr>
+                  <w:tcW w:w="1160" w:type="dxa"/>
+                  <w:noWrap/>
+                  <w:hideMark/>
+                </w:tcPr>
+                <w:p>
+                  <w:pPr>
+                    <w:framePr w:hSpace="180" w:wrap="around" w:vAnchor="text" w:hAnchor="margin" w:xAlign="center" w:y="227"/>
+                    <w:jc w:val="right"/>
+                    <w:rPr>
+                      <w:rFonts w:ascii="Calibri" w:hAnsi="Calibri" w:cs="Calibri"/>
+                      <w:color w:val="000000"/>
+                      <w:sz w:val="22"/>
+                      <w:szCs w:val="22"/>
+                    </w:rPr>
+                  </w:pPr>
+                  <w:r>
+                    <w:rPr>
+                      <w:rFonts w:ascii="Calibri" w:hAnsi="Calibri" w:cs="Calibri"/>
+                      <w:color w:val="000000"/>
+                      <w:sz w:val="22"/>
+                      <w:szCs w:val="22"/>
+                    </w:rPr>
+                    <w:t>5.76%</w:t>
+                  </w:r>
+                </w:p>
+              </w:tc>
+              <w:tc>
+                <w:tcPr>
+                  <w:tcW w:w="1013" w:type="dxa"/>
+                  <w:noWrap/>
+                  <w:hideMark/>
+                </w:tcPr>
+                <w:p>
+                  <w:pPr>
+                    <w:framePr w:hSpace="180" w:wrap="around" w:vAnchor="text" w:hAnchor="margin" w:xAlign="center" w:y="227"/>
+                    <w:jc w:val="right"/>
+                    <w:rPr>
+                      <w:rFonts w:ascii="Calibri" w:hAnsi="Calibri" w:cs="Calibri"/>
+                      <w:color w:val="000000"/>
+                      <w:sz w:val="22"/>
+                      <w:szCs w:val="22"/>
+                    </w:rPr>
+                  </w:pPr>
+                  <w:r>
+                    <w:rPr>
+                      <w:rFonts w:ascii="Calibri" w:hAnsi="Calibri" w:cs="Calibri"/>
+                      <w:color w:val="000000"/>
+                      <w:sz w:val="22"/>
+                      <w:szCs w:val="22"/>
+                    </w:rPr>
+                    <w:t>5.93%</w:t>
+                  </w:r>
+                </w:p>
+              </w:tc>
+              <w:tc>
+                <w:tcPr>
+                  <w:tcW w:w="1178" w:type="dxa"/>
+                  <w:noWrap/>
+                  <w:hideMark/>
+                </w:tcPr>
+                <w:p>
+                  <w:pPr>
+                    <w:framePr w:hSpace="180" w:wrap="around" w:vAnchor="text" w:hAnchor="margin" w:xAlign="center" w:y="227"/>
+                    <w:rPr>
+                      <w:rFonts w:ascii="Calibri" w:hAnsi="Calibri" w:cs="Calibri"/>
+                      <w:color w:val="000000"/>
+                      <w:sz w:val="22"/>
+                      <w:szCs w:val="22"/>
+                    </w:rPr>
+                  </w:pPr>
+                  <w:r>
+                    <w:rPr>
+                      <w:rFonts w:ascii="Calibri" w:hAnsi="Calibri" w:cs="Calibri"/>
+                      <w:color w:val="000000"/>
+                      <w:sz w:val="22"/>
+                      <w:szCs w:val="22"/>
+                    </w:rPr>
+                    <w:t>114,315</w:t>
+                  </w:r>
+                </w:p>
+              </w:tc>
+            </w:tr>
+            <w:tr>
+              <w:trPr>
+                <w:cnfStyle w:val="000000100000" w:firstRow="0" w:lastRow="0" w:firstColumn="0" w:lastColumn="0" w:oddVBand="0" w:evenVBand="0" w:oddHBand="1" w:evenHBand="0" w:firstRowFirstColumn="0" w:firstRowLastColumn="0" w:lastRowFirstColumn="0" w:lastRowLastColumn="0"/>
+                <w:trHeight w:val="300"/>
+              </w:trPr>
+              <w:tc>
+                <w:tcPr>
+                  <w:tcW w:w="5114" w:type="dxa"/>
+                  <w:noWrap/>
+                  <w:hideMark/>
+                </w:tcPr>
+                <w:p>
+                  <w:pPr>
+                    <w:framePr w:hSpace="180" w:wrap="around" w:vAnchor="text" w:hAnchor="margin" w:xAlign="center" w:y="227"/>
+                    <w:rPr>
+                      <w:rFonts w:ascii="Calibri" w:hAnsi="Calibri" w:cs="Calibri"/>
+                      <w:color w:val="000000"/>
+                      <w:sz w:val="22"/>
+                      <w:szCs w:val="22"/>
+                    </w:rPr>
+                  </w:pPr>
+                  <w:r>
+                    <w:rPr>
+                      <w:rFonts w:ascii="Calibri" w:hAnsi="Calibri" w:cs="Calibri"/>
+                      <w:color w:val="000000"/>
+                      <w:sz w:val="22"/>
+                      <w:szCs w:val="22"/>
+                    </w:rPr>
+                    <w:t xml:space="preserve">CNN 1 </w:t>
+                  </w:r>
+                  <w:proofErr w:type="spellStart"/>
+                  <w:r>
+                    <w:rPr>
+                      <w:rFonts w:ascii="Calibri" w:hAnsi="Calibri" w:cs="Calibri"/>
+                      <w:color w:val="000000"/>
+                      <w:sz w:val="22"/>
+                      <w:szCs w:val="22"/>
+                    </w:rPr>
+                    <w:t>conv</w:t>
+                  </w:r>
+                  <w:proofErr w:type="spellEnd"/>
+                  <w:r>
+                    <w:rPr>
+                      <w:rFonts w:ascii="Calibri" w:hAnsi="Calibri" w:cs="Calibri"/>
+                      <w:color w:val="000000"/>
+                      <w:sz w:val="22"/>
+                      <w:szCs w:val="22"/>
+                    </w:rPr>
+                    <w:t xml:space="preserve"> </w:t>
+                  </w:r>
+                  <w:r>
+                    <w:rPr>
+                      <w:rFonts w:ascii="Calibri" w:hAnsi="Calibri" w:cs="Calibri"/>
+                      <w:color w:val="000000"/>
+                      <w:sz w:val="22"/>
+                      <w:szCs w:val="22"/>
+                    </w:rPr>
+                    <w:t>,</w:t>
+                  </w:r>
+                  <w:r>
+                    <w:rPr>
+                      <w:rFonts w:ascii="Calibri" w:hAnsi="Calibri" w:cs="Calibri"/>
+                      <w:color w:val="000000"/>
+                      <w:sz w:val="22"/>
+                      <w:szCs w:val="22"/>
+                    </w:rPr>
+                    <w:t xml:space="preserve">4 </w:t>
+                  </w:r>
+                  <w:proofErr w:type="spellStart"/>
+                  <w:r>
+                    <w:rPr>
+                      <w:rFonts w:ascii="Calibri" w:hAnsi="Calibri" w:cs="Calibri"/>
+                      <w:color w:val="000000"/>
+                      <w:sz w:val="22"/>
+                      <w:szCs w:val="22"/>
+                    </w:rPr>
+                    <w:t>dense</w:t>
+                  </w:r>
+                  <w:proofErr w:type="spellEnd"/>
+                </w:p>
+              </w:tc>
+              <w:tc>
+                <w:tcPr>
+                  <w:tcW w:w="1160" w:type="dxa"/>
+                  <w:noWrap/>
+                  <w:hideMark/>
+                </w:tcPr>
+                <w:p>
+                  <w:pPr>
+                    <w:framePr w:hSpace="180" w:wrap="around" w:vAnchor="text" w:hAnchor="margin" w:xAlign="center" w:y="227"/>
+                    <w:jc w:val="right"/>
+                    <w:rPr>
+                      <w:rFonts w:ascii="Calibri" w:hAnsi="Calibri" w:cs="Calibri"/>
+                      <w:color w:val="000000"/>
+                      <w:sz w:val="22"/>
+                      <w:szCs w:val="22"/>
+                    </w:rPr>
+                  </w:pPr>
+                  <w:r>
+                    <w:rPr>
+                      <w:rFonts w:ascii="Calibri" w:hAnsi="Calibri" w:cs="Calibri"/>
+                      <w:color w:val="000000"/>
+                      <w:sz w:val="22"/>
+                      <w:szCs w:val="22"/>
+                    </w:rPr>
+                    <w:t>5.75%</w:t>
+                  </w:r>
+                </w:p>
+              </w:tc>
+              <w:tc>
+                <w:tcPr>
+                  <w:tcW w:w="1013" w:type="dxa"/>
+                  <w:noWrap/>
+                  <w:hideMark/>
+                </w:tcPr>
+                <w:p>
+                  <w:pPr>
+                    <w:framePr w:hSpace="180" w:wrap="around" w:vAnchor="text" w:hAnchor="margin" w:xAlign="center" w:y="227"/>
+                    <w:jc w:val="right"/>
+                    <w:rPr>
+                      <w:rFonts w:ascii="Calibri" w:hAnsi="Calibri" w:cs="Calibri"/>
+                      <w:color w:val="000000"/>
+                      <w:sz w:val="22"/>
+                      <w:szCs w:val="22"/>
+                    </w:rPr>
+                  </w:pPr>
+                  <w:r>
+                    <w:rPr>
+                      <w:rFonts w:ascii="Calibri" w:hAnsi="Calibri" w:cs="Calibri"/>
+                      <w:color w:val="000000"/>
+                      <w:sz w:val="22"/>
+                      <w:szCs w:val="22"/>
+                    </w:rPr>
+                    <w:t>5.93%</w:t>
+                  </w:r>
+                </w:p>
+              </w:tc>
+              <w:tc>
+                <w:tcPr>
+                  <w:tcW w:w="1178" w:type="dxa"/>
+                  <w:noWrap/>
+                  <w:hideMark/>
+                </w:tcPr>
+                <w:p>
+                  <w:pPr>
+                    <w:framePr w:hSpace="180" w:wrap="around" w:vAnchor="text" w:hAnchor="margin" w:xAlign="center" w:y="227"/>
+                    <w:rPr>
+                      <w:rFonts w:ascii="Calibri" w:hAnsi="Calibri" w:cs="Calibri"/>
+                      <w:color w:val="000000"/>
+                      <w:sz w:val="22"/>
+                      <w:szCs w:val="22"/>
+                    </w:rPr>
+                  </w:pPr>
+                  <w:r>
+                    <w:rPr>
+                      <w:rFonts w:ascii="Calibri" w:hAnsi="Calibri" w:cs="Calibri"/>
+                      <w:color w:val="000000"/>
+                      <w:sz w:val="22"/>
+                      <w:szCs w:val="22"/>
+                    </w:rPr>
+                    <w:t>938,507</w:t>
+                  </w:r>
+                </w:p>
+              </w:tc>
+            </w:tr>
+            <w:tr>
+              <w:trPr>
+                <w:cnfStyle w:val="000000010000" w:firstRow="0" w:lastRow="0" w:firstColumn="0" w:lastColumn="0" w:oddVBand="0" w:evenVBand="0" w:oddHBand="0" w:evenHBand="1" w:firstRowFirstColumn="0" w:firstRowLastColumn="0" w:lastRowFirstColumn="0" w:lastRowLastColumn="0"/>
+                <w:trHeight w:val="300"/>
+              </w:trPr>
+              <w:tc>
+                <w:tcPr>
+                  <w:tcW w:w="5114" w:type="dxa"/>
+                  <w:noWrap/>
+                  <w:hideMark/>
+                </w:tcPr>
+                <w:p>
+                  <w:pPr>
+                    <w:framePr w:hSpace="180" w:wrap="around" w:vAnchor="text" w:hAnchor="margin" w:xAlign="center" w:y="227"/>
+                    <w:rPr>
+                      <w:rFonts w:ascii="Calibri" w:hAnsi="Calibri" w:cs="Calibri"/>
+                      <w:color w:val="000000"/>
+                      <w:sz w:val="22"/>
+                      <w:szCs w:val="22"/>
+                    </w:rPr>
+                  </w:pPr>
+                  <w:r>
+                    <w:rPr>
+                      <w:rFonts w:ascii="Calibri" w:hAnsi="Calibri" w:cs="Calibri"/>
+                      <w:color w:val="000000"/>
+                      <w:sz w:val="22"/>
+                      <w:szCs w:val="22"/>
+                    </w:rPr>
+                    <w:t xml:space="preserve">CNN 1 </w:t>
+                  </w:r>
+                  <w:proofErr w:type="spellStart"/>
+                  <w:r>
+                    <w:rPr>
+                      <w:rFonts w:ascii="Calibri" w:hAnsi="Calibri" w:cs="Calibri"/>
+                      <w:color w:val="000000"/>
+                      <w:sz w:val="22"/>
+                      <w:szCs w:val="22"/>
+                    </w:rPr>
+                    <w:t>conv</w:t>
+                  </w:r>
+                  <w:proofErr w:type="spellEnd"/>
+                  <w:r>
+                    <w:rPr>
+                      <w:rFonts w:ascii="Calibri" w:hAnsi="Calibri" w:cs="Calibri"/>
+                      <w:color w:val="000000"/>
+                      <w:sz w:val="22"/>
+                      <w:szCs w:val="22"/>
+                    </w:rPr>
+                    <w:t>,</w:t>
+                  </w:r>
+                  <w:r>
+                    <w:rPr>
+                      <w:rFonts w:ascii="Calibri" w:hAnsi="Calibri" w:cs="Calibri"/>
+                      <w:color w:val="000000"/>
+                      <w:sz w:val="22"/>
+                      <w:szCs w:val="22"/>
+                    </w:rPr>
+                    <w:t xml:space="preserve"> 1 </w:t>
+                  </w:r>
+                  <w:proofErr w:type="spellStart"/>
+                  <w:r>
+                    <w:rPr>
+                      <w:rFonts w:ascii="Calibri" w:hAnsi="Calibri" w:cs="Calibri"/>
+                      <w:color w:val="000000"/>
+                      <w:sz w:val="22"/>
+                      <w:szCs w:val="22"/>
+                    </w:rPr>
+                    <w:t>dense</w:t>
+                  </w:r>
+                  <w:proofErr w:type="spellEnd"/>
+                </w:p>
+              </w:tc>
+              <w:tc>
+                <w:tcPr>
+                  <w:tcW w:w="1160" w:type="dxa"/>
+                  <w:noWrap/>
+                  <w:hideMark/>
+                </w:tcPr>
+                <w:p>
+                  <w:pPr>
+                    <w:framePr w:hSpace="180" w:wrap="around" w:vAnchor="text" w:hAnchor="margin" w:xAlign="center" w:y="227"/>
+                    <w:jc w:val="right"/>
+                    <w:rPr>
+                      <w:rFonts w:ascii="Calibri" w:hAnsi="Calibri" w:cs="Calibri"/>
+                      <w:color w:val="000000"/>
+                      <w:sz w:val="22"/>
+                      <w:szCs w:val="22"/>
+                    </w:rPr>
+                  </w:pPr>
+                  <w:r>
+                    <w:rPr>
+                      <w:rFonts w:ascii="Calibri" w:hAnsi="Calibri" w:cs="Calibri"/>
+                      <w:color w:val="000000"/>
+                      <w:sz w:val="22"/>
+                      <w:szCs w:val="22"/>
+                    </w:rPr>
+                    <w:t>99.14%</w:t>
+                  </w:r>
+                </w:p>
+              </w:tc>
+              <w:tc>
+                <w:tcPr>
+                  <w:tcW w:w="1013" w:type="dxa"/>
+                  <w:noWrap/>
+                  <w:hideMark/>
+                </w:tcPr>
+                <w:p>
+                  <w:pPr>
+                    <w:framePr w:hSpace="180" w:wrap="around" w:vAnchor="text" w:hAnchor="margin" w:xAlign="center" w:y="227"/>
+                    <w:jc w:val="right"/>
+                    <w:rPr>
+                      <w:rFonts w:ascii="Calibri" w:hAnsi="Calibri" w:cs="Calibri"/>
+                      <w:color w:val="000000"/>
+                      <w:sz w:val="22"/>
+                      <w:szCs w:val="22"/>
+                    </w:rPr>
+                  </w:pPr>
+                  <w:r>
+                    <w:rPr>
+                      <w:rFonts w:ascii="Calibri" w:hAnsi="Calibri" w:cs="Calibri"/>
+                      <w:color w:val="000000"/>
+                      <w:sz w:val="22"/>
+                      <w:szCs w:val="22"/>
+                    </w:rPr>
+                    <w:t>86.21%</w:t>
+                  </w:r>
+                </w:p>
+              </w:tc>
+              <w:tc>
+                <w:tcPr>
+                  <w:tcW w:w="1178" w:type="dxa"/>
+                  <w:noWrap/>
+                  <w:hideMark/>
+                </w:tcPr>
+                <w:p>
+                  <w:pPr>
+                    <w:framePr w:hSpace="180" w:wrap="around" w:vAnchor="text" w:hAnchor="margin" w:xAlign="center" w:y="227"/>
+                    <w:rPr>
+                      <w:rFonts w:ascii="Calibri" w:hAnsi="Calibri" w:cs="Calibri"/>
+                      <w:color w:val="000000"/>
+                      <w:sz w:val="22"/>
+                      <w:szCs w:val="22"/>
+                    </w:rPr>
+                  </w:pPr>
+                  <w:r>
+                    <w:rPr>
+                      <w:rFonts w:ascii="Calibri" w:hAnsi="Calibri" w:cs="Calibri"/>
+                      <w:color w:val="000000"/>
+                      <w:sz w:val="22"/>
+                      <w:szCs w:val="22"/>
+                    </w:rPr>
+                    <w:t>1,239,339</w:t>
+                  </w:r>
+                </w:p>
+              </w:tc>
+            </w:tr>
+            <w:tr>
+              <w:trPr>
+                <w:cnfStyle w:val="000000100000" w:firstRow="0" w:lastRow="0" w:firstColumn="0" w:lastColumn="0" w:oddVBand="0" w:evenVBand="0" w:oddHBand="1" w:evenHBand="0" w:firstRowFirstColumn="0" w:firstRowLastColumn="0" w:lastRowFirstColumn="0" w:lastRowLastColumn="0"/>
+                <w:trHeight w:val="300"/>
+              </w:trPr>
+              <w:tc>
+                <w:tcPr>
+                  <w:tcW w:w="5114" w:type="dxa"/>
+                  <w:noWrap/>
+                  <w:hideMark/>
+                </w:tcPr>
+                <w:p>
+                  <w:pPr>
+                    <w:framePr w:hSpace="180" w:wrap="around" w:vAnchor="text" w:hAnchor="margin" w:xAlign="center" w:y="227"/>
+                    <w:rPr>
+                      <w:rFonts w:ascii="Calibri" w:hAnsi="Calibri" w:cs="Calibri"/>
+                      <w:color w:val="000000"/>
+                      <w:sz w:val="22"/>
+                      <w:szCs w:val="22"/>
+                      <w:lang w:val="en-GB"/>
+                    </w:rPr>
+                  </w:pPr>
+                  <w:r>
+                    <w:rPr>
+                      <w:rFonts w:ascii="Calibri" w:hAnsi="Calibri" w:cs="Calibri"/>
+                      <w:color w:val="000000"/>
+                      <w:sz w:val="22"/>
+                      <w:szCs w:val="22"/>
+                      <w:lang w:val="en-GB"/>
+                    </w:rPr>
+                    <w:t>CNN 1 conv</w:t>
+                  </w:r>
+                  <w:r>
+                    <w:rPr>
+                      <w:rFonts w:ascii="Calibri" w:hAnsi="Calibri" w:cs="Calibri"/>
+                      <w:color w:val="000000"/>
+                      <w:sz w:val="22"/>
+                      <w:szCs w:val="22"/>
+                      <w:lang w:val="en-GB"/>
+                    </w:rPr>
+                    <w:t>,</w:t>
+                  </w:r>
+                  <w:r>
+                    <w:rPr>
+                      <w:rFonts w:ascii="Calibri" w:hAnsi="Calibri" w:cs="Calibri"/>
+                      <w:color w:val="000000"/>
+                      <w:sz w:val="22"/>
+                      <w:szCs w:val="22"/>
+                      <w:lang w:val="en-GB"/>
+                    </w:rPr>
+                    <w:t xml:space="preserve"> 1 pool</w:t>
+                  </w:r>
+                  <w:r>
+                    <w:rPr>
+                      <w:rFonts w:ascii="Calibri" w:hAnsi="Calibri" w:cs="Calibri"/>
+                      <w:color w:val="000000"/>
+                      <w:sz w:val="22"/>
+                      <w:szCs w:val="22"/>
+                      <w:lang w:val="en-GB"/>
+                    </w:rPr>
+                    <w:t>,</w:t>
+                  </w:r>
+                  <w:r>
+                    <w:rPr>
+                      <w:rFonts w:ascii="Calibri" w:hAnsi="Calibri" w:cs="Calibri"/>
+                      <w:color w:val="000000"/>
+                      <w:sz w:val="22"/>
+                      <w:szCs w:val="22"/>
+                      <w:lang w:val="en-GB"/>
+                    </w:rPr>
+                    <w:t xml:space="preserve"> 1 dense</w:t>
+                  </w:r>
+                </w:p>
+              </w:tc>
+              <w:tc>
+                <w:tcPr>
+                  <w:tcW w:w="1160" w:type="dxa"/>
+                  <w:noWrap/>
+                  <w:hideMark/>
+                </w:tcPr>
+                <w:p>
+                  <w:pPr>
+                    <w:framePr w:hSpace="180" w:wrap="around" w:vAnchor="text" w:hAnchor="margin" w:xAlign="center" w:y="227"/>
+                    <w:jc w:val="right"/>
+                    <w:rPr>
+                      <w:rFonts w:ascii="Calibri" w:hAnsi="Calibri" w:cs="Calibri"/>
+                      <w:color w:val="000000"/>
+                      <w:sz w:val="22"/>
+                      <w:szCs w:val="22"/>
+                    </w:rPr>
+                  </w:pPr>
+                  <w:r>
+                    <w:rPr>
+                      <w:rFonts w:ascii="Calibri" w:hAnsi="Calibri" w:cs="Calibri"/>
+                      <w:color w:val="000000"/>
+                      <w:sz w:val="22"/>
+                      <w:szCs w:val="22"/>
+                    </w:rPr>
+                    <w:t>99.48%</w:t>
+                  </w:r>
+                </w:p>
+              </w:tc>
+              <w:tc>
+                <w:tcPr>
+                  <w:tcW w:w="1013" w:type="dxa"/>
+                  <w:noWrap/>
+                  <w:hideMark/>
+                </w:tcPr>
+                <w:p>
+                  <w:pPr>
+                    <w:framePr w:hSpace="180" w:wrap="around" w:vAnchor="text" w:hAnchor="margin" w:xAlign="center" w:y="227"/>
+                    <w:jc w:val="right"/>
+                    <w:rPr>
+                      <w:rFonts w:ascii="Calibri" w:hAnsi="Calibri" w:cs="Calibri"/>
+                      <w:color w:val="000000"/>
+                      <w:sz w:val="22"/>
+                      <w:szCs w:val="22"/>
+                    </w:rPr>
+                  </w:pPr>
+                  <w:r>
+                    <w:rPr>
+                      <w:rFonts w:ascii="Calibri" w:hAnsi="Calibri" w:cs="Calibri"/>
+                      <w:color w:val="000000"/>
+                      <w:sz w:val="22"/>
+                      <w:szCs w:val="22"/>
+                    </w:rPr>
+                    <w:t>86.44%</w:t>
+                  </w:r>
+                </w:p>
+              </w:tc>
+              <w:tc>
+                <w:tcPr>
+                  <w:tcW w:w="1178" w:type="dxa"/>
+                  <w:noWrap/>
+                  <w:hideMark/>
+                </w:tcPr>
+                <w:p>
+                  <w:pPr>
+                    <w:framePr w:hSpace="180" w:wrap="around" w:vAnchor="text" w:hAnchor="margin" w:xAlign="center" w:y="227"/>
+                    <w:rPr>
+                      <w:rFonts w:ascii="Calibri" w:hAnsi="Calibri" w:cs="Calibri"/>
+                      <w:color w:val="000000"/>
+                      <w:sz w:val="22"/>
+                      <w:szCs w:val="22"/>
+                    </w:rPr>
+                  </w:pPr>
+                  <w:r>
+                    <w:rPr>
+                      <w:rFonts w:ascii="Calibri" w:hAnsi="Calibri" w:cs="Calibri"/>
+                      <w:color w:val="000000"/>
+                      <w:sz w:val="22"/>
+                      <w:szCs w:val="22"/>
+                    </w:rPr>
+                    <w:t>310,539</w:t>
+                  </w:r>
+                </w:p>
+              </w:tc>
+            </w:tr>
+            <w:tr>
+              <w:trPr>
+                <w:cnfStyle w:val="000000010000" w:firstRow="0" w:lastRow="0" w:firstColumn="0" w:lastColumn="0" w:oddVBand="0" w:evenVBand="0" w:oddHBand="0" w:evenHBand="1" w:firstRowFirstColumn="0" w:firstRowLastColumn="0" w:lastRowFirstColumn="0" w:lastRowLastColumn="0"/>
+                <w:trHeight w:val="300"/>
+              </w:trPr>
+              <w:tc>
+                <w:tcPr>
+                  <w:tcW w:w="5114" w:type="dxa"/>
+                  <w:noWrap/>
+                  <w:hideMark/>
+                </w:tcPr>
+                <w:p>
+                  <w:pPr>
+                    <w:framePr w:hSpace="180" w:wrap="around" w:vAnchor="text" w:hAnchor="margin" w:xAlign="center" w:y="227"/>
+                    <w:rPr>
+                      <w:rFonts w:ascii="Calibri" w:hAnsi="Calibri" w:cs="Calibri"/>
+                      <w:color w:val="000000"/>
+                      <w:sz w:val="22"/>
+                      <w:szCs w:val="22"/>
+                      <w:lang w:val="en-GB"/>
+                    </w:rPr>
+                  </w:pPr>
+                  <w:r>
+                    <w:rPr>
+                      <w:rFonts w:ascii="Calibri" w:hAnsi="Calibri" w:cs="Calibri"/>
+                      <w:color w:val="000000"/>
+                      <w:sz w:val="22"/>
+                      <w:szCs w:val="22"/>
+                      <w:lang w:val="en-GB"/>
+                    </w:rPr>
+                    <w:t>CNN 1 conv</w:t>
+                  </w:r>
+                  <w:r>
+                    <w:rPr>
+                      <w:rFonts w:ascii="Calibri" w:hAnsi="Calibri" w:cs="Calibri"/>
+                      <w:color w:val="000000"/>
+                      <w:sz w:val="22"/>
+                      <w:szCs w:val="22"/>
+                      <w:lang w:val="en-GB"/>
+                    </w:rPr>
+                    <w:t>,</w:t>
+                  </w:r>
+                  <w:r>
+                    <w:rPr>
+                      <w:rFonts w:ascii="Calibri" w:hAnsi="Calibri" w:cs="Calibri"/>
+                      <w:color w:val="000000"/>
+                      <w:sz w:val="22"/>
+                      <w:szCs w:val="22"/>
+                      <w:lang w:val="en-GB"/>
+                    </w:rPr>
+                    <w:t xml:space="preserve"> 1 pool</w:t>
+                  </w:r>
+                  <w:r>
+                    <w:rPr>
+                      <w:rFonts w:ascii="Calibri" w:hAnsi="Calibri" w:cs="Calibri"/>
+                      <w:color w:val="000000"/>
+                      <w:sz w:val="22"/>
+                      <w:szCs w:val="22"/>
+                      <w:lang w:val="en-GB"/>
+                    </w:rPr>
+                    <w:t>,</w:t>
+                  </w:r>
+                  <w:r>
+                    <w:rPr>
+                      <w:rFonts w:ascii="Calibri" w:hAnsi="Calibri" w:cs="Calibri"/>
+                      <w:color w:val="000000"/>
+                      <w:sz w:val="22"/>
+                      <w:szCs w:val="22"/>
+                      <w:lang w:val="en-GB"/>
+                    </w:rPr>
+                    <w:t xml:space="preserve"> 1 dropout</w:t>
+                  </w:r>
+                  <w:r>
+                    <w:rPr>
+                      <w:rFonts w:ascii="Calibri" w:hAnsi="Calibri" w:cs="Calibri"/>
+                      <w:color w:val="000000"/>
+                      <w:sz w:val="22"/>
+                      <w:szCs w:val="22"/>
+                      <w:lang w:val="en-GB"/>
+                    </w:rPr>
+                    <w:t>,</w:t>
+                  </w:r>
+                  <w:r>
+                    <w:rPr>
+                      <w:rFonts w:ascii="Calibri" w:hAnsi="Calibri" w:cs="Calibri"/>
+                      <w:color w:val="000000"/>
+                      <w:sz w:val="22"/>
+                      <w:szCs w:val="22"/>
+                      <w:lang w:val="en-GB"/>
+                    </w:rPr>
+                    <w:t xml:space="preserve"> </w:t>
+                  </w:r>
+                  <w:r>
+                    <w:rPr>
+                      <w:rFonts w:ascii="Calibri" w:hAnsi="Calibri" w:cs="Calibri"/>
+                      <w:color w:val="000000"/>
+                      <w:sz w:val="22"/>
+                      <w:szCs w:val="22"/>
+                      <w:lang w:val="en-GB"/>
+                    </w:rPr>
+                    <w:t>1</w:t>
+                  </w:r>
+                  <w:r>
+                    <w:rPr>
+                      <w:rFonts w:ascii="Calibri" w:hAnsi="Calibri" w:cs="Calibri"/>
+                      <w:color w:val="000000"/>
+                      <w:sz w:val="22"/>
+                      <w:szCs w:val="22"/>
+                      <w:lang w:val="en-GB"/>
+                    </w:rPr>
+                    <w:t xml:space="preserve"> </w:t>
+                  </w:r>
+                  <w:r>
+                    <w:rPr>
+                      <w:rFonts w:ascii="Calibri" w:hAnsi="Calibri" w:cs="Calibri"/>
+                      <w:color w:val="000000"/>
+                      <w:sz w:val="22"/>
+                      <w:szCs w:val="22"/>
+                      <w:lang w:val="en-GB"/>
+                    </w:rPr>
+                    <w:t>dense</w:t>
+                  </w:r>
+                </w:p>
+              </w:tc>
+              <w:tc>
+                <w:tcPr>
+                  <w:tcW w:w="1160" w:type="dxa"/>
+                  <w:noWrap/>
+                  <w:hideMark/>
+                </w:tcPr>
+                <w:p>
+                  <w:pPr>
+                    <w:framePr w:hSpace="180" w:wrap="around" w:vAnchor="text" w:hAnchor="margin" w:xAlign="center" w:y="227"/>
+                    <w:jc w:val="right"/>
+                    <w:rPr>
+                      <w:rFonts w:ascii="Calibri" w:hAnsi="Calibri" w:cs="Calibri"/>
+                      <w:color w:val="000000"/>
+                      <w:sz w:val="22"/>
+                      <w:szCs w:val="22"/>
+                    </w:rPr>
+                  </w:pPr>
+                  <w:r>
+                    <w:rPr>
+                      <w:rFonts w:ascii="Calibri" w:hAnsi="Calibri" w:cs="Calibri"/>
+                      <w:color w:val="000000"/>
+                      <w:sz w:val="22"/>
+                      <w:szCs w:val="22"/>
+                    </w:rPr>
+                    <w:t>97.32%</w:t>
+                  </w:r>
+                </w:p>
+              </w:tc>
+              <w:tc>
+                <w:tcPr>
+                  <w:tcW w:w="1013" w:type="dxa"/>
+                  <w:noWrap/>
+                  <w:hideMark/>
+                </w:tcPr>
+                <w:p>
+                  <w:pPr>
+                    <w:framePr w:hSpace="180" w:wrap="around" w:vAnchor="text" w:hAnchor="margin" w:xAlign="center" w:y="227"/>
+                    <w:jc w:val="right"/>
+                    <w:rPr>
+                      <w:rFonts w:ascii="Calibri" w:hAnsi="Calibri" w:cs="Calibri"/>
+                      <w:color w:val="000000"/>
+                      <w:sz w:val="22"/>
+                      <w:szCs w:val="22"/>
+                    </w:rPr>
+                  </w:pPr>
+                  <w:r>
+                    <w:rPr>
+                      <w:rFonts w:ascii="Calibri" w:hAnsi="Calibri" w:cs="Calibri"/>
+                      <w:color w:val="000000"/>
+                      <w:sz w:val="22"/>
+                      <w:szCs w:val="22"/>
+                    </w:rPr>
+                    <w:t>87.98%</w:t>
+                  </w:r>
+                </w:p>
+              </w:tc>
+              <w:tc>
+                <w:tcPr>
+                  <w:tcW w:w="1178" w:type="dxa"/>
+                  <w:noWrap/>
+                  <w:hideMark/>
+                </w:tcPr>
+                <w:p>
+                  <w:pPr>
+                    <w:framePr w:hSpace="180" w:wrap="around" w:vAnchor="text" w:hAnchor="margin" w:xAlign="center" w:y="227"/>
+                    <w:rPr>
+                      <w:rFonts w:ascii="Calibri" w:hAnsi="Calibri" w:cs="Calibri"/>
+                      <w:color w:val="000000"/>
+                      <w:sz w:val="22"/>
+                      <w:szCs w:val="22"/>
+                    </w:rPr>
+                  </w:pPr>
+                  <w:r>
+                    <w:rPr>
+                      <w:rFonts w:ascii="Calibri" w:hAnsi="Calibri" w:cs="Calibri"/>
+                      <w:color w:val="000000"/>
+                      <w:sz w:val="22"/>
+                      <w:szCs w:val="22"/>
+                    </w:rPr>
+                    <w:t>310,539</w:t>
+                  </w:r>
+                </w:p>
+              </w:tc>
+            </w:tr>
+            <w:tr>
+              <w:trPr>
+                <w:cnfStyle w:val="000000100000" w:firstRow="0" w:lastRow="0" w:firstColumn="0" w:lastColumn="0" w:oddVBand="0" w:evenVBand="0" w:oddHBand="1" w:evenHBand="0" w:firstRowFirstColumn="0" w:firstRowLastColumn="0" w:lastRowFirstColumn="0" w:lastRowLastColumn="0"/>
+                <w:trHeight w:val="300"/>
+              </w:trPr>
+              <w:tc>
+                <w:tcPr>
+                  <w:tcW w:w="5114" w:type="dxa"/>
+                  <w:noWrap/>
+                  <w:hideMark/>
+                </w:tcPr>
+                <w:p>
+                  <w:pPr>
+                    <w:framePr w:hSpace="180" w:wrap="around" w:vAnchor="text" w:hAnchor="margin" w:xAlign="center" w:y="227"/>
+                    <w:rPr>
+                      <w:rFonts w:ascii="Calibri" w:hAnsi="Calibri" w:cs="Calibri"/>
+                      <w:color w:val="000000"/>
+                      <w:sz w:val="22"/>
+                      <w:szCs w:val="22"/>
+                      <w:lang w:val="en-GB"/>
+                    </w:rPr>
+                  </w:pPr>
+                  <w:r>
+                    <w:rPr>
+                      <w:rFonts w:ascii="Calibri" w:hAnsi="Calibri" w:cs="Calibri"/>
+                      <w:color w:val="000000"/>
+                      <w:sz w:val="22"/>
+                      <w:szCs w:val="22"/>
+                      <w:lang w:val="en-GB"/>
+                    </w:rPr>
+                    <w:t>CNN 2 conv</w:t>
+                  </w:r>
+                  <w:r>
+                    <w:rPr>
+                      <w:rFonts w:ascii="Calibri" w:hAnsi="Calibri" w:cs="Calibri"/>
+                      <w:color w:val="000000"/>
+                      <w:sz w:val="22"/>
+                      <w:szCs w:val="22"/>
+                      <w:lang w:val="en-GB"/>
+                    </w:rPr>
+                    <w:t>,</w:t>
+                  </w:r>
+                  <w:r>
+                    <w:rPr>
+                      <w:rFonts w:ascii="Calibri" w:hAnsi="Calibri" w:cs="Calibri"/>
+                      <w:color w:val="000000"/>
+                      <w:sz w:val="22"/>
+                      <w:szCs w:val="22"/>
+                      <w:lang w:val="en-GB"/>
+                    </w:rPr>
+                    <w:t xml:space="preserve"> 1 pool</w:t>
+                  </w:r>
+                  <w:r>
+                    <w:rPr>
+                      <w:rFonts w:ascii="Calibri" w:hAnsi="Calibri" w:cs="Calibri"/>
+                      <w:color w:val="000000"/>
+                      <w:sz w:val="22"/>
+                      <w:szCs w:val="22"/>
+                      <w:lang w:val="en-GB"/>
+                    </w:rPr>
+                    <w:t>,</w:t>
+                  </w:r>
+                  <w:r>
+                    <w:rPr>
+                      <w:rFonts w:ascii="Calibri" w:hAnsi="Calibri" w:cs="Calibri"/>
+                      <w:color w:val="000000"/>
+                      <w:sz w:val="22"/>
+                      <w:szCs w:val="22"/>
+                      <w:lang w:val="en-GB"/>
+                    </w:rPr>
+                    <w:t xml:space="preserve"> 1 dropout</w:t>
+                  </w:r>
+                  <w:r>
+                    <w:rPr>
+                      <w:rFonts w:ascii="Calibri" w:hAnsi="Calibri" w:cs="Calibri"/>
+                      <w:color w:val="000000"/>
+                      <w:sz w:val="22"/>
+                      <w:szCs w:val="22"/>
+                      <w:lang w:val="en-GB"/>
+                    </w:rPr>
+                    <w:t>,</w:t>
+                  </w:r>
+                  <w:r>
+                    <w:rPr>
+                      <w:rFonts w:ascii="Calibri" w:hAnsi="Calibri" w:cs="Calibri"/>
+                      <w:color w:val="000000"/>
+                      <w:sz w:val="22"/>
+                      <w:szCs w:val="22"/>
+                      <w:lang w:val="en-GB"/>
+                    </w:rPr>
+                    <w:t xml:space="preserve"> 1 dense</w:t>
+                  </w:r>
+                </w:p>
+              </w:tc>
+              <w:tc>
+                <w:tcPr>
+                  <w:tcW w:w="1160" w:type="dxa"/>
+                  <w:noWrap/>
+                  <w:hideMark/>
+                </w:tcPr>
+                <w:p>
+                  <w:pPr>
+                    <w:framePr w:hSpace="180" w:wrap="around" w:vAnchor="text" w:hAnchor="margin" w:xAlign="center" w:y="227"/>
+                    <w:jc w:val="right"/>
+                    <w:rPr>
+                      <w:rFonts w:ascii="Calibri" w:hAnsi="Calibri" w:cs="Calibri"/>
+                      <w:color w:val="000000"/>
+                      <w:sz w:val="22"/>
+                      <w:szCs w:val="22"/>
+                    </w:rPr>
+                  </w:pPr>
+                  <w:r>
+                    <w:rPr>
+                      <w:rFonts w:ascii="Calibri" w:hAnsi="Calibri" w:cs="Calibri"/>
+                      <w:color w:val="000000"/>
+                      <w:sz w:val="22"/>
+                      <w:szCs w:val="22"/>
+                    </w:rPr>
+                    <w:t>98.68%</w:t>
+                  </w:r>
+                </w:p>
+              </w:tc>
+              <w:tc>
+                <w:tcPr>
+                  <w:tcW w:w="1013" w:type="dxa"/>
+                  <w:noWrap/>
+                  <w:hideMark/>
+                </w:tcPr>
+                <w:p>
+                  <w:pPr>
+                    <w:framePr w:hSpace="180" w:wrap="around" w:vAnchor="text" w:hAnchor="margin" w:xAlign="center" w:y="227"/>
+                    <w:jc w:val="right"/>
+                    <w:rPr>
+                      <w:rFonts w:ascii="Calibri" w:hAnsi="Calibri" w:cs="Calibri"/>
+                      <w:color w:val="000000"/>
+                      <w:sz w:val="22"/>
+                      <w:szCs w:val="22"/>
+                    </w:rPr>
+                  </w:pPr>
+                  <w:r>
+                    <w:rPr>
+                      <w:rFonts w:ascii="Calibri" w:hAnsi="Calibri" w:cs="Calibri"/>
+                      <w:color w:val="000000"/>
+                      <w:sz w:val="22"/>
+                      <w:szCs w:val="22"/>
+                    </w:rPr>
+                    <w:t>90.64%</w:t>
+                  </w:r>
+                </w:p>
+              </w:tc>
+              <w:tc>
+                <w:tcPr>
+                  <w:tcW w:w="1178" w:type="dxa"/>
+                  <w:noWrap/>
+                  <w:hideMark/>
+                </w:tcPr>
+                <w:p>
+                  <w:pPr>
+                    <w:framePr w:hSpace="180" w:wrap="around" w:vAnchor="text" w:hAnchor="margin" w:xAlign="center" w:y="227"/>
+                    <w:rPr>
+                      <w:rFonts w:ascii="Calibri" w:hAnsi="Calibri" w:cs="Calibri"/>
+                      <w:color w:val="000000"/>
+                      <w:sz w:val="22"/>
+                      <w:szCs w:val="22"/>
+                    </w:rPr>
+                  </w:pPr>
+                  <w:r>
+                    <w:rPr>
+                      <w:rFonts w:ascii="Calibri" w:hAnsi="Calibri" w:cs="Calibri"/>
+                      <w:color w:val="000000"/>
+                      <w:sz w:val="22"/>
+                      <w:szCs w:val="22"/>
+                    </w:rPr>
+                    <w:t>484,523</w:t>
+                  </w:r>
+                </w:p>
+              </w:tc>
+            </w:tr>
+            <w:tr>
+              <w:trPr>
+                <w:cnfStyle w:val="000000010000" w:firstRow="0" w:lastRow="0" w:firstColumn="0" w:lastColumn="0" w:oddVBand="0" w:evenVBand="0" w:oddHBand="0" w:evenHBand="1" w:firstRowFirstColumn="0" w:firstRowLastColumn="0" w:lastRowFirstColumn="0" w:lastRowLastColumn="0"/>
+                <w:trHeight w:val="300"/>
+              </w:trPr>
+              <w:tc>
+                <w:tcPr>
+                  <w:tcW w:w="5114" w:type="dxa"/>
+                  <w:noWrap/>
+                  <w:hideMark/>
+                </w:tcPr>
+                <w:p>
+                  <w:pPr>
+                    <w:framePr w:hSpace="180" w:wrap="around" w:vAnchor="text" w:hAnchor="margin" w:xAlign="center" w:y="227"/>
+                    <w:rPr>
+                      <w:rFonts w:ascii="Calibri" w:hAnsi="Calibri" w:cs="Calibri"/>
+                      <w:color w:val="000000"/>
+                      <w:sz w:val="22"/>
+                      <w:szCs w:val="22"/>
+                      <w:lang w:val="en-GB"/>
+                    </w:rPr>
+                  </w:pPr>
+                  <w:r>
+                    <w:rPr>
+                      <w:rFonts w:ascii="Calibri" w:hAnsi="Calibri" w:cs="Calibri"/>
+                      <w:color w:val="000000"/>
+                      <w:sz w:val="22"/>
+                      <w:szCs w:val="22"/>
+                      <w:lang w:val="en-GB"/>
+                    </w:rPr>
+                    <w:t>CNN 2 conv</w:t>
+                  </w:r>
+                  <w:r>
+                    <w:rPr>
+                      <w:rFonts w:ascii="Calibri" w:hAnsi="Calibri" w:cs="Calibri"/>
+                      <w:color w:val="000000"/>
+                      <w:sz w:val="22"/>
+                      <w:szCs w:val="22"/>
+                      <w:lang w:val="en-GB"/>
+                    </w:rPr>
+                    <w:t>,</w:t>
+                  </w:r>
+                  <w:r>
+                    <w:rPr>
+                      <w:rFonts w:ascii="Calibri" w:hAnsi="Calibri" w:cs="Calibri"/>
+                      <w:color w:val="000000"/>
+                      <w:sz w:val="22"/>
+                      <w:szCs w:val="22"/>
+                      <w:lang w:val="en-GB"/>
+                    </w:rPr>
+                    <w:t xml:space="preserve"> 2 pool</w:t>
+                  </w:r>
+                  <w:r>
+                    <w:rPr>
+                      <w:rFonts w:ascii="Calibri" w:hAnsi="Calibri" w:cs="Calibri"/>
+                      <w:color w:val="000000"/>
+                      <w:sz w:val="22"/>
+                      <w:szCs w:val="22"/>
+                      <w:lang w:val="en-GB"/>
+                    </w:rPr>
+                    <w:t>,</w:t>
+                  </w:r>
+                  <w:r>
+                    <w:rPr>
+                      <w:rFonts w:ascii="Calibri" w:hAnsi="Calibri" w:cs="Calibri"/>
+                      <w:color w:val="000000"/>
+                      <w:sz w:val="22"/>
+                      <w:szCs w:val="22"/>
+                      <w:lang w:val="en-GB"/>
+                    </w:rPr>
+                    <w:t xml:space="preserve"> 2 dropout</w:t>
+                  </w:r>
+                  <w:r>
+                    <w:rPr>
+                      <w:rFonts w:ascii="Calibri" w:hAnsi="Calibri" w:cs="Calibri"/>
+                      <w:color w:val="000000"/>
+                      <w:sz w:val="22"/>
+                      <w:szCs w:val="22"/>
+                      <w:lang w:val="en-GB"/>
+                    </w:rPr>
+                    <w:t>,</w:t>
+                  </w:r>
+                  <w:r>
+                    <w:rPr>
+                      <w:rFonts w:ascii="Calibri" w:hAnsi="Calibri" w:cs="Calibri"/>
+                      <w:color w:val="000000"/>
+                      <w:sz w:val="22"/>
+                      <w:szCs w:val="22"/>
+                      <w:lang w:val="en-GB"/>
+                    </w:rPr>
+                    <w:t xml:space="preserve"> 1 dense</w:t>
+                  </w:r>
+                </w:p>
+              </w:tc>
+              <w:tc>
+                <w:tcPr>
+                  <w:tcW w:w="1160" w:type="dxa"/>
+                  <w:noWrap/>
+                  <w:hideMark/>
+                </w:tcPr>
+                <w:p>
+                  <w:pPr>
+                    <w:framePr w:hSpace="180" w:wrap="around" w:vAnchor="text" w:hAnchor="margin" w:xAlign="center" w:y="227"/>
+                    <w:jc w:val="right"/>
+                    <w:rPr>
+                      <w:rFonts w:ascii="Calibri" w:hAnsi="Calibri" w:cs="Calibri"/>
+                      <w:color w:val="000000"/>
+                      <w:sz w:val="22"/>
+                      <w:szCs w:val="22"/>
+                    </w:rPr>
+                  </w:pPr>
+                  <w:r>
+                    <w:rPr>
+                      <w:rFonts w:ascii="Calibri" w:hAnsi="Calibri" w:cs="Calibri"/>
+                      <w:color w:val="000000"/>
+                      <w:sz w:val="22"/>
+                      <w:szCs w:val="22"/>
+                    </w:rPr>
+                    <w:t>97.35%</w:t>
+                  </w:r>
+                </w:p>
+              </w:tc>
+              <w:tc>
+                <w:tcPr>
+                  <w:tcW w:w="1013" w:type="dxa"/>
+                  <w:noWrap/>
+                  <w:hideMark/>
+                </w:tcPr>
+                <w:p>
+                  <w:pPr>
+                    <w:framePr w:hSpace="180" w:wrap="around" w:vAnchor="text" w:hAnchor="margin" w:xAlign="center" w:y="227"/>
+                    <w:jc w:val="right"/>
+                    <w:rPr>
+                      <w:rFonts w:ascii="Calibri" w:hAnsi="Calibri" w:cs="Calibri"/>
+                      <w:color w:val="000000"/>
+                      <w:sz w:val="22"/>
+                      <w:szCs w:val="22"/>
+                    </w:rPr>
+                  </w:pPr>
+                  <w:r>
+                    <w:rPr>
+                      <w:rFonts w:ascii="Calibri" w:hAnsi="Calibri" w:cs="Calibri"/>
+                      <w:color w:val="000000"/>
+                      <w:sz w:val="22"/>
+                      <w:szCs w:val="22"/>
+                    </w:rPr>
+                    <w:t>93.78%</w:t>
+                  </w:r>
+                </w:p>
+              </w:tc>
+              <w:tc>
+                <w:tcPr>
+                  <w:tcW w:w="1178" w:type="dxa"/>
+                  <w:noWrap/>
+                  <w:hideMark/>
+                </w:tcPr>
+                <w:p>
+                  <w:pPr>
+                    <w:framePr w:hSpace="180" w:wrap="around" w:vAnchor="text" w:hAnchor="margin" w:xAlign="center" w:y="227"/>
+                    <w:rPr>
+                      <w:rFonts w:ascii="Calibri" w:hAnsi="Calibri" w:cs="Calibri"/>
+                      <w:color w:val="000000"/>
+                      <w:sz w:val="22"/>
+                      <w:szCs w:val="22"/>
+                    </w:rPr>
+                  </w:pPr>
+                  <w:r>
+                    <w:rPr>
+                      <w:rFonts w:ascii="Calibri" w:hAnsi="Calibri" w:cs="Calibri"/>
+                      <w:color w:val="000000"/>
+                      <w:sz w:val="22"/>
+                      <w:szCs w:val="22"/>
+                    </w:rPr>
+                    <w:t>118,507</w:t>
+                  </w:r>
+                </w:p>
+              </w:tc>
+            </w:tr>
+            <w:tr>
+              <w:trPr>
+                <w:cnfStyle w:val="000000100000" w:firstRow="0" w:lastRow="0" w:firstColumn="0" w:lastColumn="0" w:oddVBand="0" w:evenVBand="0" w:oddHBand="1" w:evenHBand="0" w:firstRowFirstColumn="0" w:firstRowLastColumn="0" w:lastRowFirstColumn="0" w:lastRowLastColumn="0"/>
+                <w:trHeight w:val="300"/>
+              </w:trPr>
+              <w:tc>
+                <w:tcPr>
+                  <w:tcW w:w="5114" w:type="dxa"/>
+                  <w:noWrap/>
+                  <w:hideMark/>
+                </w:tcPr>
+                <w:p>
+                  <w:pPr>
+                    <w:framePr w:hSpace="180" w:wrap="around" w:vAnchor="text" w:hAnchor="margin" w:xAlign="center" w:y="227"/>
+                    <w:rPr>
+                      <w:rFonts w:ascii="Calibri" w:hAnsi="Calibri" w:cs="Calibri"/>
+                      <w:color w:val="000000"/>
+                      <w:sz w:val="22"/>
+                      <w:szCs w:val="22"/>
+                      <w:lang w:val="en-GB"/>
+                    </w:rPr>
+                  </w:pPr>
+                  <w:r>
+                    <w:rPr>
+                      <w:rFonts w:ascii="Calibri" w:hAnsi="Calibri" w:cs="Calibri"/>
+                      <w:color w:val="000000"/>
+                      <w:sz w:val="22"/>
+                      <w:szCs w:val="22"/>
+                      <w:lang w:val="en-GB"/>
+                    </w:rPr>
+                    <w:t>CNN 2 conv</w:t>
+                  </w:r>
+                  <w:r>
+                    <w:rPr>
+                      <w:rFonts w:ascii="Calibri" w:hAnsi="Calibri" w:cs="Calibri"/>
+                      <w:color w:val="000000"/>
+                      <w:sz w:val="22"/>
+                      <w:szCs w:val="22"/>
+                      <w:lang w:val="en-GB"/>
+                    </w:rPr>
+                    <w:t>,</w:t>
+                  </w:r>
+                  <w:r>
+                    <w:rPr>
+                      <w:rFonts w:ascii="Calibri" w:hAnsi="Calibri" w:cs="Calibri"/>
+                      <w:color w:val="000000"/>
+                      <w:sz w:val="22"/>
+                      <w:szCs w:val="22"/>
+                      <w:lang w:val="en-GB"/>
+                    </w:rPr>
+                    <w:t xml:space="preserve"> 2 pool</w:t>
+                  </w:r>
+                  <w:r>
+                    <w:rPr>
+                      <w:rFonts w:ascii="Calibri" w:hAnsi="Calibri" w:cs="Calibri"/>
+                      <w:color w:val="000000"/>
+                      <w:sz w:val="22"/>
+                      <w:szCs w:val="22"/>
+                      <w:lang w:val="en-GB"/>
+                    </w:rPr>
+                    <w:t>,</w:t>
+                  </w:r>
+                  <w:r>
+                    <w:rPr>
+                      <w:rFonts w:ascii="Calibri" w:hAnsi="Calibri" w:cs="Calibri"/>
+                      <w:color w:val="000000"/>
+                      <w:sz w:val="22"/>
+                      <w:szCs w:val="22"/>
+                      <w:lang w:val="en-GB"/>
+                    </w:rPr>
+                    <w:t xml:space="preserve"> 3 dropout</w:t>
+                  </w:r>
+                  <w:r>
+                    <w:rPr>
+                      <w:rFonts w:ascii="Calibri" w:hAnsi="Calibri" w:cs="Calibri"/>
+                      <w:color w:val="000000"/>
+                      <w:sz w:val="22"/>
+                      <w:szCs w:val="22"/>
+                      <w:lang w:val="en-GB"/>
+                    </w:rPr>
+                    <w:t>,</w:t>
+                  </w:r>
+                  <w:r>
+                    <w:rPr>
+                      <w:rFonts w:ascii="Calibri" w:hAnsi="Calibri" w:cs="Calibri"/>
+                      <w:color w:val="000000"/>
+                      <w:sz w:val="22"/>
+                      <w:szCs w:val="22"/>
+                      <w:lang w:val="en-GB"/>
+                    </w:rPr>
+                    <w:t xml:space="preserve"> 2 dense</w:t>
+                  </w:r>
+                </w:p>
+              </w:tc>
+              <w:tc>
+                <w:tcPr>
+                  <w:tcW w:w="1160" w:type="dxa"/>
+                  <w:noWrap/>
+                  <w:hideMark/>
+                </w:tcPr>
+                <w:p>
+                  <w:pPr>
+                    <w:framePr w:hSpace="180" w:wrap="around" w:vAnchor="text" w:hAnchor="margin" w:xAlign="center" w:y="227"/>
+                    <w:jc w:val="right"/>
+                    <w:rPr>
+                      <w:rFonts w:ascii="Calibri" w:hAnsi="Calibri" w:cs="Calibri"/>
+                      <w:color w:val="000000"/>
+                      <w:sz w:val="22"/>
+                      <w:szCs w:val="22"/>
+                    </w:rPr>
+                  </w:pPr>
+                  <w:r>
+                    <w:rPr>
+                      <w:rFonts w:ascii="Calibri" w:hAnsi="Calibri" w:cs="Calibri"/>
+                      <w:color w:val="000000"/>
+                      <w:sz w:val="22"/>
+                      <w:szCs w:val="22"/>
+                    </w:rPr>
+                    <w:t>95.04%</w:t>
+                  </w:r>
+                </w:p>
+              </w:tc>
+              <w:tc>
+                <w:tcPr>
+                  <w:tcW w:w="1013" w:type="dxa"/>
+                  <w:noWrap/>
+                  <w:hideMark/>
+                </w:tcPr>
+                <w:p>
+                  <w:pPr>
+                    <w:framePr w:hSpace="180" w:wrap="around" w:vAnchor="text" w:hAnchor="margin" w:xAlign="center" w:y="227"/>
+                    <w:jc w:val="right"/>
+                    <w:rPr>
+                      <w:rFonts w:ascii="Calibri" w:hAnsi="Calibri" w:cs="Calibri"/>
+                      <w:color w:val="000000"/>
+                      <w:sz w:val="22"/>
+                      <w:szCs w:val="22"/>
+                    </w:rPr>
+                  </w:pPr>
+                  <w:r>
+                    <w:rPr>
+                      <w:rFonts w:ascii="Calibri" w:hAnsi="Calibri" w:cs="Calibri"/>
+                      <w:color w:val="000000"/>
+                      <w:sz w:val="22"/>
+                      <w:szCs w:val="22"/>
+                    </w:rPr>
+                    <w:t>95.39%</w:t>
+                  </w:r>
+                </w:p>
+              </w:tc>
+              <w:tc>
+                <w:tcPr>
+                  <w:tcW w:w="1178" w:type="dxa"/>
+                  <w:noWrap/>
+                  <w:hideMark/>
+                </w:tcPr>
+                <w:p>
+                  <w:pPr>
+                    <w:framePr w:hSpace="180" w:wrap="around" w:vAnchor="text" w:hAnchor="margin" w:xAlign="center" w:y="227"/>
+                    <w:rPr>
+                      <w:rFonts w:ascii="Calibri" w:hAnsi="Calibri" w:cs="Calibri"/>
+                      <w:color w:val="000000"/>
+                      <w:sz w:val="22"/>
+                      <w:szCs w:val="22"/>
+                    </w:rPr>
+                  </w:pPr>
+                  <w:r>
+                    <w:rPr>
+                      <w:rFonts w:ascii="Calibri" w:hAnsi="Calibri" w:cs="Calibri"/>
+                      <w:color w:val="000000"/>
+                      <w:sz w:val="22"/>
+                      <w:szCs w:val="22"/>
+                    </w:rPr>
+                    <w:t>319,979</w:t>
+                  </w:r>
+                </w:p>
+              </w:tc>
+            </w:tr>
+            <w:tr>
+              <w:trPr>
+                <w:cnfStyle w:val="000000010000" w:firstRow="0" w:lastRow="0" w:firstColumn="0" w:lastColumn="0" w:oddVBand="0" w:evenVBand="0" w:oddHBand="0" w:evenHBand="1" w:firstRowFirstColumn="0" w:firstRowLastColumn="0" w:lastRowFirstColumn="0" w:lastRowLastColumn="0"/>
+                <w:trHeight w:val="300"/>
+              </w:trPr>
+              <w:tc>
+                <w:tcPr>
+                  <w:tcW w:w="5114" w:type="dxa"/>
+                  <w:noWrap/>
+                  <w:hideMark/>
+                </w:tcPr>
+                <w:p>
+                  <w:pPr>
+                    <w:framePr w:hSpace="180" w:wrap="around" w:vAnchor="text" w:hAnchor="margin" w:xAlign="center" w:y="227"/>
+                    <w:rPr>
+                      <w:rFonts w:ascii="Calibri" w:hAnsi="Calibri" w:cs="Calibri"/>
+                      <w:color w:val="000000"/>
+                      <w:sz w:val="22"/>
+                      <w:szCs w:val="22"/>
+                      <w:lang w:val="en-GB"/>
+                    </w:rPr>
+                  </w:pPr>
+                  <w:r>
+                    <w:rPr>
+                      <w:rFonts w:ascii="Calibri" w:hAnsi="Calibri" w:cs="Calibri"/>
+                      <w:color w:val="000000"/>
+                      <w:sz w:val="22"/>
+                      <w:szCs w:val="22"/>
+                      <w:lang w:val="en-GB"/>
+                    </w:rPr>
+                    <w:t>CNN 2 conv</w:t>
+                  </w:r>
+                  <w:r>
+                    <w:rPr>
+                      <w:rFonts w:ascii="Calibri" w:hAnsi="Calibri" w:cs="Calibri"/>
+                      <w:color w:val="000000"/>
+                      <w:sz w:val="22"/>
+                      <w:szCs w:val="22"/>
+                      <w:lang w:val="en-GB"/>
+                    </w:rPr>
+                    <w:t>,</w:t>
+                  </w:r>
+                  <w:r>
+                    <w:rPr>
+                      <w:rFonts w:ascii="Calibri" w:hAnsi="Calibri" w:cs="Calibri"/>
+                      <w:color w:val="000000"/>
+                      <w:sz w:val="22"/>
+                      <w:szCs w:val="22"/>
+                      <w:lang w:val="en-GB"/>
+                    </w:rPr>
+                    <w:t xml:space="preserve"> 2 pool</w:t>
+                  </w:r>
+                  <w:r>
+                    <w:rPr>
+                      <w:rFonts w:ascii="Calibri" w:hAnsi="Calibri" w:cs="Calibri"/>
+                      <w:color w:val="000000"/>
+                      <w:sz w:val="22"/>
+                      <w:szCs w:val="22"/>
+                      <w:lang w:val="en-GB"/>
+                    </w:rPr>
+                    <w:t>,</w:t>
+                  </w:r>
+                  <w:r>
+                    <w:rPr>
+                      <w:rFonts w:ascii="Calibri" w:hAnsi="Calibri" w:cs="Calibri"/>
+                      <w:color w:val="000000"/>
+                      <w:sz w:val="22"/>
+                      <w:szCs w:val="22"/>
+                      <w:lang w:val="en-GB"/>
+                    </w:rPr>
+                    <w:t xml:space="preserve"> 3 dropout</w:t>
+                  </w:r>
+                  <w:r>
+                    <w:rPr>
+                      <w:rFonts w:ascii="Calibri" w:hAnsi="Calibri" w:cs="Calibri"/>
+                      <w:color w:val="000000"/>
+                      <w:sz w:val="22"/>
+                      <w:szCs w:val="22"/>
+                      <w:lang w:val="en-GB"/>
+                    </w:rPr>
+                    <w:t>,</w:t>
+                  </w:r>
+                  <w:r>
+                    <w:rPr>
+                      <w:rFonts w:ascii="Calibri" w:hAnsi="Calibri" w:cs="Calibri"/>
+                      <w:color w:val="000000"/>
+                      <w:sz w:val="22"/>
+                      <w:szCs w:val="22"/>
+                      <w:lang w:val="en-GB"/>
+                    </w:rPr>
+                    <w:t xml:space="preserve"> 2 dense</w:t>
+                  </w:r>
+                  <w:r>
+                    <w:rPr>
+                      <w:rFonts w:ascii="Calibri" w:hAnsi="Calibri" w:cs="Calibri"/>
+                      <w:color w:val="000000"/>
+                      <w:sz w:val="22"/>
+                      <w:szCs w:val="22"/>
+                      <w:lang w:val="en-GB"/>
+                    </w:rPr>
+                    <w:t>,</w:t>
+                  </w:r>
+                  <w:r>
+                    <w:rPr>
+                      <w:rFonts w:ascii="Calibri" w:hAnsi="Calibri" w:cs="Calibri"/>
+                      <w:color w:val="000000"/>
+                      <w:sz w:val="22"/>
+                      <w:szCs w:val="22"/>
+                      <w:lang w:val="en-GB"/>
+                    </w:rPr>
+                    <w:t xml:space="preserve"> </w:t>
+                  </w:r>
+                  <w:proofErr w:type="spellStart"/>
+                  <w:r>
+                    <w:rPr>
+                      <w:rFonts w:ascii="Calibri" w:hAnsi="Calibri" w:cs="Calibri"/>
+                      <w:color w:val="000000"/>
+                      <w:sz w:val="22"/>
+                      <w:szCs w:val="22"/>
+                      <w:lang w:val="en-GB"/>
+                    </w:rPr>
+                    <w:t>batchnorm</w:t>
+                  </w:r>
+                  <w:proofErr w:type="spellEnd"/>
+                </w:p>
+              </w:tc>
+              <w:tc>
+                <w:tcPr>
+                  <w:tcW w:w="1160" w:type="dxa"/>
+                  <w:noWrap/>
+                  <w:hideMark/>
+                </w:tcPr>
+                <w:p>
+                  <w:pPr>
+                    <w:framePr w:hSpace="180" w:wrap="around" w:vAnchor="text" w:hAnchor="margin" w:xAlign="center" w:y="227"/>
+                    <w:jc w:val="right"/>
+                    <w:rPr>
+                      <w:rFonts w:ascii="Calibri" w:hAnsi="Calibri" w:cs="Calibri"/>
+                      <w:color w:val="000000"/>
+                      <w:sz w:val="22"/>
+                      <w:szCs w:val="22"/>
+                    </w:rPr>
+                  </w:pPr>
+                  <w:r>
+                    <w:rPr>
+                      <w:rFonts w:ascii="Calibri" w:hAnsi="Calibri" w:cs="Calibri"/>
+                      <w:color w:val="000000"/>
+                      <w:sz w:val="22"/>
+                      <w:szCs w:val="22"/>
+                    </w:rPr>
+                    <w:t>99.60%</w:t>
+                  </w:r>
+                </w:p>
+              </w:tc>
+              <w:tc>
+                <w:tcPr>
+                  <w:tcW w:w="1013" w:type="dxa"/>
+                  <w:noWrap/>
+                  <w:hideMark/>
+                </w:tcPr>
+                <w:p>
+                  <w:pPr>
+                    <w:framePr w:hSpace="180" w:wrap="around" w:vAnchor="text" w:hAnchor="margin" w:xAlign="center" w:y="227"/>
+                    <w:jc w:val="right"/>
+                    <w:rPr>
+                      <w:rFonts w:ascii="Calibri" w:hAnsi="Calibri" w:cs="Calibri"/>
+                      <w:color w:val="000000"/>
+                      <w:sz w:val="22"/>
+                      <w:szCs w:val="22"/>
+                    </w:rPr>
+                  </w:pPr>
+                  <w:r>
+                    <w:rPr>
+                      <w:rFonts w:ascii="Calibri" w:hAnsi="Calibri" w:cs="Calibri"/>
+                      <w:color w:val="000000"/>
+                      <w:sz w:val="22"/>
+                      <w:szCs w:val="22"/>
+                    </w:rPr>
+                    <w:t>97.10%</w:t>
+                  </w:r>
+                </w:p>
+              </w:tc>
+              <w:tc>
+                <w:tcPr>
+                  <w:tcW w:w="1178" w:type="dxa"/>
+                  <w:noWrap/>
+                  <w:hideMark/>
+                </w:tcPr>
+                <w:p>
+                  <w:pPr>
+                    <w:framePr w:hSpace="180" w:wrap="around" w:vAnchor="text" w:hAnchor="margin" w:xAlign="center" w:y="227"/>
+                    <w:rPr>
+                      <w:rFonts w:ascii="Calibri" w:hAnsi="Calibri" w:cs="Calibri"/>
+                      <w:color w:val="000000"/>
+                      <w:sz w:val="22"/>
+                      <w:szCs w:val="22"/>
+                    </w:rPr>
+                  </w:pPr>
+                  <w:r>
+                    <w:rPr>
+                      <w:rFonts w:ascii="Calibri" w:hAnsi="Calibri" w:cs="Calibri"/>
+                      <w:color w:val="000000"/>
+                      <w:sz w:val="22"/>
+                      <w:szCs w:val="22"/>
+                    </w:rPr>
+                    <w:t>320,875</w:t>
+                  </w:r>
+                </w:p>
+              </w:tc>
+            </w:tr>
+            <w:tr>
+              <w:trPr>
+                <w:cnfStyle w:val="000000100000" w:firstRow="0" w:lastRow="0" w:firstColumn="0" w:lastColumn="0" w:oddVBand="0" w:evenVBand="0" w:oddHBand="1" w:evenHBand="0" w:firstRowFirstColumn="0" w:firstRowLastColumn="0" w:lastRowFirstColumn="0" w:lastRowLastColumn="0"/>
+                <w:trHeight w:val="300"/>
+              </w:trPr>
+              <w:tc>
+                <w:tcPr>
+                  <w:tcW w:w="5114" w:type="dxa"/>
+                  <w:noWrap/>
+                  <w:hideMark/>
+                </w:tcPr>
+                <w:p>
+                  <w:pPr>
+                    <w:framePr w:hSpace="180" w:wrap="around" w:vAnchor="text" w:hAnchor="margin" w:xAlign="center" w:y="227"/>
+                    <w:rPr>
+                      <w:rFonts w:ascii="Calibri" w:hAnsi="Calibri" w:cs="Calibri"/>
+                      <w:color w:val="000000"/>
+                      <w:sz w:val="22"/>
+                      <w:szCs w:val="22"/>
+                      <w:lang w:val="en-GB"/>
+                    </w:rPr>
+                  </w:pPr>
+                  <w:r>
+                    <w:rPr>
+                      <w:rFonts w:ascii="Calibri" w:hAnsi="Calibri" w:cs="Calibri"/>
+                      <w:color w:val="000000"/>
+                      <w:sz w:val="22"/>
+                      <w:szCs w:val="22"/>
+                      <w:lang w:val="en-GB"/>
+                    </w:rPr>
+                    <w:t>CNN 3 conv</w:t>
+                  </w:r>
+                  <w:r>
+                    <w:rPr>
+                      <w:rFonts w:ascii="Calibri" w:hAnsi="Calibri" w:cs="Calibri"/>
+                      <w:color w:val="000000"/>
+                      <w:sz w:val="22"/>
+                      <w:szCs w:val="22"/>
+                      <w:lang w:val="en-GB"/>
+                    </w:rPr>
+                    <w:t>,</w:t>
+                  </w:r>
+                  <w:r>
+                    <w:rPr>
+                      <w:rFonts w:ascii="Calibri" w:hAnsi="Calibri" w:cs="Calibri"/>
+                      <w:color w:val="000000"/>
+                      <w:sz w:val="22"/>
+                      <w:szCs w:val="22"/>
+                      <w:lang w:val="en-GB"/>
+                    </w:rPr>
+                    <w:t xml:space="preserve"> 2 pool</w:t>
+                  </w:r>
+                  <w:r>
+                    <w:rPr>
+                      <w:rFonts w:ascii="Calibri" w:hAnsi="Calibri" w:cs="Calibri"/>
+                      <w:color w:val="000000"/>
+                      <w:sz w:val="22"/>
+                      <w:szCs w:val="22"/>
+                      <w:lang w:val="en-GB"/>
+                    </w:rPr>
+                    <w:t>,</w:t>
+                  </w:r>
+                  <w:r>
+                    <w:rPr>
+                      <w:rFonts w:ascii="Calibri" w:hAnsi="Calibri" w:cs="Calibri"/>
+                      <w:color w:val="000000"/>
+                      <w:sz w:val="22"/>
+                      <w:szCs w:val="22"/>
+                      <w:lang w:val="en-GB"/>
+                    </w:rPr>
+                    <w:t xml:space="preserve"> 3 dropout</w:t>
+                  </w:r>
+                  <w:r>
+                    <w:rPr>
+                      <w:rFonts w:ascii="Calibri" w:hAnsi="Calibri" w:cs="Calibri"/>
+                      <w:color w:val="000000"/>
+                      <w:sz w:val="22"/>
+                      <w:szCs w:val="22"/>
+                      <w:lang w:val="en-GB"/>
+                    </w:rPr>
+                    <w:t>,</w:t>
+                  </w:r>
+                  <w:r>
+                    <w:rPr>
+                      <w:rFonts w:ascii="Calibri" w:hAnsi="Calibri" w:cs="Calibri"/>
+                      <w:color w:val="000000"/>
+                      <w:sz w:val="22"/>
+                      <w:szCs w:val="22"/>
+                      <w:lang w:val="en-GB"/>
+                    </w:rPr>
+                    <w:t xml:space="preserve"> 2 dense</w:t>
+                  </w:r>
+                  <w:r>
+                    <w:rPr>
+                      <w:rFonts w:ascii="Calibri" w:hAnsi="Calibri" w:cs="Calibri"/>
+                      <w:color w:val="000000"/>
+                      <w:sz w:val="22"/>
+                      <w:szCs w:val="22"/>
+                      <w:lang w:val="en-GB"/>
+                    </w:rPr>
+                    <w:t>,</w:t>
+                  </w:r>
+                  <w:r>
+                    <w:rPr>
+                      <w:rFonts w:ascii="Calibri" w:hAnsi="Calibri" w:cs="Calibri"/>
+                      <w:color w:val="000000"/>
+                      <w:sz w:val="22"/>
+                      <w:szCs w:val="22"/>
+                      <w:lang w:val="en-GB"/>
+                    </w:rPr>
+                    <w:t xml:space="preserve"> </w:t>
+                  </w:r>
+                  <w:proofErr w:type="spellStart"/>
+                  <w:r>
+                    <w:rPr>
+                      <w:rFonts w:ascii="Calibri" w:hAnsi="Calibri" w:cs="Calibri"/>
+                      <w:color w:val="000000"/>
+                      <w:sz w:val="22"/>
+                      <w:szCs w:val="22"/>
+                      <w:lang w:val="en-GB"/>
+                    </w:rPr>
+                    <w:t>batchnorm</w:t>
+                  </w:r>
+                  <w:proofErr w:type="spellEnd"/>
+                </w:p>
+              </w:tc>
+              <w:tc>
+                <w:tcPr>
+                  <w:tcW w:w="1160" w:type="dxa"/>
+                  <w:noWrap/>
+                  <w:hideMark/>
+                </w:tcPr>
+                <w:p>
+                  <w:pPr>
+                    <w:framePr w:hSpace="180" w:wrap="around" w:vAnchor="text" w:hAnchor="margin" w:xAlign="center" w:y="227"/>
+                    <w:jc w:val="right"/>
+                    <w:rPr>
+                      <w:rFonts w:ascii="Calibri" w:hAnsi="Calibri" w:cs="Calibri"/>
+                      <w:color w:val="000000"/>
+                      <w:sz w:val="22"/>
+                      <w:szCs w:val="22"/>
+                    </w:rPr>
+                  </w:pPr>
+                  <w:r>
+                    <w:rPr>
+                      <w:rFonts w:ascii="Calibri" w:hAnsi="Calibri" w:cs="Calibri"/>
+                      <w:color w:val="000000"/>
+                      <w:sz w:val="22"/>
+                      <w:szCs w:val="22"/>
+                    </w:rPr>
+                    <w:t>99.86%</w:t>
+                  </w:r>
+                </w:p>
+              </w:tc>
+              <w:tc>
+                <w:tcPr>
+                  <w:tcW w:w="1013" w:type="dxa"/>
+                  <w:noWrap/>
+                  <w:hideMark/>
+                </w:tcPr>
+                <w:p>
+                  <w:pPr>
+                    <w:framePr w:hSpace="180" w:wrap="around" w:vAnchor="text" w:hAnchor="margin" w:xAlign="center" w:y="227"/>
+                    <w:jc w:val="right"/>
+                    <w:rPr>
+                      <w:rFonts w:ascii="Calibri" w:hAnsi="Calibri" w:cs="Calibri"/>
+                      <w:color w:val="000000"/>
+                      <w:sz w:val="22"/>
+                      <w:szCs w:val="22"/>
+                    </w:rPr>
+                  </w:pPr>
+                  <w:r>
+                    <w:rPr>
+                      <w:rFonts w:ascii="Calibri" w:hAnsi="Calibri" w:cs="Calibri"/>
+                      <w:color w:val="000000"/>
+                      <w:sz w:val="22"/>
+                      <w:szCs w:val="22"/>
+                    </w:rPr>
+                    <w:t>96.43%</w:t>
+                  </w:r>
+                </w:p>
+              </w:tc>
+              <w:tc>
+                <w:tcPr>
+                  <w:tcW w:w="1178" w:type="dxa"/>
+                  <w:noWrap/>
+                  <w:hideMark/>
+                </w:tcPr>
+                <w:p>
+                  <w:pPr>
+                    <w:framePr w:hSpace="180" w:wrap="around" w:vAnchor="text" w:hAnchor="margin" w:xAlign="center" w:y="227"/>
+                    <w:rPr>
+                      <w:rFonts w:ascii="Calibri" w:hAnsi="Calibri" w:cs="Calibri"/>
+                      <w:color w:val="000000"/>
+                      <w:sz w:val="22"/>
+                      <w:szCs w:val="22"/>
+                    </w:rPr>
+                  </w:pPr>
+                  <w:r>
+                    <w:rPr>
+                      <w:rFonts w:ascii="Calibri" w:hAnsi="Calibri" w:cs="Calibri"/>
+                      <w:color w:val="000000"/>
+                      <w:sz w:val="22"/>
+                      <w:szCs w:val="22"/>
+                    </w:rPr>
+                    <w:t>357,931</w:t>
+                  </w:r>
+                </w:p>
+              </w:tc>
+            </w:tr>
+            <w:tr>
+              <w:trPr>
+                <w:cnfStyle w:val="000000010000" w:firstRow="0" w:lastRow="0" w:firstColumn="0" w:lastColumn="0" w:oddVBand="0" w:evenVBand="0" w:oddHBand="0" w:evenHBand="1" w:firstRowFirstColumn="0" w:firstRowLastColumn="0" w:lastRowFirstColumn="0" w:lastRowLastColumn="0"/>
+                <w:trHeight w:val="300"/>
+              </w:trPr>
+              <w:tc>
+                <w:tcPr>
+                  <w:tcW w:w="5114" w:type="dxa"/>
+                  <w:noWrap/>
+                  <w:hideMark/>
+                </w:tcPr>
+                <w:p>
+                  <w:pPr>
+                    <w:framePr w:hSpace="180" w:wrap="around" w:vAnchor="text" w:hAnchor="margin" w:xAlign="center" w:y="227"/>
+                    <w:rPr>
+                      <w:rFonts w:ascii="Calibri" w:hAnsi="Calibri" w:cs="Calibri"/>
+                      <w:color w:val="000000"/>
+                      <w:sz w:val="22"/>
+                      <w:szCs w:val="22"/>
+                      <w:lang w:val="en-GB"/>
+                    </w:rPr>
+                  </w:pPr>
+                  <w:r>
+                    <w:rPr>
+                      <w:rFonts w:ascii="Calibri" w:hAnsi="Calibri" w:cs="Calibri"/>
+                      <w:color w:val="000000"/>
+                      <w:sz w:val="22"/>
+                      <w:szCs w:val="22"/>
+                      <w:lang w:val="en-GB"/>
+                    </w:rPr>
+                    <w:t>CNN 4 conv</w:t>
+                  </w:r>
+                  <w:r>
+                    <w:rPr>
+                      <w:rFonts w:ascii="Calibri" w:hAnsi="Calibri" w:cs="Calibri"/>
+                      <w:color w:val="000000"/>
+                      <w:sz w:val="22"/>
+                      <w:szCs w:val="22"/>
+                      <w:lang w:val="en-GB"/>
+                    </w:rPr>
+                    <w:t>,</w:t>
+                  </w:r>
+                  <w:r>
+                    <w:rPr>
+                      <w:rFonts w:ascii="Calibri" w:hAnsi="Calibri" w:cs="Calibri"/>
+                      <w:color w:val="000000"/>
+                      <w:sz w:val="22"/>
+                      <w:szCs w:val="22"/>
+                      <w:lang w:val="en-GB"/>
+                    </w:rPr>
+                    <w:t xml:space="preserve"> 2 pool</w:t>
+                  </w:r>
+                  <w:r>
+                    <w:rPr>
+                      <w:rFonts w:ascii="Calibri" w:hAnsi="Calibri" w:cs="Calibri"/>
+                      <w:color w:val="000000"/>
+                      <w:sz w:val="22"/>
+                      <w:szCs w:val="22"/>
+                      <w:lang w:val="en-GB"/>
+                    </w:rPr>
+                    <w:t>,</w:t>
+                  </w:r>
+                  <w:r>
+                    <w:rPr>
+                      <w:rFonts w:ascii="Calibri" w:hAnsi="Calibri" w:cs="Calibri"/>
+                      <w:color w:val="000000"/>
+                      <w:sz w:val="22"/>
+                      <w:szCs w:val="22"/>
+                      <w:lang w:val="en-GB"/>
+                    </w:rPr>
+                    <w:t xml:space="preserve"> 3 dropout</w:t>
+                  </w:r>
+                  <w:r>
+                    <w:rPr>
+                      <w:rFonts w:ascii="Calibri" w:hAnsi="Calibri" w:cs="Calibri"/>
+                      <w:color w:val="000000"/>
+                      <w:sz w:val="22"/>
+                      <w:szCs w:val="22"/>
+                      <w:lang w:val="en-GB"/>
+                    </w:rPr>
+                    <w:t>,</w:t>
+                  </w:r>
+                  <w:r>
+                    <w:rPr>
+                      <w:rFonts w:ascii="Calibri" w:hAnsi="Calibri" w:cs="Calibri"/>
+                      <w:color w:val="000000"/>
+                      <w:sz w:val="22"/>
+                      <w:szCs w:val="22"/>
+                      <w:lang w:val="en-GB"/>
+                    </w:rPr>
+                    <w:t xml:space="preserve"> 2 dense</w:t>
+                  </w:r>
+                  <w:r>
+                    <w:rPr>
+                      <w:rFonts w:ascii="Calibri" w:hAnsi="Calibri" w:cs="Calibri"/>
+                      <w:color w:val="000000"/>
+                      <w:sz w:val="22"/>
+                      <w:szCs w:val="22"/>
+                      <w:lang w:val="en-GB"/>
+                    </w:rPr>
+                    <w:t>,</w:t>
+                  </w:r>
+                  <w:r>
+                    <w:rPr>
+                      <w:rFonts w:ascii="Calibri" w:hAnsi="Calibri" w:cs="Calibri"/>
+                      <w:color w:val="000000"/>
+                      <w:sz w:val="22"/>
+                      <w:szCs w:val="22"/>
+                      <w:lang w:val="en-GB"/>
+                    </w:rPr>
+                    <w:t xml:space="preserve"> </w:t>
+                  </w:r>
+                  <w:proofErr w:type="spellStart"/>
+                  <w:r>
+                    <w:rPr>
+                      <w:rFonts w:ascii="Calibri" w:hAnsi="Calibri" w:cs="Calibri"/>
+                      <w:color w:val="000000"/>
+                      <w:sz w:val="22"/>
+                      <w:szCs w:val="22"/>
+                      <w:lang w:val="en-GB"/>
+                    </w:rPr>
+                    <w:t>batchnorm</w:t>
+                  </w:r>
+                  <w:proofErr w:type="spellEnd"/>
+                </w:p>
+              </w:tc>
+              <w:tc>
+                <w:tcPr>
+                  <w:tcW w:w="1160" w:type="dxa"/>
+                  <w:noWrap/>
+                  <w:hideMark/>
+                </w:tcPr>
+                <w:p>
+                  <w:pPr>
+                    <w:framePr w:hSpace="180" w:wrap="around" w:vAnchor="text" w:hAnchor="margin" w:xAlign="center" w:y="227"/>
+                    <w:jc w:val="right"/>
+                    <w:rPr>
+                      <w:rFonts w:ascii="Calibri" w:hAnsi="Calibri" w:cs="Calibri"/>
+                      <w:color w:val="000000"/>
+                      <w:sz w:val="22"/>
+                      <w:szCs w:val="22"/>
+                    </w:rPr>
+                  </w:pPr>
+                  <w:r>
+                    <w:rPr>
+                      <w:rFonts w:ascii="Calibri" w:hAnsi="Calibri" w:cs="Calibri"/>
+                      <w:color w:val="000000"/>
+                      <w:sz w:val="22"/>
+                      <w:szCs w:val="22"/>
+                    </w:rPr>
+                    <w:t>99.90%</w:t>
+                  </w:r>
+                </w:p>
+              </w:tc>
+              <w:tc>
+                <w:tcPr>
+                  <w:tcW w:w="1013" w:type="dxa"/>
+                  <w:noWrap/>
+                  <w:hideMark/>
+                </w:tcPr>
+                <w:p>
+                  <w:pPr>
+                    <w:framePr w:hSpace="180" w:wrap="around" w:vAnchor="text" w:hAnchor="margin" w:xAlign="center" w:y="227"/>
+                    <w:jc w:val="right"/>
+                    <w:rPr>
+                      <w:rFonts w:ascii="Calibri" w:hAnsi="Calibri" w:cs="Calibri"/>
+                      <w:color w:val="000000"/>
+                      <w:sz w:val="22"/>
+                      <w:szCs w:val="22"/>
+                    </w:rPr>
+                  </w:pPr>
+                  <w:r>
+                    <w:rPr>
+                      <w:rFonts w:ascii="Calibri" w:hAnsi="Calibri" w:cs="Calibri"/>
+                      <w:color w:val="000000"/>
+                      <w:sz w:val="22"/>
+                      <w:szCs w:val="22"/>
+                    </w:rPr>
+                    <w:t>98.07%</w:t>
+                  </w:r>
+                </w:p>
+              </w:tc>
+              <w:tc>
+                <w:tcPr>
+                  <w:tcW w:w="1178" w:type="dxa"/>
+                  <w:noWrap/>
+                  <w:hideMark/>
+                </w:tcPr>
+                <w:p>
+                  <w:pPr>
+                    <w:framePr w:hSpace="180" w:wrap="around" w:vAnchor="text" w:hAnchor="margin" w:xAlign="center" w:y="227"/>
+                    <w:rPr>
+                      <w:rFonts w:ascii="Calibri" w:hAnsi="Calibri" w:cs="Calibri"/>
+                      <w:color w:val="000000"/>
+                      <w:sz w:val="22"/>
+                      <w:szCs w:val="22"/>
+                    </w:rPr>
+                  </w:pPr>
+                  <w:r>
+                    <w:rPr>
+                      <w:rFonts w:ascii="Calibri" w:hAnsi="Calibri" w:cs="Calibri"/>
+                      <w:color w:val="000000"/>
+                      <w:sz w:val="22"/>
+                      <w:szCs w:val="22"/>
+                    </w:rPr>
+                    <w:t>304,747</w:t>
+                  </w:r>
+                </w:p>
+              </w:tc>
+            </w:tr>
+            <w:tr>
+              <w:trPr>
+                <w:cnfStyle w:val="000000100000" w:firstRow="0" w:lastRow="0" w:firstColumn="0" w:lastColumn="0" w:oddVBand="0" w:evenVBand="0" w:oddHBand="1" w:evenHBand="0" w:firstRowFirstColumn="0" w:firstRowLastColumn="0" w:lastRowFirstColumn="0" w:lastRowLastColumn="0"/>
+                <w:trHeight w:val="300"/>
+              </w:trPr>
+              <w:tc>
+                <w:tcPr>
+                  <w:tcW w:w="5114" w:type="dxa"/>
+                  <w:noWrap/>
+                  <w:hideMark/>
+                </w:tcPr>
+                <w:p>
+                  <w:pPr>
+                    <w:framePr w:hSpace="180" w:wrap="around" w:vAnchor="text" w:hAnchor="margin" w:xAlign="center" w:y="227"/>
+                    <w:rPr>
+                      <w:rFonts w:ascii="Calibri" w:hAnsi="Calibri" w:cs="Calibri"/>
+                      <w:color w:val="000000"/>
+                      <w:sz w:val="22"/>
+                      <w:szCs w:val="22"/>
+                      <w:lang w:val="en-GB"/>
+                    </w:rPr>
+                  </w:pPr>
+                  <w:r>
+                    <w:rPr>
+                      <w:rFonts w:ascii="Calibri" w:hAnsi="Calibri" w:cs="Calibri"/>
+                      <w:color w:val="000000"/>
+                      <w:sz w:val="22"/>
+                      <w:szCs w:val="22"/>
+                      <w:lang w:val="en-GB"/>
+                    </w:rPr>
+                    <w:t>CNN 4 conv</w:t>
+                  </w:r>
+                  <w:r>
+                    <w:rPr>
+                      <w:rFonts w:ascii="Calibri" w:hAnsi="Calibri" w:cs="Calibri"/>
+                      <w:color w:val="000000"/>
+                      <w:sz w:val="22"/>
+                      <w:szCs w:val="22"/>
+                      <w:lang w:val="en-GB"/>
+                    </w:rPr>
+                    <w:t>,</w:t>
+                  </w:r>
+                  <w:r>
+                    <w:rPr>
+                      <w:rFonts w:ascii="Calibri" w:hAnsi="Calibri" w:cs="Calibri"/>
+                      <w:color w:val="000000"/>
+                      <w:sz w:val="22"/>
+                      <w:szCs w:val="22"/>
+                      <w:lang w:val="en-GB"/>
+                    </w:rPr>
+                    <w:t xml:space="preserve"> 2 pool</w:t>
+                  </w:r>
+                  <w:r>
+                    <w:rPr>
+                      <w:rFonts w:ascii="Calibri" w:hAnsi="Calibri" w:cs="Calibri"/>
+                      <w:color w:val="000000"/>
+                      <w:sz w:val="22"/>
+                      <w:szCs w:val="22"/>
+                      <w:lang w:val="en-GB"/>
+                    </w:rPr>
+                    <w:t>,</w:t>
+                  </w:r>
+                  <w:r>
+                    <w:rPr>
+                      <w:rFonts w:ascii="Calibri" w:hAnsi="Calibri" w:cs="Calibri"/>
+                      <w:color w:val="000000"/>
+                      <w:sz w:val="22"/>
+                      <w:szCs w:val="22"/>
+                      <w:lang w:val="en-GB"/>
+                    </w:rPr>
+                    <w:t xml:space="preserve"> 3 dropout</w:t>
+                  </w:r>
+                  <w:r>
+                    <w:rPr>
+                      <w:rFonts w:ascii="Calibri" w:hAnsi="Calibri" w:cs="Calibri"/>
+                      <w:color w:val="000000"/>
+                      <w:sz w:val="22"/>
+                      <w:szCs w:val="22"/>
+                      <w:lang w:val="en-GB"/>
+                    </w:rPr>
+                    <w:t>,</w:t>
+                  </w:r>
+                  <w:r>
+                    <w:rPr>
+                      <w:rFonts w:ascii="Calibri" w:hAnsi="Calibri" w:cs="Calibri"/>
+                      <w:color w:val="000000"/>
+                      <w:sz w:val="22"/>
+                      <w:szCs w:val="22"/>
+                      <w:lang w:val="en-GB"/>
+                    </w:rPr>
+                    <w:t xml:space="preserve"> 2 dense</w:t>
+                  </w:r>
+                  <w:r>
+                    <w:rPr>
+                      <w:rFonts w:ascii="Calibri" w:hAnsi="Calibri" w:cs="Calibri"/>
+                      <w:color w:val="000000"/>
+                      <w:sz w:val="22"/>
+                      <w:szCs w:val="22"/>
+                      <w:lang w:val="en-GB"/>
+                    </w:rPr>
+                    <w:t>,</w:t>
+                  </w:r>
+                  <w:r>
+                    <w:rPr>
+                      <w:rFonts w:ascii="Calibri" w:hAnsi="Calibri" w:cs="Calibri"/>
+                      <w:color w:val="000000"/>
+                      <w:sz w:val="22"/>
+                      <w:szCs w:val="22"/>
+                      <w:lang w:val="en-GB"/>
+                    </w:rPr>
+                    <w:t xml:space="preserve"> </w:t>
+                  </w:r>
+                  <w:proofErr w:type="spellStart"/>
+                  <w:r>
+                    <w:rPr>
+                      <w:rFonts w:ascii="Calibri" w:hAnsi="Calibri" w:cs="Calibri"/>
+                      <w:color w:val="000000"/>
+                      <w:sz w:val="22"/>
+                      <w:szCs w:val="22"/>
+                      <w:lang w:val="en-GB"/>
+                    </w:rPr>
+                    <w:t>batchnorm</w:t>
+                  </w:r>
+                  <w:proofErr w:type="spellEnd"/>
+                  <w:r>
+                    <w:rPr>
+                      <w:rFonts w:ascii="Calibri" w:hAnsi="Calibri" w:cs="Calibri"/>
+                      <w:color w:val="000000"/>
+                      <w:sz w:val="22"/>
+                      <w:szCs w:val="22"/>
+                      <w:lang w:val="en-GB"/>
+                    </w:rPr>
+                    <w:t>,</w:t>
+                  </w:r>
+                  <w:r>
+                    <w:rPr>
+                      <w:rFonts w:ascii="Calibri" w:hAnsi="Calibri" w:cs="Calibri"/>
+                      <w:color w:val="000000"/>
+                      <w:sz w:val="22"/>
+                      <w:szCs w:val="22"/>
+                      <w:lang w:val="en-GB"/>
+                    </w:rPr>
+                    <w:t xml:space="preserve"> changing parameters</w:t>
+                  </w:r>
+                </w:p>
+              </w:tc>
+              <w:tc>
+                <w:tcPr>
+                  <w:tcW w:w="1160" w:type="dxa"/>
+                  <w:noWrap/>
+                  <w:hideMark/>
+                </w:tcPr>
+                <w:p>
+                  <w:pPr>
+                    <w:framePr w:hSpace="180" w:wrap="around" w:vAnchor="text" w:hAnchor="margin" w:xAlign="center" w:y="227"/>
+                    <w:jc w:val="right"/>
+                    <w:rPr>
+                      <w:rFonts w:ascii="Calibri" w:hAnsi="Calibri" w:cs="Calibri"/>
+                      <w:color w:val="000000"/>
+                      <w:sz w:val="22"/>
+                      <w:szCs w:val="22"/>
+                    </w:rPr>
+                  </w:pPr>
+                  <w:r>
+                    <w:rPr>
+                      <w:rFonts w:ascii="Calibri" w:hAnsi="Calibri" w:cs="Calibri"/>
+                      <w:color w:val="000000"/>
+                      <w:sz w:val="22"/>
+                      <w:szCs w:val="22"/>
+                    </w:rPr>
+                    <w:t>99.89%</w:t>
+                  </w:r>
+                </w:p>
+              </w:tc>
+              <w:tc>
+                <w:tcPr>
+                  <w:tcW w:w="1013" w:type="dxa"/>
+                  <w:noWrap/>
+                  <w:hideMark/>
+                </w:tcPr>
+                <w:p>
+                  <w:pPr>
+                    <w:framePr w:hSpace="180" w:wrap="around" w:vAnchor="text" w:hAnchor="margin" w:xAlign="center" w:y="227"/>
+                    <w:jc w:val="right"/>
+                    <w:rPr>
+                      <w:rFonts w:ascii="Calibri" w:hAnsi="Calibri" w:cs="Calibri"/>
+                      <w:color w:val="000000"/>
+                      <w:sz w:val="22"/>
+                      <w:szCs w:val="22"/>
+                    </w:rPr>
+                  </w:pPr>
+                  <w:r>
+                    <w:rPr>
+                      <w:rFonts w:ascii="Calibri" w:hAnsi="Calibri" w:cs="Calibri"/>
+                      <w:color w:val="000000"/>
+                      <w:sz w:val="22"/>
+                      <w:szCs w:val="22"/>
+                    </w:rPr>
+                    <w:t>96.25%</w:t>
+                  </w:r>
+                </w:p>
+              </w:tc>
+              <w:tc>
+                <w:tcPr>
+                  <w:tcW w:w="1178" w:type="dxa"/>
+                  <w:noWrap/>
+                  <w:hideMark/>
+                </w:tcPr>
+                <w:p>
+                  <w:pPr>
+                    <w:framePr w:hSpace="180" w:wrap="around" w:vAnchor="text" w:hAnchor="margin" w:xAlign="center" w:y="227"/>
+                    <w:rPr>
+                      <w:rFonts w:ascii="Calibri" w:hAnsi="Calibri" w:cs="Calibri"/>
+                      <w:color w:val="000000"/>
+                      <w:sz w:val="22"/>
+                      <w:szCs w:val="22"/>
+                    </w:rPr>
+                  </w:pPr>
+                  <w:r>
+                    <w:rPr>
+                      <w:rFonts w:ascii="Calibri" w:hAnsi="Calibri" w:cs="Calibri"/>
+                      <w:color w:val="000000"/>
+                      <w:sz w:val="22"/>
+                      <w:szCs w:val="22"/>
+                    </w:rPr>
+                    <w:t>546,731</w:t>
+                  </w:r>
+                </w:p>
+              </w:tc>
+            </w:tr>
+            <w:tr>
+              <w:trPr>
+                <w:cnfStyle w:val="000000010000" w:firstRow="0" w:lastRow="0" w:firstColumn="0" w:lastColumn="0" w:oddVBand="0" w:evenVBand="0" w:oddHBand="0" w:evenHBand="1" w:firstRowFirstColumn="0" w:firstRowLastColumn="0" w:lastRowFirstColumn="0" w:lastRowLastColumn="0"/>
+                <w:trHeight w:val="300"/>
+              </w:trPr>
+              <w:tc>
+                <w:tcPr>
+                  <w:tcW w:w="5114" w:type="dxa"/>
+                  <w:noWrap/>
+                  <w:hideMark/>
+                </w:tcPr>
+                <w:p>
+                  <w:pPr>
+                    <w:framePr w:hSpace="180" w:wrap="around" w:vAnchor="text" w:hAnchor="margin" w:xAlign="center" w:y="227"/>
+                    <w:rPr>
+                      <w:rFonts w:ascii="Calibri" w:hAnsi="Calibri" w:cs="Calibri"/>
+                      <w:color w:val="000000"/>
+                      <w:sz w:val="22"/>
+                      <w:szCs w:val="22"/>
+                      <w:lang w:val="en-GB"/>
+                    </w:rPr>
+                  </w:pPr>
+                  <w:r>
+                    <w:rPr>
+                      <w:rFonts w:ascii="Calibri" w:hAnsi="Calibri" w:cs="Calibri"/>
+                      <w:color w:val="000000"/>
+                      <w:sz w:val="22"/>
+                      <w:szCs w:val="22"/>
+                      <w:lang w:val="en-GB"/>
+                    </w:rPr>
+                    <w:t>CNN 4 conv</w:t>
+                  </w:r>
+                  <w:r>
+                    <w:rPr>
+                      <w:rFonts w:ascii="Calibri" w:hAnsi="Calibri" w:cs="Calibri"/>
+                      <w:color w:val="000000"/>
+                      <w:sz w:val="22"/>
+                      <w:szCs w:val="22"/>
+                      <w:lang w:val="en-GB"/>
+                    </w:rPr>
+                    <w:t>,</w:t>
+                  </w:r>
+                  <w:r>
+                    <w:rPr>
+                      <w:rFonts w:ascii="Calibri" w:hAnsi="Calibri" w:cs="Calibri"/>
+                      <w:color w:val="000000"/>
+                      <w:sz w:val="22"/>
+                      <w:szCs w:val="22"/>
+                      <w:lang w:val="en-GB"/>
+                    </w:rPr>
+                    <w:t xml:space="preserve"> 2 pool</w:t>
+                  </w:r>
+                  <w:r>
+                    <w:rPr>
+                      <w:rFonts w:ascii="Calibri" w:hAnsi="Calibri" w:cs="Calibri"/>
+                      <w:color w:val="000000"/>
+                      <w:sz w:val="22"/>
+                      <w:szCs w:val="22"/>
+                      <w:lang w:val="en-GB"/>
+                    </w:rPr>
+                    <w:t>,</w:t>
+                  </w:r>
+                  <w:r>
+                    <w:rPr>
+                      <w:rFonts w:ascii="Calibri" w:hAnsi="Calibri" w:cs="Calibri"/>
+                      <w:color w:val="000000"/>
+                      <w:sz w:val="22"/>
+                      <w:szCs w:val="22"/>
+                      <w:lang w:val="en-GB"/>
+                    </w:rPr>
+                    <w:t xml:space="preserve"> 4 dropout</w:t>
+                  </w:r>
+                  <w:r>
+                    <w:rPr>
+                      <w:rFonts w:ascii="Calibri" w:hAnsi="Calibri" w:cs="Calibri"/>
+                      <w:color w:val="000000"/>
+                      <w:sz w:val="22"/>
+                      <w:szCs w:val="22"/>
+                      <w:lang w:val="en-GB"/>
+                    </w:rPr>
+                    <w:t>,</w:t>
+                  </w:r>
+                  <w:r>
+                    <w:rPr>
+                      <w:rFonts w:ascii="Calibri" w:hAnsi="Calibri" w:cs="Calibri"/>
+                      <w:color w:val="000000"/>
+                      <w:sz w:val="22"/>
+                      <w:szCs w:val="22"/>
+                      <w:lang w:val="en-GB"/>
+                    </w:rPr>
+                    <w:t xml:space="preserve"> 2 dense</w:t>
+                  </w:r>
+                  <w:r>
+                    <w:rPr>
+                      <w:rFonts w:ascii="Calibri" w:hAnsi="Calibri" w:cs="Calibri"/>
+                      <w:color w:val="000000"/>
+                      <w:sz w:val="22"/>
+                      <w:szCs w:val="22"/>
+                      <w:lang w:val="en-GB"/>
+                    </w:rPr>
+                    <w:t>,</w:t>
+                  </w:r>
+                  <w:r>
+                    <w:rPr>
+                      <w:rFonts w:ascii="Calibri" w:hAnsi="Calibri" w:cs="Calibri"/>
+                      <w:color w:val="000000"/>
+                      <w:sz w:val="22"/>
+                      <w:szCs w:val="22"/>
+                      <w:lang w:val="en-GB"/>
+                    </w:rPr>
+                    <w:t xml:space="preserve"> </w:t>
+                  </w:r>
+                  <w:proofErr w:type="spellStart"/>
+                  <w:r>
+                    <w:rPr>
+                      <w:rFonts w:ascii="Calibri" w:hAnsi="Calibri" w:cs="Calibri"/>
+                      <w:color w:val="000000"/>
+                      <w:sz w:val="22"/>
+                      <w:szCs w:val="22"/>
+                      <w:lang w:val="en-GB"/>
+                    </w:rPr>
+                    <w:t>batchnorm</w:t>
+                  </w:r>
+                  <w:proofErr w:type="spellEnd"/>
+                  <w:r>
+                    <w:rPr>
+                      <w:rFonts w:ascii="Calibri" w:hAnsi="Calibri" w:cs="Calibri"/>
+                      <w:color w:val="000000"/>
+                      <w:sz w:val="22"/>
+                      <w:szCs w:val="22"/>
+                      <w:lang w:val="en-GB"/>
+                    </w:rPr>
+                    <w:t>,</w:t>
+                  </w:r>
+                  <w:r>
+                    <w:rPr>
+                      <w:rFonts w:ascii="Calibri" w:hAnsi="Calibri" w:cs="Calibri"/>
+                      <w:color w:val="000000"/>
+                      <w:sz w:val="22"/>
+                      <w:szCs w:val="22"/>
+                      <w:lang w:val="en-GB"/>
+                    </w:rPr>
+                    <w:t xml:space="preserve"> changing parameters v2</w:t>
+                  </w:r>
+                </w:p>
+              </w:tc>
+              <w:tc>
+                <w:tcPr>
+                  <w:tcW w:w="1160" w:type="dxa"/>
+                  <w:noWrap/>
+                  <w:hideMark/>
+                </w:tcPr>
+                <w:p>
+                  <w:pPr>
+                    <w:framePr w:hSpace="180" w:wrap="around" w:vAnchor="text" w:hAnchor="margin" w:xAlign="center" w:y="227"/>
+                    <w:jc w:val="right"/>
+                    <w:rPr>
+                      <w:rFonts w:ascii="Calibri" w:hAnsi="Calibri" w:cs="Calibri"/>
+                      <w:color w:val="000000"/>
+                      <w:sz w:val="22"/>
+                      <w:szCs w:val="22"/>
+                    </w:rPr>
+                  </w:pPr>
+                  <w:r>
+                    <w:rPr>
+                      <w:rFonts w:ascii="Calibri" w:hAnsi="Calibri" w:cs="Calibri"/>
+                      <w:color w:val="000000"/>
+                      <w:sz w:val="22"/>
+                      <w:szCs w:val="22"/>
+                    </w:rPr>
+                    <w:t>99.64%</w:t>
+                  </w:r>
+                </w:p>
+              </w:tc>
+              <w:tc>
+                <w:tcPr>
+                  <w:tcW w:w="1013" w:type="dxa"/>
+                  <w:noWrap/>
+                  <w:hideMark/>
+                </w:tcPr>
+                <w:p>
+                  <w:pPr>
+                    <w:framePr w:hSpace="180" w:wrap="around" w:vAnchor="text" w:hAnchor="margin" w:xAlign="center" w:y="227"/>
+                    <w:jc w:val="right"/>
+                    <w:rPr>
+                      <w:rFonts w:ascii="Calibri" w:hAnsi="Calibri" w:cs="Calibri"/>
+                      <w:color w:val="000000"/>
+                      <w:sz w:val="22"/>
+                      <w:szCs w:val="22"/>
+                    </w:rPr>
+                  </w:pPr>
+                  <w:r>
+                    <w:rPr>
+                      <w:rFonts w:ascii="Calibri" w:hAnsi="Calibri" w:cs="Calibri"/>
+                      <w:color w:val="000000"/>
+                      <w:sz w:val="22"/>
+                      <w:szCs w:val="22"/>
+                    </w:rPr>
+                    <w:t>97.83%</w:t>
+                  </w:r>
+                </w:p>
+              </w:tc>
+              <w:tc>
+                <w:tcPr>
+                  <w:tcW w:w="1178" w:type="dxa"/>
+                  <w:noWrap/>
+                  <w:hideMark/>
+                </w:tcPr>
+                <w:p>
+                  <w:pPr>
+                    <w:framePr w:hSpace="180" w:wrap="around" w:vAnchor="text" w:hAnchor="margin" w:xAlign="center" w:y="227"/>
+                    <w:rPr>
+                      <w:rFonts w:ascii="Calibri" w:hAnsi="Calibri" w:cs="Calibri"/>
+                      <w:color w:val="000000"/>
+                      <w:sz w:val="22"/>
+                      <w:szCs w:val="22"/>
+                    </w:rPr>
+                  </w:pPr>
+                  <w:r>
+                    <w:rPr>
+                      <w:rFonts w:ascii="Calibri" w:hAnsi="Calibri" w:cs="Calibri"/>
+                      <w:color w:val="000000"/>
+                      <w:sz w:val="22"/>
+                      <w:szCs w:val="22"/>
+                    </w:rPr>
+                    <w:t>391,211</w:t>
+                  </w:r>
+                </w:p>
+              </w:tc>
+            </w:tr>
+            <w:tr>
+              <w:trPr>
+                <w:cnfStyle w:val="000000100000" w:firstRow="0" w:lastRow="0" w:firstColumn="0" w:lastColumn="0" w:oddVBand="0" w:evenVBand="0" w:oddHBand="1" w:evenHBand="0" w:firstRowFirstColumn="0" w:firstRowLastColumn="0" w:lastRowFirstColumn="0" w:lastRowLastColumn="0"/>
+                <w:trHeight w:val="300"/>
+              </w:trPr>
+              <w:tc>
+                <w:tcPr>
+                  <w:tcW w:w="5114" w:type="dxa"/>
+                  <w:noWrap/>
+                  <w:hideMark/>
+                </w:tcPr>
+                <w:p>
+                  <w:pPr>
+                    <w:framePr w:hSpace="180" w:wrap="around" w:vAnchor="text" w:hAnchor="margin" w:xAlign="center" w:y="227"/>
+                    <w:rPr>
+                      <w:rFonts w:ascii="Calibri" w:hAnsi="Calibri" w:cs="Calibri"/>
+                      <w:color w:val="000000"/>
+                      <w:sz w:val="22"/>
+                      <w:szCs w:val="22"/>
+                      <w:lang w:val="en-GB"/>
+                    </w:rPr>
+                  </w:pPr>
+                  <w:r>
+                    <w:rPr>
+                      <w:rFonts w:ascii="Calibri" w:hAnsi="Calibri" w:cs="Calibri"/>
+                      <w:color w:val="000000"/>
+                      <w:sz w:val="22"/>
+                      <w:szCs w:val="22"/>
+                      <w:lang w:val="en-GB"/>
+                    </w:rPr>
+                    <w:t>CNN 4 conv</w:t>
+                  </w:r>
+                  <w:r>
+                    <w:rPr>
+                      <w:rFonts w:ascii="Calibri" w:hAnsi="Calibri" w:cs="Calibri"/>
+                      <w:color w:val="000000"/>
+                      <w:sz w:val="22"/>
+                      <w:szCs w:val="22"/>
+                      <w:lang w:val="en-GB"/>
+                    </w:rPr>
+                    <w:t>,</w:t>
+                  </w:r>
+                  <w:r>
+                    <w:rPr>
+                      <w:rFonts w:ascii="Calibri" w:hAnsi="Calibri" w:cs="Calibri"/>
+                      <w:color w:val="000000"/>
+                      <w:sz w:val="22"/>
+                      <w:szCs w:val="22"/>
+                      <w:lang w:val="en-GB"/>
+                    </w:rPr>
+                    <w:t xml:space="preserve"> 2 pool</w:t>
+                  </w:r>
+                  <w:r>
+                    <w:rPr>
+                      <w:rFonts w:ascii="Calibri" w:hAnsi="Calibri" w:cs="Calibri"/>
+                      <w:color w:val="000000"/>
+                      <w:sz w:val="22"/>
+                      <w:szCs w:val="22"/>
+                      <w:lang w:val="en-GB"/>
+                    </w:rPr>
+                    <w:t>,</w:t>
+                  </w:r>
+                  <w:r>
+                    <w:rPr>
+                      <w:rFonts w:ascii="Calibri" w:hAnsi="Calibri" w:cs="Calibri"/>
+                      <w:color w:val="000000"/>
+                      <w:sz w:val="22"/>
+                      <w:szCs w:val="22"/>
+                      <w:lang w:val="en-GB"/>
+                    </w:rPr>
+                    <w:t xml:space="preserve"> 4 dropout</w:t>
+                  </w:r>
+                  <w:r>
+                    <w:rPr>
+                      <w:rFonts w:ascii="Calibri" w:hAnsi="Calibri" w:cs="Calibri"/>
+                      <w:color w:val="000000"/>
+                      <w:sz w:val="22"/>
+                      <w:szCs w:val="22"/>
+                      <w:lang w:val="en-GB"/>
+                    </w:rPr>
+                    <w:t>,</w:t>
+                  </w:r>
+                  <w:r>
+                    <w:rPr>
+                      <w:rFonts w:ascii="Calibri" w:hAnsi="Calibri" w:cs="Calibri"/>
+                      <w:color w:val="000000"/>
+                      <w:sz w:val="22"/>
+                      <w:szCs w:val="22"/>
+                      <w:lang w:val="en-GB"/>
+                    </w:rPr>
+                    <w:t xml:space="preserve"> </w:t>
+                  </w:r>
+                  <w:r>
+                    <w:rPr>
+                      <w:rFonts w:ascii="Calibri" w:hAnsi="Calibri" w:cs="Calibri"/>
+                      <w:color w:val="000000"/>
+                      <w:sz w:val="22"/>
+                      <w:szCs w:val="22"/>
+                      <w:lang w:val="en-GB"/>
+                    </w:rPr>
+                    <w:t>3</w:t>
+                  </w:r>
+                  <w:r>
+                    <w:rPr>
+                      <w:rFonts w:ascii="Calibri" w:hAnsi="Calibri" w:cs="Calibri"/>
+                      <w:color w:val="000000"/>
+                      <w:sz w:val="22"/>
+                      <w:szCs w:val="22"/>
+                      <w:lang w:val="en-GB"/>
+                    </w:rPr>
+                    <w:t xml:space="preserve"> dense</w:t>
+                  </w:r>
+                  <w:r>
+                    <w:rPr>
+                      <w:rFonts w:ascii="Calibri" w:hAnsi="Calibri" w:cs="Calibri"/>
+                      <w:color w:val="000000"/>
+                      <w:sz w:val="22"/>
+                      <w:szCs w:val="22"/>
+                      <w:lang w:val="en-GB"/>
+                    </w:rPr>
+                    <w:t>,</w:t>
+                  </w:r>
+                  <w:r>
+                    <w:rPr>
+                      <w:rFonts w:ascii="Calibri" w:hAnsi="Calibri" w:cs="Calibri"/>
+                      <w:color w:val="000000"/>
+                      <w:sz w:val="22"/>
+                      <w:szCs w:val="22"/>
+                      <w:lang w:val="en-GB"/>
+                    </w:rPr>
+                    <w:t xml:space="preserve"> </w:t>
+                  </w:r>
+                  <w:proofErr w:type="spellStart"/>
+                  <w:r>
+                    <w:rPr>
+                      <w:rFonts w:ascii="Calibri" w:hAnsi="Calibri" w:cs="Calibri"/>
+                      <w:color w:val="000000"/>
+                      <w:sz w:val="22"/>
+                      <w:szCs w:val="22"/>
+                      <w:lang w:val="en-GB"/>
+                    </w:rPr>
+                    <w:t>batchnorm</w:t>
+                  </w:r>
+                  <w:proofErr w:type="spellEnd"/>
+                  <w:r>
+                    <w:rPr>
+                      <w:rFonts w:ascii="Calibri" w:hAnsi="Calibri" w:cs="Calibri"/>
+                      <w:color w:val="000000"/>
+                      <w:sz w:val="22"/>
+                      <w:szCs w:val="22"/>
+                      <w:lang w:val="en-GB"/>
+                    </w:rPr>
+                    <w:t>,</w:t>
+                  </w:r>
+                  <w:r>
+                    <w:rPr>
+                      <w:rFonts w:ascii="Calibri" w:hAnsi="Calibri" w:cs="Calibri"/>
+                      <w:color w:val="000000"/>
+                      <w:sz w:val="22"/>
+                      <w:szCs w:val="22"/>
+                      <w:lang w:val="en-GB"/>
+                    </w:rPr>
+                    <w:t xml:space="preserve"> changing parameters v3</w:t>
+                  </w:r>
+                </w:p>
+              </w:tc>
+              <w:tc>
+                <w:tcPr>
+                  <w:tcW w:w="1160" w:type="dxa"/>
+                  <w:noWrap/>
+                  <w:hideMark/>
+                </w:tcPr>
+                <w:p>
+                  <w:pPr>
+                    <w:framePr w:hSpace="180" w:wrap="around" w:vAnchor="text" w:hAnchor="margin" w:xAlign="center" w:y="227"/>
+                    <w:jc w:val="right"/>
+                    <w:rPr>
+                      <w:rFonts w:ascii="Calibri" w:hAnsi="Calibri" w:cs="Calibri"/>
+                      <w:color w:val="000000"/>
+                      <w:sz w:val="22"/>
+                      <w:szCs w:val="22"/>
+                    </w:rPr>
+                  </w:pPr>
+                  <w:r>
+                    <w:rPr>
+                      <w:rFonts w:ascii="Calibri" w:hAnsi="Calibri" w:cs="Calibri"/>
+                      <w:color w:val="000000"/>
+                      <w:sz w:val="22"/>
+                      <w:szCs w:val="22"/>
+                    </w:rPr>
+                    <w:t>99.82%</w:t>
+                  </w:r>
+                </w:p>
+              </w:tc>
+              <w:tc>
+                <w:tcPr>
+                  <w:tcW w:w="1013" w:type="dxa"/>
+                  <w:noWrap/>
+                  <w:hideMark/>
+                </w:tcPr>
+                <w:p>
+                  <w:pPr>
+                    <w:framePr w:hSpace="180" w:wrap="around" w:vAnchor="text" w:hAnchor="margin" w:xAlign="center" w:y="227"/>
+                    <w:jc w:val="right"/>
+                    <w:rPr>
+                      <w:rFonts w:ascii="Calibri" w:hAnsi="Calibri" w:cs="Calibri"/>
+                      <w:color w:val="000000"/>
+                      <w:sz w:val="22"/>
+                      <w:szCs w:val="22"/>
+                    </w:rPr>
+                  </w:pPr>
+                  <w:r>
+                    <w:rPr>
+                      <w:rFonts w:ascii="Calibri" w:hAnsi="Calibri" w:cs="Calibri"/>
+                      <w:color w:val="000000"/>
+                      <w:sz w:val="22"/>
+                      <w:szCs w:val="22"/>
+                    </w:rPr>
+                    <w:t>98.44%</w:t>
+                  </w:r>
+                </w:p>
+              </w:tc>
+              <w:tc>
+                <w:tcPr>
+                  <w:tcW w:w="1178" w:type="dxa"/>
+                  <w:noWrap/>
+                  <w:hideMark/>
+                </w:tcPr>
+                <w:p>
+                  <w:pPr>
+                    <w:framePr w:hSpace="180" w:wrap="around" w:vAnchor="text" w:hAnchor="margin" w:xAlign="center" w:y="227"/>
+                    <w:rPr>
+                      <w:rFonts w:ascii="Calibri" w:hAnsi="Calibri" w:cs="Calibri"/>
+                      <w:color w:val="000000"/>
+                      <w:sz w:val="22"/>
+                      <w:szCs w:val="22"/>
+                    </w:rPr>
+                  </w:pPr>
+                  <w:r>
+                    <w:rPr>
+                      <w:rFonts w:ascii="Calibri" w:hAnsi="Calibri" w:cs="Calibri"/>
+                      <w:color w:val="000000"/>
+                      <w:sz w:val="22"/>
+                      <w:szCs w:val="22"/>
+                    </w:rPr>
+                    <w:t>697,003</w:t>
+                  </w:r>
+                </w:p>
+              </w:tc>
+            </w:tr>
+            <w:tr>
+              <w:trPr>
+                <w:cnfStyle w:val="000000010000" w:firstRow="0" w:lastRow="0" w:firstColumn="0" w:lastColumn="0" w:oddVBand="0" w:evenVBand="0" w:oddHBand="0" w:evenHBand="1" w:firstRowFirstColumn="0" w:firstRowLastColumn="0" w:lastRowFirstColumn="0" w:lastRowLastColumn="0"/>
+                <w:trHeight w:val="300"/>
+              </w:trPr>
+              <w:tc>
+                <w:tcPr>
+                  <w:tcW w:w="5114" w:type="dxa"/>
+                  <w:noWrap/>
+                  <w:hideMark/>
+                </w:tcPr>
+                <w:p>
+                  <w:pPr>
+                    <w:framePr w:hSpace="180" w:wrap="around" w:vAnchor="text" w:hAnchor="margin" w:xAlign="center" w:y="227"/>
+                    <w:rPr>
+                      <w:rFonts w:ascii="Calibri" w:hAnsi="Calibri" w:cs="Calibri"/>
+                      <w:color w:val="000000"/>
+                      <w:sz w:val="22"/>
+                      <w:szCs w:val="22"/>
+                      <w:lang w:val="en-GB"/>
+                    </w:rPr>
+                  </w:pPr>
+                  <w:r>
+                    <w:rPr>
+                      <w:rFonts w:ascii="Calibri" w:hAnsi="Calibri" w:cs="Calibri"/>
+                      <w:color w:val="000000"/>
+                      <w:sz w:val="22"/>
+                      <w:szCs w:val="22"/>
+                      <w:lang w:val="en-GB"/>
+                    </w:rPr>
+                    <w:t>CNN 4 conv</w:t>
+                  </w:r>
+                  <w:r>
+                    <w:rPr>
+                      <w:rFonts w:ascii="Calibri" w:hAnsi="Calibri" w:cs="Calibri"/>
+                      <w:color w:val="000000"/>
+                      <w:sz w:val="22"/>
+                      <w:szCs w:val="22"/>
+                      <w:lang w:val="en-GB"/>
+                    </w:rPr>
+                    <w:t>,</w:t>
+                  </w:r>
+                  <w:r>
+                    <w:rPr>
+                      <w:rFonts w:ascii="Calibri" w:hAnsi="Calibri" w:cs="Calibri"/>
+                      <w:color w:val="000000"/>
+                      <w:sz w:val="22"/>
+                      <w:szCs w:val="22"/>
+                      <w:lang w:val="en-GB"/>
+                    </w:rPr>
+                    <w:t xml:space="preserve"> 2 pool</w:t>
+                  </w:r>
+                  <w:r>
+                    <w:rPr>
+                      <w:rFonts w:ascii="Calibri" w:hAnsi="Calibri" w:cs="Calibri"/>
+                      <w:color w:val="000000"/>
+                      <w:sz w:val="22"/>
+                      <w:szCs w:val="22"/>
+                      <w:lang w:val="en-GB"/>
+                    </w:rPr>
+                    <w:t>,</w:t>
+                  </w:r>
+                  <w:r>
+                    <w:rPr>
+                      <w:rFonts w:ascii="Calibri" w:hAnsi="Calibri" w:cs="Calibri"/>
+                      <w:color w:val="000000"/>
+                      <w:sz w:val="22"/>
+                      <w:szCs w:val="22"/>
+                      <w:lang w:val="en-GB"/>
+                    </w:rPr>
+                    <w:t xml:space="preserve"> 4 dropout</w:t>
+                  </w:r>
+                  <w:r>
+                    <w:rPr>
+                      <w:rFonts w:ascii="Calibri" w:hAnsi="Calibri" w:cs="Calibri"/>
+                      <w:color w:val="000000"/>
+                      <w:sz w:val="22"/>
+                      <w:szCs w:val="22"/>
+                      <w:lang w:val="en-GB"/>
+                    </w:rPr>
+                    <w:t>,</w:t>
+                  </w:r>
+                  <w:r>
+                    <w:rPr>
+                      <w:rFonts w:ascii="Calibri" w:hAnsi="Calibri" w:cs="Calibri"/>
+                      <w:color w:val="000000"/>
+                      <w:sz w:val="22"/>
+                      <w:szCs w:val="22"/>
+                      <w:lang w:val="en-GB"/>
+                    </w:rPr>
+                    <w:t xml:space="preserve"> </w:t>
+                  </w:r>
+                  <w:r>
+                    <w:rPr>
+                      <w:rFonts w:ascii="Calibri" w:hAnsi="Calibri" w:cs="Calibri"/>
+                      <w:color w:val="000000"/>
+                      <w:sz w:val="22"/>
+                      <w:szCs w:val="22"/>
+                      <w:lang w:val="en-GB"/>
+                    </w:rPr>
+                    <w:t>3</w:t>
+                  </w:r>
+                  <w:r>
+                    <w:rPr>
+                      <w:rFonts w:ascii="Calibri" w:hAnsi="Calibri" w:cs="Calibri"/>
+                      <w:color w:val="000000"/>
+                      <w:sz w:val="22"/>
+                      <w:szCs w:val="22"/>
+                      <w:lang w:val="en-GB"/>
+                    </w:rPr>
+                    <w:t xml:space="preserve"> dense</w:t>
+                  </w:r>
+                  <w:r>
+                    <w:rPr>
+                      <w:rFonts w:ascii="Calibri" w:hAnsi="Calibri" w:cs="Calibri"/>
+                      <w:color w:val="000000"/>
+                      <w:sz w:val="22"/>
+                      <w:szCs w:val="22"/>
+                      <w:lang w:val="en-GB"/>
+                    </w:rPr>
+                    <w:t>,</w:t>
+                  </w:r>
+                  <w:r>
+                    <w:rPr>
+                      <w:rFonts w:ascii="Calibri" w:hAnsi="Calibri" w:cs="Calibri"/>
+                      <w:color w:val="000000"/>
+                      <w:sz w:val="22"/>
+                      <w:szCs w:val="22"/>
+                      <w:lang w:val="en-GB"/>
+                    </w:rPr>
+                    <w:t xml:space="preserve"> </w:t>
+                  </w:r>
+                  <w:proofErr w:type="spellStart"/>
+                  <w:r>
+                    <w:rPr>
+                      <w:rFonts w:ascii="Calibri" w:hAnsi="Calibri" w:cs="Calibri"/>
+                      <w:color w:val="000000"/>
+                      <w:sz w:val="22"/>
+                      <w:szCs w:val="22"/>
+                      <w:lang w:val="en-GB"/>
+                    </w:rPr>
+                    <w:t>batchnorm</w:t>
+                  </w:r>
+                  <w:proofErr w:type="spellEnd"/>
+                  <w:r>
+                    <w:rPr>
+                      <w:rFonts w:ascii="Calibri" w:hAnsi="Calibri" w:cs="Calibri"/>
+                      <w:color w:val="000000"/>
+                      <w:sz w:val="22"/>
+                      <w:szCs w:val="22"/>
+                      <w:lang w:val="en-GB"/>
+                    </w:rPr>
+                    <w:t>,</w:t>
+                  </w:r>
+                  <w:r>
+                    <w:rPr>
+                      <w:rFonts w:ascii="Calibri" w:hAnsi="Calibri" w:cs="Calibri"/>
+                      <w:color w:val="000000"/>
+                      <w:sz w:val="22"/>
+                      <w:szCs w:val="22"/>
+                      <w:lang w:val="en-GB"/>
+                    </w:rPr>
+                    <w:t xml:space="preserve"> changing learning parameters v4</w:t>
+                  </w:r>
+                </w:p>
+              </w:tc>
+              <w:tc>
+                <w:tcPr>
+                  <w:tcW w:w="1160" w:type="dxa"/>
+                  <w:noWrap/>
+                  <w:hideMark/>
+                </w:tcPr>
+                <w:p>
+                  <w:pPr>
+                    <w:framePr w:hSpace="180" w:wrap="around" w:vAnchor="text" w:hAnchor="margin" w:xAlign="center" w:y="227"/>
+                    <w:jc w:val="right"/>
+                    <w:rPr>
+                      <w:rFonts w:ascii="Calibri" w:hAnsi="Calibri" w:cs="Calibri"/>
+                      <w:color w:val="000000"/>
+                      <w:sz w:val="22"/>
+                      <w:szCs w:val="22"/>
+                    </w:rPr>
+                  </w:pPr>
+                  <w:r>
+                    <w:rPr>
+                      <w:rFonts w:ascii="Calibri" w:hAnsi="Calibri" w:cs="Calibri"/>
+                      <w:color w:val="000000"/>
+                      <w:sz w:val="22"/>
+                      <w:szCs w:val="22"/>
+                    </w:rPr>
+                    <w:t>99.95%</w:t>
+                  </w:r>
+                </w:p>
+              </w:tc>
+              <w:tc>
+                <w:tcPr>
+                  <w:tcW w:w="1013" w:type="dxa"/>
+                  <w:noWrap/>
+                  <w:hideMark/>
+                </w:tcPr>
+                <w:p>
+                  <w:pPr>
+                    <w:framePr w:hSpace="180" w:wrap="around" w:vAnchor="text" w:hAnchor="margin" w:xAlign="center" w:y="227"/>
+                    <w:jc w:val="right"/>
+                    <w:rPr>
+                      <w:rFonts w:ascii="Calibri" w:hAnsi="Calibri" w:cs="Calibri"/>
+                      <w:color w:val="000000"/>
+                      <w:sz w:val="22"/>
+                      <w:szCs w:val="22"/>
+                    </w:rPr>
+                  </w:pPr>
+                  <w:r>
+                    <w:rPr>
+                      <w:rFonts w:ascii="Calibri" w:hAnsi="Calibri" w:cs="Calibri"/>
+                      <w:color w:val="000000"/>
+                      <w:sz w:val="22"/>
+                      <w:szCs w:val="22"/>
+                    </w:rPr>
+                    <w:t>98.27%</w:t>
+                  </w:r>
+                </w:p>
+              </w:tc>
+              <w:tc>
+                <w:tcPr>
+                  <w:tcW w:w="1178" w:type="dxa"/>
+                  <w:noWrap/>
+                  <w:hideMark/>
+                </w:tcPr>
+                <w:p>
+                  <w:pPr>
+                    <w:framePr w:hSpace="180" w:wrap="around" w:vAnchor="text" w:hAnchor="margin" w:xAlign="center" w:y="227"/>
+                    <w:rPr>
+                      <w:rFonts w:ascii="Calibri" w:hAnsi="Calibri" w:cs="Calibri"/>
+                      <w:color w:val="000000"/>
+                      <w:sz w:val="22"/>
+                      <w:szCs w:val="22"/>
+                    </w:rPr>
+                  </w:pPr>
+                  <w:r>
+                    <w:rPr>
+                      <w:rFonts w:ascii="Calibri" w:hAnsi="Calibri" w:cs="Calibri"/>
+                      <w:color w:val="000000"/>
+                      <w:sz w:val="22"/>
+                      <w:szCs w:val="22"/>
+                    </w:rPr>
+                    <w:t>697,003</w:t>
+                  </w:r>
+                </w:p>
+              </w:tc>
+            </w:tr>
+            <w:tr>
+              <w:trPr>
+                <w:cnfStyle w:val="000000100000" w:firstRow="0" w:lastRow="0" w:firstColumn="0" w:lastColumn="0" w:oddVBand="0" w:evenVBand="0" w:oddHBand="1" w:evenHBand="0" w:firstRowFirstColumn="0" w:firstRowLastColumn="0" w:lastRowFirstColumn="0" w:lastRowLastColumn="0"/>
+                <w:trHeight w:val="300"/>
+              </w:trPr>
+              <w:tc>
+                <w:tcPr>
+                  <w:tcW w:w="5114" w:type="dxa"/>
+                  <w:noWrap/>
+                  <w:hideMark/>
+                </w:tcPr>
+                <w:p>
+                  <w:pPr>
+                    <w:framePr w:hSpace="180" w:wrap="around" w:vAnchor="text" w:hAnchor="margin" w:xAlign="center" w:y="227"/>
+                    <w:rPr>
+                      <w:rFonts w:ascii="Calibri" w:hAnsi="Calibri" w:cs="Calibri"/>
+                      <w:color w:val="000000"/>
+                      <w:sz w:val="22"/>
+                      <w:szCs w:val="22"/>
+                      <w:lang w:val="en-GB"/>
+                    </w:rPr>
+                  </w:pPr>
+                  <w:r>
+                    <w:rPr>
+                      <w:rFonts w:ascii="Calibri" w:hAnsi="Calibri" w:cs="Calibri"/>
+                      <w:color w:val="000000"/>
+                      <w:sz w:val="22"/>
+                      <w:szCs w:val="22"/>
+                      <w:lang w:val="en-GB"/>
+                    </w:rPr>
+                    <w:lastRenderedPageBreak/>
+                    <w:t xml:space="preserve">CNN 4 conv 2 pool 4 dropout </w:t>
+                  </w:r>
+                  <w:r>
+                    <w:rPr>
+                      <w:rFonts w:ascii="Calibri" w:hAnsi="Calibri" w:cs="Calibri"/>
+                      <w:color w:val="000000"/>
+                      <w:sz w:val="22"/>
+                      <w:szCs w:val="22"/>
+                      <w:lang w:val="en-GB"/>
+                    </w:rPr>
+                    <w:t>3</w:t>
+                  </w:r>
+                  <w:r>
+                    <w:rPr>
+                      <w:rFonts w:ascii="Calibri" w:hAnsi="Calibri" w:cs="Calibri"/>
+                      <w:color w:val="000000"/>
+                      <w:sz w:val="22"/>
+                      <w:szCs w:val="22"/>
+                      <w:lang w:val="en-GB"/>
+                    </w:rPr>
+                    <w:t xml:space="preserve"> dense </w:t>
+                  </w:r>
+                  <w:proofErr w:type="spellStart"/>
+                  <w:r>
+                    <w:rPr>
+                      <w:rFonts w:ascii="Calibri" w:hAnsi="Calibri" w:cs="Calibri"/>
+                      <w:color w:val="000000"/>
+                      <w:sz w:val="22"/>
+                      <w:szCs w:val="22"/>
+                      <w:lang w:val="en-GB"/>
+                    </w:rPr>
+                    <w:t>batchnorm</w:t>
+                  </w:r>
+                  <w:proofErr w:type="spellEnd"/>
+                  <w:r>
+                    <w:rPr>
+                      <w:rFonts w:ascii="Calibri" w:hAnsi="Calibri" w:cs="Calibri"/>
+                      <w:color w:val="000000"/>
+                      <w:sz w:val="22"/>
+                      <w:szCs w:val="22"/>
+                      <w:lang w:val="en-GB"/>
+                    </w:rPr>
+                    <w:t>,</w:t>
+                  </w:r>
+                  <w:r>
+                    <w:rPr>
+                      <w:rFonts w:ascii="Calibri" w:hAnsi="Calibri" w:cs="Calibri"/>
+                      <w:color w:val="000000"/>
+                      <w:sz w:val="22"/>
+                      <w:szCs w:val="22"/>
+                      <w:lang w:val="en-GB"/>
+                    </w:rPr>
+                    <w:t xml:space="preserve"> changing learning parameters v4</w:t>
+                  </w:r>
+                  <w:r>
+                    <w:rPr>
+                      <w:rFonts w:ascii="Calibri" w:hAnsi="Calibri" w:cs="Calibri"/>
+                      <w:color w:val="000000"/>
+                      <w:sz w:val="22"/>
+                      <w:szCs w:val="22"/>
+                      <w:lang w:val="en-GB"/>
+                    </w:rPr>
+                    <w:t>,</w:t>
+                  </w:r>
+                  <w:r>
+                    <w:rPr>
+                      <w:rFonts w:ascii="Calibri" w:hAnsi="Calibri" w:cs="Calibri"/>
+                      <w:color w:val="000000"/>
+                      <w:sz w:val="22"/>
+                      <w:szCs w:val="22"/>
+                      <w:lang w:val="en-GB"/>
+                    </w:rPr>
+                    <w:t xml:space="preserve"> data augmentation</w:t>
+                  </w:r>
+                </w:p>
+              </w:tc>
+              <w:tc>
+                <w:tcPr>
+                  <w:tcW w:w="1160" w:type="dxa"/>
+                  <w:noWrap/>
+                  <w:hideMark/>
+                </w:tcPr>
+                <w:p>
+                  <w:pPr>
+                    <w:framePr w:hSpace="180" w:wrap="around" w:vAnchor="text" w:hAnchor="margin" w:xAlign="center" w:y="227"/>
+                    <w:jc w:val="right"/>
+                    <w:rPr>
+                      <w:rFonts w:ascii="Calibri" w:hAnsi="Calibri" w:cs="Calibri"/>
+                      <w:color w:val="000000"/>
+                      <w:sz w:val="22"/>
+                      <w:szCs w:val="22"/>
+                    </w:rPr>
+                  </w:pPr>
+                  <w:r>
+                    <w:rPr>
+                      <w:rFonts w:ascii="Calibri" w:hAnsi="Calibri" w:cs="Calibri"/>
+                      <w:color w:val="000000"/>
+                      <w:sz w:val="22"/>
+                      <w:szCs w:val="22"/>
+                    </w:rPr>
+                    <w:t>99.59%</w:t>
+                  </w:r>
+                </w:p>
+              </w:tc>
+              <w:tc>
+                <w:tcPr>
+                  <w:tcW w:w="1013" w:type="dxa"/>
+                  <w:noWrap/>
+                  <w:hideMark/>
+                </w:tcPr>
+                <w:p>
+                  <w:pPr>
+                    <w:framePr w:hSpace="180" w:wrap="around" w:vAnchor="text" w:hAnchor="margin" w:xAlign="center" w:y="227"/>
+                    <w:jc w:val="right"/>
+                    <w:rPr>
+                      <w:rFonts w:ascii="Calibri" w:hAnsi="Calibri" w:cs="Calibri"/>
+                      <w:color w:val="000000"/>
+                      <w:sz w:val="22"/>
+                      <w:szCs w:val="22"/>
+                    </w:rPr>
+                  </w:pPr>
+                  <w:r>
+                    <w:rPr>
+                      <w:rFonts w:ascii="Calibri" w:hAnsi="Calibri" w:cs="Calibri"/>
+                      <w:color w:val="000000"/>
+                      <w:sz w:val="22"/>
+                      <w:szCs w:val="22"/>
+                    </w:rPr>
+                    <w:t>99.00%</w:t>
+                  </w:r>
+                </w:p>
+              </w:tc>
+              <w:tc>
+                <w:tcPr>
+                  <w:tcW w:w="1178" w:type="dxa"/>
+                  <w:noWrap/>
+                  <w:hideMark/>
+                </w:tcPr>
+                <w:p>
+                  <w:pPr>
+                    <w:framePr w:hSpace="180" w:wrap="around" w:vAnchor="text" w:hAnchor="margin" w:xAlign="center" w:y="227"/>
+                    <w:rPr>
+                      <w:rFonts w:ascii="Calibri" w:hAnsi="Calibri" w:cs="Calibri"/>
+                      <w:color w:val="000000"/>
+                      <w:sz w:val="22"/>
+                      <w:szCs w:val="22"/>
+                    </w:rPr>
+                  </w:pPr>
+                  <w:r>
+                    <w:rPr>
+                      <w:rFonts w:ascii="Calibri" w:hAnsi="Calibri" w:cs="Calibri"/>
+                      <w:color w:val="000000"/>
+                      <w:sz w:val="22"/>
+                      <w:szCs w:val="22"/>
+                    </w:rPr>
+                    <w:t>697,003</w:t>
+                  </w:r>
+                </w:p>
+              </w:tc>
+            </w:tr>
+          </w:tbl>
+          <w:p>
+            <w:pPr>
+              <w:pStyle w:val="BodyText"/>
+              <w:jc w:val="center"/>
+            </w:pPr>
+          </w:p>
+        </w:tc>
+      </w:tr>
+      <w:tr>
+        <w:tc>
+          <w:tcPr>
+            <w:tcW w:w="8505" w:type="dxa"/>
+          </w:tcPr>
+          <w:p>
+            <w:pPr>
+              <w:pStyle w:val="BodyText"/>
+              <w:keepNext/>
+              <w:jc w:val="center"/>
+            </w:pPr>
+            <w:r>
+              <w:rPr>
+                <w:b/>
+                <w:sz w:val="20"/>
+                <w:szCs w:val="20"/>
+              </w:rPr>
+              <w:lastRenderedPageBreak/>
+              <w:t xml:space="preserve">Źródło: </w:t>
+            </w:r>
+            <w:r>
+              <w:rPr>
+                <w:bCs/>
+                <w:i/>
+                <w:iCs/>
+                <w:sz w:val="20"/>
+                <w:szCs w:val="20"/>
+              </w:rPr>
+              <w:t>Opracowanie własne.</w:t>
+            </w:r>
+          </w:p>
+        </w:tc>
+      </w:tr>
+    </w:tbl>
     <w:p>
       <w:pPr>
         <w:spacing w:line="360" w:lineRule="auto"/>
         <w:ind w:firstLine="708"/>
         <w:jc w:val="both"/>
       </w:pPr>
-      <w:r>
-        <w:t xml:space="preserve">Do oceny efektywności modelu zostały użyte jedne z najpopularniejszych metryk w uczeniu maszynowym – </w:t>
+    </w:p>
+    <w:p>
+      <w:pPr>
+        <w:spacing w:line="360" w:lineRule="auto"/>
+        <w:ind w:firstLine="708"/>
+        <w:jc w:val="both"/>
+      </w:pPr>
+      <w:r>
+        <w:t>Pierwszy</w:t>
+      </w:r>
+      <w:r>
+        <w:t xml:space="preserve"> z</w:t>
+      </w:r>
+      <w:r>
+        <w:t xml:space="preserve"> model</w:t>
+      </w:r>
+      <w:r>
+        <w:t>i był bardzo prostą sztuczną siecią neuronową.</w:t>
+      </w:r>
+      <w:r>
+        <w:t xml:space="preserve"> </w:t>
+      </w:r>
+      <w:r>
+        <w:t>S</w:t>
+      </w:r>
+      <w:r>
+        <w:t>kładał się</w:t>
+      </w:r>
+      <w:r>
+        <w:t xml:space="preserve"> jedynie </w:t>
+      </w:r>
+      <w:r>
+        <w:t xml:space="preserve">z </w:t>
+      </w:r>
+      <w:r>
+        <w:t xml:space="preserve">dwóch </w:t>
+      </w:r>
+      <w:r>
+        <w:t>warstw</w:t>
+      </w:r>
+      <w:r>
+        <w:t xml:space="preserve"> w pełni połączonych</w:t>
+      </w:r>
+      <w:r>
+        <w:t>, nie posiadał ani jednej warstwy konwolucyjnej</w:t>
+      </w:r>
+      <w:r>
+        <w:t>.</w:t>
+      </w:r>
+      <w:r>
+        <w:t xml:space="preserve"> Dzięki temu ł</w:t>
+      </w:r>
+      <w:r>
+        <w:t>ącznie posiada</w:t>
+      </w:r>
+      <w:r>
+        <w:t xml:space="preserve">ł niecałe 100 000 </w:t>
+      </w:r>
+      <w:r>
+        <w:t>parametrów. Był to więc bardzo lekki i prosty model.</w:t>
+      </w:r>
+      <w:r>
+        <w:t xml:space="preserve"> Jednak prostota ta była mocno widoczna na wynikach modelu.</w:t>
+      </w:r>
+      <w:r>
+        <w:t xml:space="preserve"> Na zbiorze treningowym wykazywał się około </w:t>
+      </w:r>
+      <w:r>
+        <w:t>5.74</w:t>
+      </w:r>
+      <w:r>
+        <w:t xml:space="preserve">% </w:t>
+      </w:r>
+      <w:r>
+        <w:t>trafnością</w:t>
+      </w:r>
+      <w:r>
+        <w:t xml:space="preserve">, </w:t>
+      </w:r>
+      <w:r>
+        <w:t>a</w:t>
+      </w:r>
+      <w:r>
+        <w:t xml:space="preserve"> </w:t>
+      </w:r>
+      <w:r>
+        <w:t>na zbiorze testowym wyniosła ona 5.93</w:t>
+      </w:r>
+      <w:r>
+        <w:t xml:space="preserve">% na zbiorze testowym. </w:t>
+      </w:r>
+      <w:r>
+        <w:t>Są to bardzo słabe wyniki, jednakże można było się tego spodziewać, bo stopniu skomplikowania modelu. Sieć już po 3 epokach nie była w stanie nauczyć się nic więcej. Kompilując model użyto kategorycznej entropii krzyżowej oraz optymalizatora Adam ze stopniem uczenia 0.001. Takie same parametry uczenia użyto w kolejnych sieciach. Dodawano jednak stopniowo warstwy. Druga sieć neuronowa miała o 2 warstwy w pełni połączone więcej, jednakże to nie pomogło w osiągnięciu zadowalających wyników. Trafność na zbiorze testowym wręcz się nie zmieniła. W związku z tym postanowiono dodać pierwszą warstwę konwolucyjną, która jest stworzona do tego typu zadań.</w:t>
+      </w:r>
+      <w:r>
+        <w:t xml:space="preserve"> Posiadała ona 32 filtry o wielkości jądra 3 na 3</w:t>
+      </w:r>
+      <w:r>
+        <w:t xml:space="preserve">, oraz funkcję aktywacji </w:t>
       </w:r>
       <w:proofErr w:type="spellStart"/>
       <w:r>
+        <w:t>ReLU</w:t>
+      </w:r>
+      <w:proofErr w:type="spellEnd"/>
+      <w:r>
+        <w:t>. Prawie dziewięciokrotnie wzrosła liczba parametrów, jednak nie przyczyniło się to do wzrostu trafności modelu.</w:t>
+      </w:r>
+      <w:r>
+        <w:t xml:space="preserve"> </w:t>
+      </w:r>
+      <w:r>
+        <w:t>Postanowiono więc zredukować liczbę warstw w pełni połączonych do jednej. Dzięki temu</w:t>
+      </w:r>
+      <w:r>
+        <w:t xml:space="preserve"> odnotowano skokowy wzrost trafności z około 6% </w:t>
+      </w:r>
+      <w:r>
+        <w:t xml:space="preserve">do około </w:t>
+      </w:r>
+      <w:r>
+        <w:t>86% na zbiorze testowym. Jest to</w:t>
+      </w:r>
+      <w:r>
+        <w:t xml:space="preserve"> </w:t>
+      </w:r>
+      <w:r>
+        <w:t>więc</w:t>
+      </w:r>
+      <w:r>
+        <w:t xml:space="preserve"> olbrzymia poprawa działania sieci, przy użyciu zaledwie dwóch warstw.</w:t>
+      </w:r>
+      <w:r>
+        <w:t xml:space="preserve"> Jednakże wraz ze wzrostem trafności bardzo mocno wzrosła też liczba parametrów, przekraczając tym samym</w:t>
+      </w:r>
+      <w:r>
+        <w:t xml:space="preserve"> próg miliona</w:t>
+      </w:r>
+      <w:r>
+        <w:t>.</w:t>
+      </w:r>
+      <w:r>
+        <w:t xml:space="preserve"> </w:t>
+      </w:r>
+      <w:r>
+        <w:t xml:space="preserve">Model także prawdopodobnie nadmiernie dopasowywał się do danych treningowych, ponieważ osiągnął tam o przeszło 10 punktów procentowych większą trafność. W obu tych sprawach pomogłaby więc warstwa </w:t>
+      </w:r>
+      <w:proofErr w:type="spellStart"/>
+      <w:r>
+        <w:t>poolingu</w:t>
+      </w:r>
+      <w:proofErr w:type="spellEnd"/>
+      <w:r>
+        <w:t xml:space="preserve">, którą postanowiono dodać do modelu. Wymiary jądra filtra przyjęto na poziomie 2x2 i zastosowano max </w:t>
+      </w:r>
+      <w:proofErr w:type="spellStart"/>
+      <w:r>
+        <w:t>poolingu</w:t>
+      </w:r>
+      <w:proofErr w:type="spellEnd"/>
+      <w:r>
+        <w:t xml:space="preserve">. Taki zabieg pozwolił na znaczne ograniczenie liczby parametrów z 1.2 miliona do zaledwie 300 000. Warto zauważyć, że nie spowodowało to spadku możliwości modelu. Wręcz przeciwnie, trafność wzrosła zarówno na </w:t>
+      </w:r>
+      <w:r>
+        <w:t xml:space="preserve">zbiorze treningowym jak i testowym. Jednak problem przeuczenia nadał występował, tak więc dodano warstwę </w:t>
+      </w:r>
+      <w:proofErr w:type="spellStart"/>
+      <w:r>
+        <w:t>dropoutu</w:t>
+      </w:r>
+      <w:proofErr w:type="spellEnd"/>
+      <w:r>
+        <w:t>, która odrzucała sygnał z 30% neuronów</w:t>
+      </w:r>
+      <w:r>
+        <w:t>.</w:t>
+      </w:r>
+      <w:r>
+        <w:t xml:space="preserve"> </w:t>
+      </w:r>
+      <w:r>
+        <w:t xml:space="preserve">Pozwoliła ona </w:t>
+      </w:r>
+      <w:r>
+        <w:t xml:space="preserve">na kolejne zwiększenie wartości trafności na zbiorze treningowym do 87.98%. Z drugiej strony zabiegi te doprowadziły do obniżenia sprawności modelu na zbiorze treningowym. </w:t>
+      </w:r>
+      <w:r>
+        <w:lastRenderedPageBreak/>
+        <w:t xml:space="preserve">Dlatego też dodano drugą warstwę konwolucyjną, zmieniając w niej jedynie liczbę filtrów do 64. Następstwem tego było osiągnięcie pułapu 90% na zbiorze testowym. Nadal </w:t>
+      </w:r>
+      <w:r>
+        <w:t xml:space="preserve">nierozwiązany pozostawał </w:t>
+      </w:r>
+      <w:r>
+        <w:t xml:space="preserve">problem przeuczenia. Z tego względu dodano jeszcze jedną warstwę </w:t>
+      </w:r>
+      <w:proofErr w:type="spellStart"/>
+      <w:r>
+        <w:t>poolingu</w:t>
+      </w:r>
+      <w:proofErr w:type="spellEnd"/>
+      <w:r>
+        <w:t xml:space="preserve"> oraz </w:t>
+      </w:r>
+      <w:proofErr w:type="spellStart"/>
+      <w:r>
+        <w:t>dropoutu</w:t>
+      </w:r>
+      <w:proofErr w:type="spellEnd"/>
+      <w:r>
+        <w:t xml:space="preserve">. </w:t>
+      </w:r>
+      <w:r>
+        <w:t>Zmniejszyło to różnicę w trafności między zbiorem treningowym i testowym do niecałych 4 punktów procentowych, a jednocześnie liczba parametrów spadła do jedynych 118 000. Wynik ten nie był jednak nadal wystarczająco dobry, więc spróbowano dodać jedną warstwę w pełni połączoną. Takie działanie jeszcze bardziej podniosło trafność na zbiorze testowym do 95.39% niemalże zrównując ją ze zbiorem treningowym.</w:t>
+      </w:r>
+      <w:r>
+        <w:t xml:space="preserve"> Następnym krokiem, było dodanie warstw normalizujących po max </w:t>
+      </w:r>
+      <w:proofErr w:type="spellStart"/>
+      <w:r>
+        <w:t>poolingach</w:t>
+      </w:r>
+      <w:proofErr w:type="spellEnd"/>
+      <w:r>
+        <w:t xml:space="preserve"> oraz przedostatniej warstwie w pełni połączonej. Dzięki temu trafność modelu znów znacznie wzrosła odpowiednio do 99.60% i 97.10% na zbiorach treningowym i testowym, a jednocześnie nie spowodowało to znacznego wzrostu liczby parametrów.</w:t>
+      </w:r>
+      <w:r>
+        <w:t xml:space="preserve"> W kolejnych krokach dodano trzecią i czwartą warstwę konwolucyjną, obie z 64 filtrami o wymiarach 3x3 i funkcjami aktywacji </w:t>
+      </w:r>
+      <w:proofErr w:type="spellStart"/>
+      <w:r>
+        <w:t>ReLU</w:t>
+      </w:r>
+      <w:proofErr w:type="spellEnd"/>
+      <w:r>
+        <w:t xml:space="preserve">. </w:t>
+      </w:r>
+      <w:r>
+        <w:t xml:space="preserve">W ten sposób osiągnięto niemal perfekcyjny wynik na zbiorze </w:t>
+      </w:r>
+      <w:r>
+        <w:t>treningowym,</w:t>
+      </w:r>
+      <w:r>
+        <w:t xml:space="preserve"> czyli 99.90%, ale zbiór testowym osiągnął jedynie 98.07% trafności.</w:t>
+      </w:r>
+      <w:r>
+        <w:t xml:space="preserve"> </w:t>
+      </w:r>
+      <w:r>
+        <w:t xml:space="preserve"> </w:t>
+      </w:r>
+      <w:r>
+        <w:t>Postanowiono więc zacząć zmieniać parametr</w:t>
+      </w:r>
+      <w:r>
+        <w:t>ów</w:t>
+      </w:r>
+      <w:r>
+        <w:t xml:space="preserve"> sieci</w:t>
+      </w:r>
+      <w:r>
+        <w:t xml:space="preserve">, próbując znaleźć ich lepsze </w:t>
+      </w:r>
+      <w:r>
+        <w:t>wartości</w:t>
+      </w:r>
+      <w:r>
+        <w:t xml:space="preserve">. Tak też zmieniono liczbę filtrów w 4 warstwie konwolucyjnej z 64 do 128. Wypróbowano różne wielkości filtrów od 5x5 do 2x2. Dodano po drodze jeszcze jedną warstwę w pełni połączoną i </w:t>
+      </w:r>
+      <w:proofErr w:type="spellStart"/>
+      <w:r>
+        <w:t>dropoutu</w:t>
+      </w:r>
+      <w:proofErr w:type="spellEnd"/>
+      <w:r>
+        <w:t>. Te ostatnie także przyjmowały różne wartości od 0.2 do 0.5. Oprócz tego zwiększono wymiarowość pierwszej warstwy połączonej</w:t>
+      </w:r>
+      <w:r>
+        <w:t xml:space="preserve"> ze 128 do 256. Co więcej spróbowano posłużyć się malejącym tempem uczenia wraz ze wzrostem epok, zmniejszono rozmiar </w:t>
+      </w:r>
+      <w:proofErr w:type="spellStart"/>
+      <w:r>
+        <w:t>batchy</w:t>
+      </w:r>
+      <w:proofErr w:type="spellEnd"/>
+      <w:r>
+        <w:t xml:space="preserve"> i zwiększono liczbę epok, jak że ze wzrostem liczby parametrów potrzebowały one także więcej czasu na naukę. Zmiany parametrów pozwoliły osiągnąć trafność na poziomie 98.44% i 98.27% na zbiorach testowych. </w:t>
+      </w:r>
+      <w:r>
+        <w:t xml:space="preserve">Nie był to </w:t>
+      </w:r>
+      <w:r>
+        <w:t xml:space="preserve">jednak nadal </w:t>
+      </w:r>
+      <w:r>
+        <w:t>satysfakcjonujący wynik, ponieważ większość modeli obecnie osiąga wartości około 99%</w:t>
+      </w:r>
+      <w:r>
+        <w:t xml:space="preserve"> trafności</w:t>
+      </w:r>
+      <w:r>
+        <w:t xml:space="preserve"> na zbiorze testowym. W związku z tym </w:t>
+      </w:r>
+      <w:r>
+        <w:t xml:space="preserve">postanowiono dodać jeszcze technikę zwaną data </w:t>
+      </w:r>
+      <w:proofErr w:type="spellStart"/>
+      <w:r>
+        <w:t>augmentation</w:t>
+      </w:r>
+      <w:proofErr w:type="spellEnd"/>
+      <w:r>
+        <w:t xml:space="preserve"> czyli rozszerzaniem danych</w:t>
+      </w:r>
+      <w:r>
+        <w:t xml:space="preserve">. Dzięki temu </w:t>
+      </w:r>
+      <w:r>
+        <w:t xml:space="preserve">osiągnięto pułap 99% trafności i </w:t>
+      </w:r>
+      <w:r>
+        <w:t>powstał model ostateczny, którego architektura została przedstawiona w rozdziale IV.</w:t>
+      </w:r>
+    </w:p>
+    <w:p>
+      <w:pPr>
+        <w:spacing w:line="360" w:lineRule="auto"/>
+        <w:ind w:firstLine="708"/>
+        <w:jc w:val="both"/>
+      </w:pPr>
+      <w:r>
+        <w:t xml:space="preserve">Do oceny efektywności </w:t>
+      </w:r>
+      <w:r>
+        <w:t xml:space="preserve">końcowego </w:t>
+      </w:r>
+      <w:r>
+        <w:t xml:space="preserve">modelu zostały użyte jedne z najpopularniejszych metryk w uczeniu maszynowym – </w:t>
+      </w:r>
+      <w:proofErr w:type="spellStart"/>
+      <w:r>
         <w:t>accuracy</w:t>
       </w:r>
       <w:proofErr w:type="spellEnd"/>
@@ -16375,7 +20290,14 @@
         <w:t xml:space="preserve"> i f1-score. </w:t>
       </w:r>
       <w:r>
-        <w:t>Trafność jest podstawowym wskaźnikiem jakości prognozy. Mówi on o stosunku obserwacji, które model zaklasyfikował poprawnie</w:t>
+        <w:t>Wspominana wyżej t</w:t>
+      </w:r>
+      <w:r>
+        <w:t xml:space="preserve">rafność jest podstawowym wskaźnikiem jakości prognozy. </w:t>
+      </w:r>
+      <w:r>
+        <w:lastRenderedPageBreak/>
+        <w:t>Mówi on o stosunku obserwacji, które model zaklasyfikował poprawnie</w:t>
       </w:r>
       <w:r>
         <w:t xml:space="preserve"> (</w:t>
@@ -16586,11 +20508,7 @@
         <w:t>epokach</w:t>
       </w:r>
       <w:r>
-        <w:t xml:space="preserve">, aby ustatkować się ostatecznie w okolicach 99% trafności. Wykres wskazuje, że liczba cykli była prawdopodobnie wystarczająca, jako że trafność przestała </w:t>
-      </w:r>
-      <w:r>
-        <w:lastRenderedPageBreak/>
-        <w:t>rosnąć w okolicach 25</w:t>
+        <w:t>, aby ustatkować się ostatecznie w okolicach 99% trafności. Wykres wskazuje, że liczba cykli była prawdopodobnie wystarczająca, jako że trafność przestała rosnąć w okolicach 25</w:t>
       </w:r>
       <w:r>
         <w:t xml:space="preserve"> epoki</w:t>
@@ -16822,7 +20740,11 @@
         <w:jc w:val="both"/>
       </w:pPr>
       <w:r>
-        <w:t xml:space="preserve">Dodatkowo stworzono również wykres straty, który można zobaczyć na rysunku nr 20. Wykres ten również daje wgląd w to, jak dobrze model uczył się przez kolejne cykle. Tutaj również można </w:t>
+        <w:t xml:space="preserve">Dodatkowo stworzono również wykres straty, który można zobaczyć na rysunku nr 20. Wykres ten również daje wgląd w to, jak dobrze model uczył się przez kolejne </w:t>
+      </w:r>
+      <w:r>
+        <w:lastRenderedPageBreak/>
+        <w:t xml:space="preserve">cykle. Tutaj również można </w:t>
       </w:r>
       <w:r>
         <w:t>dostrzec,</w:t>
@@ -16918,7 +20840,6 @@
                 <w:sz w:val="24"/>
                 <w:szCs w:val="24"/>
               </w:rPr>
-              <w:lastRenderedPageBreak/>
               <w:t xml:space="preserve">Rysunek </w:t>
             </w:r>
             <w:r>
@@ -17469,11 +21390,7 @@
         <w:t>a</w:t>
       </w:r>
       <w:r>
-        <w:t xml:space="preserve"> jest </w:t>
-      </w:r>
-      <w:r>
-        <w:lastRenderedPageBreak/>
-        <w:t xml:space="preserve">niejako połączeniem </w:t>
+        <w:t xml:space="preserve"> jest niejako połączeniem </w:t>
       </w:r>
       <w:r>
         <w:t>poprzednich dwóch miar</w:t>
@@ -17713,36 +21630,7 @@
                 <w:sz w:val="24"/>
                 <w:szCs w:val="24"/>
               </w:rPr>
-              <w:fldChar w:fldCharType="begin"/>
-            </w:r>
-            <w:r>
-              <w:rPr>
-                <w:sz w:val="24"/>
-                <w:szCs w:val="24"/>
-              </w:rPr>
-              <w:instrText xml:space="preserve"> SEQ Tabela \* ARABIC </w:instrText>
-            </w:r>
-            <w:r>
-              <w:rPr>
-                <w:sz w:val="24"/>
-                <w:szCs w:val="24"/>
-              </w:rPr>
-              <w:fldChar w:fldCharType="separate"/>
-            </w:r>
-            <w:r>
-              <w:rPr>
-                <w:noProof/>
-                <w:sz w:val="24"/>
-                <w:szCs w:val="24"/>
-              </w:rPr>
-              <w:t>2</w:t>
-            </w:r>
-            <w:r>
-              <w:rPr>
-                <w:sz w:val="24"/>
-                <w:szCs w:val="24"/>
-              </w:rPr>
-              <w:fldChar w:fldCharType="end"/>
+              <w:t>3</w:t>
             </w:r>
             <w:r>
               <w:rPr>
@@ -21218,6 +25106,7 @@
                 <w:szCs w:val="22"/>
                 <w:lang w:val="en-GB"/>
               </w:rPr>
+              <w:lastRenderedPageBreak/>
               <w:t>18</w:t>
             </w:r>
           </w:p>
@@ -23366,7 +27255,6 @@
                 <w:szCs w:val="22"/>
                 <w:lang w:val="en-GB"/>
               </w:rPr>
-              <w:lastRenderedPageBreak/>
               <w:t>30</w:t>
             </w:r>
           </w:p>
@@ -26285,7 +30173,11 @@
         <w:t>popełnia błędy</w:t>
       </w:r>
       <w:r>
-        <w:t xml:space="preserve">. Jest tak chociażby w przypadku limitu prędkości do 20 km/h, nierównej drogi, uwaga piesi lub uwaga śnieg/lód. Są to klasy, dla których metryka f1 osiągnęła najniższe wartości. W tym wypadku w tabeli widać również, że we wszystkich tych przypadkach </w:t>
+        <w:t xml:space="preserve">. Jest tak chociażby w przypadku limitu prędkości do 20 km/h, </w:t>
+      </w:r>
+      <w:r>
+        <w:lastRenderedPageBreak/>
+        <w:t xml:space="preserve">nierównej drogi, uwaga piesi lub uwaga śnieg/lód. Są to klasy, dla których metryka f1 osiągnęła najniższe wartości. W tym wypadku w tabeli widać również, że we wszystkich tych przypadkach </w:t>
       </w:r>
       <w:proofErr w:type="spellStart"/>
       <w:r>
@@ -26362,7 +30254,6 @@
                 <w:sz w:val="24"/>
                 <w:szCs w:val="24"/>
               </w:rPr>
-              <w:lastRenderedPageBreak/>
               <w:t xml:space="preserve">Rysunek </w:t>
             </w:r>
             <w:r>
@@ -26531,7 +30422,11 @@
         <w:t xml:space="preserve"> skali 720 obrazów testowych daje to około 2,5% przypadków złych predykcji.</w:t>
       </w:r>
       <w:r>
-        <w:t xml:space="preserve"> Druga pod względem błędnie sklasyfikowanych obrazów jest klasa 23, czyli śliska droga. W jej przypadku liczebności obrazów w zbiorze treningowym jest jedną z najniższych, więc taki wynik nie powinien dziwić. </w:t>
+        <w:t xml:space="preserve"> Druga pod względem błędnie sklasyfikowanych obrazów jest klasa 23, czyli śliska droga. W jej przypadku liczebności </w:t>
+      </w:r>
+      <w:r>
+        <w:lastRenderedPageBreak/>
+        <w:t xml:space="preserve">obrazów w zbiorze treningowym jest jedną z najniższych, więc taki wynik nie powinien dziwić. </w:t>
       </w:r>
       <w:r>
         <w:t>Jednak</w:t>
@@ -26606,7 +30501,6 @@
                 <w:sz w:val="24"/>
                 <w:szCs w:val="24"/>
               </w:rPr>
-              <w:lastRenderedPageBreak/>
               <w:t xml:space="preserve">Rysunek </w:t>
             </w:r>
             <w:r>
@@ -26802,7 +30696,11 @@
         <w:t xml:space="preserve"> że nawet człowiek miałby problem z rozpoznaniem klasy danego obiektu.</w:t>
       </w:r>
       <w:r>
-        <w:t xml:space="preserve"> Można też zauważyć czemu dane obrazy zostały źle rozpoznane. Większość z nich jest słabej rozdzielczości.</w:t>
+        <w:t xml:space="preserve"> </w:t>
+      </w:r>
+      <w:r>
+        <w:lastRenderedPageBreak/>
+        <w:t>Można też zauważyć czemu dane obrazy zostały źle rozpoznane. Większość z nich jest słabej rozdzielczości.</w:t>
       </w:r>
       <w:r>
         <w:t xml:space="preserve"> Na przykład na obrazkach bardzo często powtarza się znak uwaga na lód/śnieg. Model często myli go ze znakami śliska lub nierówna droga. Jest to pewnie spowodowane bardzo małą rozdzielczością obrazów, przez co przy ich powiększeniu stają się one dla modelu nieczytelne.</w:t>
@@ -26820,11 +30718,7 @@
         <w:t xml:space="preserve"> </w:t>
       </w:r>
       <w:r>
-        <w:t xml:space="preserve">Przykładem jest </w:t>
-      </w:r>
-      <w:r>
-        <w:lastRenderedPageBreak/>
-        <w:t>tutaj znak ograniczenia prędkości do 60km/h lub przysłonięty znak pierwszeństwo przejazdu. Na dodatek z</w:t>
+        <w:t>Przykładem jest tutaj znak ograniczenia prędkości do 60km/h lub przysłonięty znak pierwszeństwo przejazdu. Na dodatek z</w:t>
       </w:r>
       <w:r>
         <w:t xml:space="preserve"> jedne</w:t>
@@ -27069,6 +30963,7 @@
         <w:rPr>
           <w:lang w:val="en-US"/>
         </w:rPr>
+        <w:lastRenderedPageBreak/>
         <w:t>Wnioski</w:t>
       </w:r>
       <w:bookmarkEnd w:id="56"/>
@@ -27171,7 +31066,6 @@
                 <w:sz w:val="24"/>
                 <w:szCs w:val="24"/>
               </w:rPr>
-              <w:lastRenderedPageBreak/>
               <w:t xml:space="preserve">Tabela </w:t>
             </w:r>
             <w:r>
@@ -27179,36 +31073,7 @@
                 <w:sz w:val="24"/>
                 <w:szCs w:val="24"/>
               </w:rPr>
-              <w:fldChar w:fldCharType="begin"/>
-            </w:r>
-            <w:r>
-              <w:rPr>
-                <w:sz w:val="24"/>
-                <w:szCs w:val="24"/>
-              </w:rPr>
-              <w:instrText xml:space="preserve"> SEQ Tabela \* ARABIC </w:instrText>
-            </w:r>
-            <w:r>
-              <w:rPr>
-                <w:sz w:val="24"/>
-                <w:szCs w:val="24"/>
-              </w:rPr>
-              <w:fldChar w:fldCharType="separate"/>
-            </w:r>
-            <w:r>
-              <w:rPr>
-                <w:noProof/>
-                <w:sz w:val="24"/>
-                <w:szCs w:val="24"/>
-              </w:rPr>
-              <w:t>3</w:t>
-            </w:r>
-            <w:r>
-              <w:rPr>
-                <w:sz w:val="24"/>
-                <w:szCs w:val="24"/>
-              </w:rPr>
-              <w:fldChar w:fldCharType="end"/>
+              <w:t>4</w:t>
             </w:r>
             <w:r>
               <w:rPr>
@@ -28266,6 +32131,14 @@
                     </w:rPr>
                     <w:t>99</w:t>
                   </w:r>
+                  <w:r>
+                    <w:rPr>
+                      <w:color w:val="000000"/>
+                      <w:sz w:val="22"/>
+                      <w:szCs w:val="22"/>
+                    </w:rPr>
+                    <w:t>.00</w:t>
+                  </w:r>
                 </w:p>
               </w:tc>
             </w:tr>
@@ -28387,7 +32260,11 @@
         <w:t xml:space="preserve"> </w:t>
       </w:r>
       <w:r>
-        <w:t>Warto również zauważyć, że model przedstawiony w tej pracy radzi sobie lepiej niż średni wynik otrzymany przez grupę 32 osób testowanych na takim samym zbiorze</w:t>
+        <w:t xml:space="preserve">Warto również zauważyć, że model przedstawiony w tej pracy radzi sobie </w:t>
+      </w:r>
+      <w:r>
+        <w:lastRenderedPageBreak/>
+        <w:t>lepiej niż średni wynik otrzymany przez grupę 32 osób testowanych na takim samym zbiorze</w:t>
       </w:r>
       <w:r>
         <w:t xml:space="preserve"> i oznaczony w tabeli nr 3 jako „</w:t>
@@ -28455,11 +32332,7 @@
         <w:t>IV i w</w:t>
       </w:r>
       <w:r>
-        <w:t xml:space="preserve">yciągnięto na ich podstawie </w:t>
-      </w:r>
-      <w:r>
-        <w:lastRenderedPageBreak/>
-        <w:t xml:space="preserve">wnioski. W celu oceny skuteczności modelu, użyto popularnych metryk w uczeniu maszynowym, takich jak trafność, precyzja, </w:t>
+        <w:t xml:space="preserve">yciągnięto na ich podstawie wnioski. W celu oceny skuteczności modelu, użyto popularnych metryk w uczeniu maszynowym, takich jak trafność, precyzja, </w:t>
       </w:r>
       <w:r>
         <w:t>czułość</w:t>
@@ -39930,10 +43803,6 @@
 </file>
 
 <file path=customXml/item1.xml><?xml version="1.0" encoding="utf-8"?>
-<b:Sources xmlns:b="http://schemas.openxmlformats.org/officeDocument/2006/bibliography" xmlns="http://schemas.openxmlformats.org/officeDocument/2006/bibliography" SelectedStyle="\APASixthEditionOfficeOnline.xsl" StyleName="APA" Version="6"/>
-</file>
-
-<file path=customXml/item2.xml><?xml version="1.0" encoding="utf-8"?>
 <?mso-contentType ?>
 <FormTemplates xmlns="http://schemas.microsoft.com/sharepoint/v3/contenttype/forms">
   <Display>DocumentLibraryForm</Display>
@@ -39942,13 +43811,11 @@
 </FormTemplates>
 </file>
 
-<file path=customXml/item3.xml><?xml version="1.0" encoding="utf-8"?>
-<p:properties xmlns:p="http://schemas.microsoft.com/office/2006/metadata/properties" xmlns:xsi="http://www.w3.org/2001/XMLSchema-instance" xmlns:pc="http://schemas.microsoft.com/office/infopath/2007/PartnerControls">
-  <documentManagement/>
-</p:properties>
+<file path=customXml/item2.xml><?xml version="1.0" encoding="utf-8"?>
+<b:Sources xmlns:b="http://schemas.openxmlformats.org/officeDocument/2006/bibliography" xmlns="http://schemas.openxmlformats.org/officeDocument/2006/bibliography" SelectedStyle="\APASixthEditionOfficeOnline.xsl" StyleName="APA" Version="6"/>
 </file>
 
-<file path=customXml/item4.xml><?xml version="1.0" encoding="utf-8"?>
+<file path=customXml/item3.xml><?xml version="1.0" encoding="utf-8"?>
 <ct:contentTypeSchema xmlns:ct="http://schemas.microsoft.com/office/2006/metadata/contentType" xmlns:ma="http://schemas.microsoft.com/office/2006/metadata/properties/metaAttributes" ct:_="" ma:_="" ma:contentTypeName="Dokument" ma:contentTypeID="0x0101003D5E6358823A6446AA6F60DEC4C76824" ma:contentTypeVersion="4" ma:contentTypeDescription="Utwórz nowy dokument." ma:contentTypeScope="" ma:versionID="b062b9bfdfd9c442c19815f692ab66b2">
   <xsd:schema xmlns:xsd="http://www.w3.org/2001/XMLSchema" xmlns:xs="http://www.w3.org/2001/XMLSchema" xmlns:p="http://schemas.microsoft.com/office/2006/metadata/properties" xmlns:ns2="bdf0ad59-feed-4fad-a2fd-2be33cdd9ec9" targetNamespace="http://schemas.microsoft.com/office/2006/metadata/properties" ma:root="true" ma:fieldsID="ce6699fd9081f2f280fee9dca1a11b50" ns2:_="">
     <xsd:import namespace="bdf0ad59-feed-4fad-a2fd-2be33cdd9ec9"/>
@@ -40092,7 +43959,21 @@
 </ct:contentTypeSchema>
 </file>
 
+<file path=customXml/item4.xml><?xml version="1.0" encoding="utf-8"?>
+<p:properties xmlns:p="http://schemas.microsoft.com/office/2006/metadata/properties" xmlns:xsi="http://www.w3.org/2001/XMLSchema-instance" xmlns:pc="http://schemas.microsoft.com/office/infopath/2007/PartnerControls">
+  <documentManagement/>
+</p:properties>
+</file>
+
 <file path=customXml/itemProps1.xml><?xml version="1.0" encoding="utf-8"?>
+<ds:datastoreItem xmlns:ds="http://schemas.openxmlformats.org/officeDocument/2006/customXml" ds:itemID="{CED51522-54BB-4F77-ADCB-BB24B61614BC}">
+  <ds:schemaRefs>
+    <ds:schemaRef ds:uri="http://schemas.microsoft.com/sharepoint/v3/contenttype/forms"/>
+  </ds:schemaRefs>
+</ds:datastoreItem>
+</file>
+
+<file path=customXml/itemProps2.xml><?xml version="1.0" encoding="utf-8"?>
 <ds:datastoreItem xmlns:ds="http://schemas.openxmlformats.org/officeDocument/2006/customXml" ds:itemID="{05B32633-2F81-475D-9DBF-F654F5B645C8}">
   <ds:schemaRefs>
     <ds:schemaRef ds:uri="http://schemas.openxmlformats.org/officeDocument/2006/bibliography"/>
@@ -40100,24 +43981,7 @@
 </ds:datastoreItem>
 </file>
 
-<file path=customXml/itemProps2.xml><?xml version="1.0" encoding="utf-8"?>
-<ds:datastoreItem xmlns:ds="http://schemas.openxmlformats.org/officeDocument/2006/customXml" ds:itemID="{CED51522-54BB-4F77-ADCB-BB24B61614BC}">
-  <ds:schemaRefs>
-    <ds:schemaRef ds:uri="http://schemas.microsoft.com/sharepoint/v3/contenttype/forms"/>
-  </ds:schemaRefs>
-</ds:datastoreItem>
-</file>
-
 <file path=customXml/itemProps3.xml><?xml version="1.0" encoding="utf-8"?>
-<ds:datastoreItem xmlns:ds="http://schemas.openxmlformats.org/officeDocument/2006/customXml" ds:itemID="{069BEDCC-DDE3-40E3-8E34-012EC2E2402A}">
-  <ds:schemaRefs>
-    <ds:schemaRef ds:uri="http://schemas.microsoft.com/office/2006/metadata/properties"/>
-    <ds:schemaRef ds:uri="http://schemas.microsoft.com/office/infopath/2007/PartnerControls"/>
-  </ds:schemaRefs>
-</ds:datastoreItem>
-</file>
-
-<file path=customXml/itemProps4.xml><?xml version="1.0" encoding="utf-8"?>
 <ds:datastoreItem xmlns:ds="http://schemas.openxmlformats.org/officeDocument/2006/customXml" ds:itemID="{EEF106F3-B214-4480-B1CA-89C65629D032}">
   <ds:schemaRefs>
     <ds:schemaRef ds:uri="http://schemas.microsoft.com/office/2006/metadata/contentType"/>
@@ -40133,4 +43997,13 @@
     <ds:schemaRef ds:uri="http://schemas.microsoft.com/internal/obd"/>
   </ds:schemaRefs>
 </ds:datastoreItem>
+</file>
+
+<file path=customXml/itemProps4.xml><?xml version="1.0" encoding="utf-8"?>
+<ds:datastoreItem xmlns:ds="http://schemas.openxmlformats.org/officeDocument/2006/customXml" ds:itemID="{069BEDCC-DDE3-40E3-8E34-012EC2E2402A}">
+  <ds:schemaRefs>
+    <ds:schemaRef ds:uri="http://schemas.microsoft.com/office/2006/metadata/properties"/>
+    <ds:schemaRef ds:uri="http://schemas.microsoft.com/office/infopath/2007/PartnerControls"/>
+  </ds:schemaRefs>
+</ds:datastoreItem>
 </file>
</xml_diff>

<commit_message>
Some more amendments in text
</commit_message>
<xml_diff>
--- a/kus_marek_praca_magisterska _20230516.docx
+++ b/kus_marek_praca_magisterska _20230516.docx
@@ -5175,11 +5175,9 @@
       <w:r>
         <w:t xml:space="preserve">projekt pod nazwą „Summer Vision Project”, którego </w:t>
       </w:r>
-      <w:proofErr w:type="gramStart"/>
       <w:r>
         <w:t>finalnym</w:t>
       </w:r>
-      <w:proofErr w:type="gramEnd"/>
       <w:r>
         <w:t xml:space="preserve"> celem </w:t>
       </w:r>
@@ -7133,7 +7131,6 @@
               </w:rPr>
               <w:t xml:space="preserve">Ciresan i in., </w:t>
             </w:r>
-            <w:proofErr w:type="gramStart"/>
             <w:r>
               <w:rPr>
                 <w:bCs/>
@@ -7142,18 +7139,7 @@
                 <w:szCs w:val="20"/>
                 <w:lang w:val="en-GB"/>
               </w:rPr>
-              <w:t>Multi-column</w:t>
-            </w:r>
-            <w:proofErr w:type="gramEnd"/>
-            <w:r>
-              <w:rPr>
-                <w:bCs/>
-                <w:i/>
-                <w:sz w:val="20"/>
-                <w:szCs w:val="20"/>
-                <w:lang w:val="en-GB"/>
-              </w:rPr>
-              <w:t xml:space="preserve"> deep neural network for traffic sing classification</w:t>
+              <w:t>Multi-column deep neural network for traffic sing classification</w:t>
             </w:r>
             <w:r>
               <w:rPr>
@@ -12130,15 +12116,7 @@
         <w:t>sz</w:t>
       </w:r>
       <w:r>
-        <w:t xml:space="preserve">czające (flatten layer). Pierwsza z nich stosowana jest po to, aby zapobiec problemowi </w:t>
-      </w:r>
-      <w:proofErr w:type="gramStart"/>
-      <w:r>
-        <w:t>overfittingu</w:t>
-      </w:r>
-      <w:proofErr w:type="gramEnd"/>
-      <w:r>
-        <w:t xml:space="preserve"> czyli nadmiernego dopasowania do danych. Poprzez przeuczenie model nie będzie w stanie generalizować, tego co nauczył się na zbiorze treningowym. </w:t>
+        <w:t xml:space="preserve">czające (flatten layer). Pierwsza z nich stosowana jest po to, aby zapobiec problemowi overfittingu czyli nadmiernego dopasowania do danych. Poprzez przeuczenie model nie będzie w stanie generalizować, tego co nauczył się na zbiorze treningowym. </w:t>
       </w:r>
       <w:r>
         <w:t>W związku z tym w</w:t>
@@ -14440,15 +14418,7 @@
         <w:t>one</w:t>
       </w:r>
       <w:r>
-        <w:t xml:space="preserve"> hot </w:t>
-      </w:r>
-      <w:proofErr w:type="gramStart"/>
-      <w:r>
-        <w:t>encoding</w:t>
-      </w:r>
-      <w:proofErr w:type="gramEnd"/>
-      <w:r>
-        <w:t xml:space="preserve"> </w:t>
+        <w:t xml:space="preserve"> hot encoding </w:t>
       </w:r>
       <w:r>
         <w:t xml:space="preserve">czyli proces </w:t>
@@ -16019,19 +15989,28 @@
         <w:t>M</w:t>
       </w:r>
       <w:r>
-        <w:t xml:space="preserve">odel przeszedł przez parę faz, aby przejść od stanu pierwotnego do </w:t>
-      </w:r>
-      <w:r>
-        <w:t>ostatecznego</w:t>
-      </w:r>
-      <w:r>
-        <w:t xml:space="preserve">, w którym </w:t>
-      </w:r>
-      <w:r>
-        <w:t>osiągał on</w:t>
-      </w:r>
-      <w:r>
-        <w:t xml:space="preserve"> bardzo dobre wyniki na zbiorze testowym. </w:t>
+        <w:t>odel przeszedł przez parę faz</w:t>
+      </w:r>
+      <w:r>
+        <w:t xml:space="preserve"> </w:t>
+      </w:r>
+      <w:r>
+        <w:t>w który</w:t>
+      </w:r>
+      <w:r>
+        <w:t>ch to</w:t>
+      </w:r>
+      <w:r>
+        <w:t xml:space="preserve"> </w:t>
+      </w:r>
+      <w:r>
+        <w:t xml:space="preserve">osiągał </w:t>
+      </w:r>
+      <w:r>
+        <w:t>co raz lepsze rezultaty.</w:t>
+      </w:r>
+      <w:r>
+        <w:t xml:space="preserve"> </w:t>
       </w:r>
       <w:r>
         <w:t xml:space="preserve">Wyniki sieci neuronowych, które są poprzednikami modelu końcowego, zostały przedstawione w tabeli nr 2. </w:t>
@@ -19760,15 +19739,7 @@
         <w:t xml:space="preserve"> na zbiorze testowym. W związku z tym </w:t>
       </w:r>
       <w:r>
-        <w:t xml:space="preserve">postanowiono dodać jeszcze technikę zwaną data </w:t>
-      </w:r>
-      <w:proofErr w:type="gramStart"/>
-      <w:r>
-        <w:t>augmentation</w:t>
-      </w:r>
-      <w:proofErr w:type="gramEnd"/>
-      <w:r>
-        <w:t xml:space="preserve"> czyli rozszerzaniem danych</w:t>
+        <w:t>postanowiono dodać jeszcze technikę zwaną data augmentation czyli rozszerzaniem danych</w:t>
       </w:r>
       <w:r>
         <w:t xml:space="preserve">. Dzięki temu </w:t>
@@ -20024,15 +19995,7 @@
         <w:t xml:space="preserve"> epoki</w:t>
       </w:r>
       <w:r>
-        <w:t xml:space="preserve">. </w:t>
-      </w:r>
-      <w:proofErr w:type="gramStart"/>
-      <w:r>
-        <w:t>Finalnie</w:t>
-      </w:r>
-      <w:proofErr w:type="gramEnd"/>
-      <w:r>
-        <w:t xml:space="preserve"> najwyższ</w:t>
+        <w:t>. Finalnie najwyższ</w:t>
       </w:r>
       <w:r>
         <w:t>a trafność jaką</w:t>
@@ -33167,21 +33130,7 @@
         <w:rPr>
           <w:lang w:val="en-GB"/>
         </w:rPr>
-        <w:t xml:space="preserve">, </w:t>
-      </w:r>
-      <w:proofErr w:type="gramStart"/>
-      <w:r>
-        <w:rPr>
-          <w:lang w:val="en-GB"/>
-        </w:rPr>
-        <w:t>1:I</w:t>
-      </w:r>
-      <w:proofErr w:type="gramEnd"/>
-      <w:r>
-        <w:rPr>
-          <w:lang w:val="en-GB"/>
-        </w:rPr>
-        <w:t>-511-I–518. Kauai, HI, USA: IEEE Comput. Soc, 2001. https://doi.org/10.1109/CVPR.2001.990517.</w:t>
+        <w:t>, 1:I-511-I–518. Kauai, HI, USA: IEEE Comput. Soc, 2001. https://doi.org/10.1109/CVPR.2001.990517.</w:t>
       </w:r>
     </w:p>
     <w:p>
@@ -43665,10 +43614,6 @@
 </file>
 
 <file path=customXml/item1.xml><?xml version="1.0" encoding="utf-8"?>
-<b:Sources xmlns:b="http://schemas.openxmlformats.org/officeDocument/2006/bibliography" xmlns="http://schemas.openxmlformats.org/officeDocument/2006/bibliography" SelectedStyle="\APASixthEditionOfficeOnline.xsl" StyleName="APA" Version="6"/>
-</file>
-
-<file path=customXml/item2.xml><?xml version="1.0" encoding="utf-8"?>
 <?mso-contentType ?>
 <FormTemplates xmlns="http://schemas.microsoft.com/sharepoint/v3/contenttype/forms">
   <Display>DocumentLibraryForm</Display>
@@ -43677,13 +43622,11 @@
 </FormTemplates>
 </file>
 
-<file path=customXml/item3.xml><?xml version="1.0" encoding="utf-8"?>
-<p:properties xmlns:p="http://schemas.microsoft.com/office/2006/metadata/properties" xmlns:xsi="http://www.w3.org/2001/XMLSchema-instance" xmlns:pc="http://schemas.microsoft.com/office/infopath/2007/PartnerControls">
-  <documentManagement/>
-</p:properties>
+<file path=customXml/item2.xml><?xml version="1.0" encoding="utf-8"?>
+<b:Sources xmlns:b="http://schemas.openxmlformats.org/officeDocument/2006/bibliography" xmlns="http://schemas.openxmlformats.org/officeDocument/2006/bibliography" SelectedStyle="\APASixthEditionOfficeOnline.xsl" StyleName="APA" Version="6"/>
 </file>
 
-<file path=customXml/item4.xml><?xml version="1.0" encoding="utf-8"?>
+<file path=customXml/item3.xml><?xml version="1.0" encoding="utf-8"?>
 <ct:contentTypeSchema xmlns:ct="http://schemas.microsoft.com/office/2006/metadata/contentType" xmlns:ma="http://schemas.microsoft.com/office/2006/metadata/properties/metaAttributes" ct:_="" ma:_="" ma:contentTypeName="Dokument" ma:contentTypeID="0x0101003D5E6358823A6446AA6F60DEC4C76824" ma:contentTypeVersion="4" ma:contentTypeDescription="Utwórz nowy dokument." ma:contentTypeScope="" ma:versionID="b062b9bfdfd9c442c19815f692ab66b2">
   <xsd:schema xmlns:xsd="http://www.w3.org/2001/XMLSchema" xmlns:xs="http://www.w3.org/2001/XMLSchema" xmlns:p="http://schemas.microsoft.com/office/2006/metadata/properties" xmlns:ns2="bdf0ad59-feed-4fad-a2fd-2be33cdd9ec9" targetNamespace="http://schemas.microsoft.com/office/2006/metadata/properties" ma:root="true" ma:fieldsID="ce6699fd9081f2f280fee9dca1a11b50" ns2:_="">
     <xsd:import namespace="bdf0ad59-feed-4fad-a2fd-2be33cdd9ec9"/>
@@ -43827,7 +43770,21 @@
 </ct:contentTypeSchema>
 </file>
 
+<file path=customXml/item4.xml><?xml version="1.0" encoding="utf-8"?>
+<p:properties xmlns:p="http://schemas.microsoft.com/office/2006/metadata/properties" xmlns:xsi="http://www.w3.org/2001/XMLSchema-instance" xmlns:pc="http://schemas.microsoft.com/office/infopath/2007/PartnerControls">
+  <documentManagement/>
+</p:properties>
+</file>
+
 <file path=customXml/itemProps1.xml><?xml version="1.0" encoding="utf-8"?>
+<ds:datastoreItem xmlns:ds="http://schemas.openxmlformats.org/officeDocument/2006/customXml" ds:itemID="{CED51522-54BB-4F77-ADCB-BB24B61614BC}">
+  <ds:schemaRefs>
+    <ds:schemaRef ds:uri="http://schemas.microsoft.com/sharepoint/v3/contenttype/forms"/>
+  </ds:schemaRefs>
+</ds:datastoreItem>
+</file>
+
+<file path=customXml/itemProps2.xml><?xml version="1.0" encoding="utf-8"?>
 <ds:datastoreItem xmlns:ds="http://schemas.openxmlformats.org/officeDocument/2006/customXml" ds:itemID="{05B32633-2F81-475D-9DBF-F654F5B645C8}">
   <ds:schemaRefs>
     <ds:schemaRef ds:uri="http://schemas.openxmlformats.org/officeDocument/2006/bibliography"/>
@@ -43835,24 +43792,7 @@
 </ds:datastoreItem>
 </file>
 
-<file path=customXml/itemProps2.xml><?xml version="1.0" encoding="utf-8"?>
-<ds:datastoreItem xmlns:ds="http://schemas.openxmlformats.org/officeDocument/2006/customXml" ds:itemID="{CED51522-54BB-4F77-ADCB-BB24B61614BC}">
-  <ds:schemaRefs>
-    <ds:schemaRef ds:uri="http://schemas.microsoft.com/sharepoint/v3/contenttype/forms"/>
-  </ds:schemaRefs>
-</ds:datastoreItem>
-</file>
-
 <file path=customXml/itemProps3.xml><?xml version="1.0" encoding="utf-8"?>
-<ds:datastoreItem xmlns:ds="http://schemas.openxmlformats.org/officeDocument/2006/customXml" ds:itemID="{069BEDCC-DDE3-40E3-8E34-012EC2E2402A}">
-  <ds:schemaRefs>
-    <ds:schemaRef ds:uri="http://schemas.microsoft.com/office/2006/metadata/properties"/>
-    <ds:schemaRef ds:uri="http://schemas.microsoft.com/office/infopath/2007/PartnerControls"/>
-  </ds:schemaRefs>
-</ds:datastoreItem>
-</file>
-
-<file path=customXml/itemProps4.xml><?xml version="1.0" encoding="utf-8"?>
 <ds:datastoreItem xmlns:ds="http://schemas.openxmlformats.org/officeDocument/2006/customXml" ds:itemID="{EEF106F3-B214-4480-B1CA-89C65629D032}">
   <ds:schemaRefs>
     <ds:schemaRef ds:uri="http://schemas.microsoft.com/office/2006/metadata/contentType"/>
@@ -43868,4 +43808,13 @@
     <ds:schemaRef ds:uri="http://schemas.microsoft.com/internal/obd"/>
   </ds:schemaRefs>
 </ds:datastoreItem>
+</file>
+
+<file path=customXml/itemProps4.xml><?xml version="1.0" encoding="utf-8"?>
+<ds:datastoreItem xmlns:ds="http://schemas.openxmlformats.org/officeDocument/2006/customXml" ds:itemID="{069BEDCC-DDE3-40E3-8E34-012EC2E2402A}">
+  <ds:schemaRefs>
+    <ds:schemaRef ds:uri="http://schemas.microsoft.com/office/2006/metadata/properties"/>
+    <ds:schemaRef ds:uri="http://schemas.microsoft.com/office/infopath/2007/PartnerControls"/>
+  </ds:schemaRefs>
+</ds:datastoreItem>
 </file>
</xml_diff>